<commit_message>
Fixed mistakes changed researchs finished gp lo's
</commit_message>
<xml_diff>
--- a/Researchs/JWT.docx
+++ b/Researchs/JWT.docx
@@ -1,6 +1,7 @@
 
 <file path=word/document.xml><?xml version="1.0" encoding="utf-8"?>
-<w:document xmlns:wpc="http://schemas.microsoft.com/office/word/2010/wordprocessingCanvas" xmlns:cx="http://schemas.microsoft.com/office/drawing/2014/chartex" xmlns:cx1="http://schemas.microsoft.com/office/drawing/2015/9/8/chartex" xmlns:cx2="http://schemas.microsoft.com/office/drawing/2015/10/21/chartex" xmlns:cx3="http://schemas.microsoft.com/office/drawing/2016/5/9/chartex" xmlns:cx4="http://schemas.microsoft.com/office/drawing/2016/5/10/chartex" xmlns:cx5="http://schemas.microsoft.com/office/drawing/2016/5/11/chartex" xmlns:cx6="http://schemas.microsoft.com/office/drawing/2016/5/12/chartex" xmlns:cx7="http://schemas.microsoft.com/office/drawing/2016/5/13/chartex" xmlns:cx8="http://schemas.microsoft.com/office/drawing/2016/5/14/chartex" xmlns:mc="http://schemas.openxmlformats.org/markup-compatibility/2006" xmlns:aink="http://schemas.microsoft.com/office/drawing/2016/ink" xmlns:am3d="http://schemas.microsoft.com/office/drawing/2017/model3d" xmlns:o="urn:schemas-microsoft-com:office:office" xmlns:r="http://schemas.openxmlformats.org/officeDocument/2006/relationships" xmlns:m="http://schemas.openxmlformats.org/officeDocument/2006/math" xmlns:v="urn:schemas-microsoft-com:vml" xmlns:wp14="http://schemas.microsoft.com/office/word/2010/wordprocessingDrawing" xmlns:wp="http://schemas.openxmlformats.org/drawingml/2006/wordprocessingDrawing" xmlns:w10="urn:schemas-microsoft-com:office:word" xmlns:w="http://schemas.openxmlformats.org/wordprocessingml/2006/main" xmlns:w14="http://schemas.microsoft.com/office/word/2010/wordml" xmlns:w15="http://schemas.microsoft.com/office/word/2012/wordml" xmlns:w16cex="http://schemas.microsoft.com/office/word/2018/wordml/cex" xmlns:w16cid="http://schemas.microsoft.com/office/word/2016/wordml/cid" xmlns:w16="http://schemas.microsoft.com/office/word/2018/wordml" xmlns:w16sdtdh="http://schemas.microsoft.com/office/word/2020/wordml/sdtdatahash" xmlns:w16se="http://schemas.microsoft.com/office/word/2015/wordml/symex" xmlns:wpg="http://schemas.microsoft.com/office/word/2010/wordprocessingGroup" xmlns:wpi="http://schemas.microsoft.com/office/word/2010/wordprocessingInk" xmlns:wne="http://schemas.microsoft.com/office/word/2006/wordml" xmlns:wps="http://schemas.microsoft.com/office/word/2010/wordprocessingShape" mc:Ignorable="w14 w15 w16se w16cid w16 w16cex w16sdtdh wp14">
+<w:document xmlns:wpc="http://schemas.microsoft.com/office/word/2010/wordprocessingCanvas" xmlns:cx="http://schemas.microsoft.com/office/drawing/2014/chartex" xmlns:cx1="http://schemas.microsoft.com/office/drawing/2015/9/8/chartex" xmlns:cx2="http://schemas.microsoft.com/office/drawing/2015/10/21/chartex" xmlns:cx3="http://schemas.microsoft.com/office/drawing/2016/5/9/chartex" xmlns:cx4="http://schemas.microsoft.com/office/drawing/2016/5/10/chartex" xmlns:cx5="http://schemas.microsoft.com/office/drawing/2016/5/11/chartex" xmlns:mc="http://schemas.openxmlformats.org/markup-compatibility/2006" xmlns:o="urn:schemas-microsoft-com:office:office" xmlns:r="http://schemas.openxmlformats.org/officeDocument/2006/relationships" xmlns:m="http://schemas.openxmlformats.org/officeDocument/2006/math" xmlns:v="urn:schemas-microsoft-com:vml" xmlns:wp14="http://schemas.microsoft.com/office/word/2010/wordprocessingDrawing" xmlns:wp="http://schemas.openxmlformats.org/drawingml/2006/wordprocessingDrawing" xmlns:w10="urn:schemas-microsoft-com:office:word" xmlns:w="http://schemas.openxmlformats.org/wordprocessingml/2006/main" xmlns:w14="http://schemas.microsoft.com/office/word/2010/wordml" xmlns:w15="http://schemas.microsoft.com/office/word/2012/wordml" xmlns:wne="http://schemas.microsoft.com/office/word/2006/wordml" xmlns:wpg="http://schemas.microsoft.com/office/word/2010/wordprocessingGroup" xmlns:wpi="http://schemas.microsoft.com/office/word/2010/wordprocessingInk" xmlns:wps="http://schemas.microsoft.com/office/word/2010/wordprocessingShape" mc:Ignorable="w14 w15 wp14">
+  <!-- Generated by Aspose.Words for Java 21.2.0 -->
   <w:body>
     <w:p>
       <w:pPr>
@@ -182,7 +183,7 @@
           <w:sz w:val="24"/>
           <w:szCs w:val="24"/>
         </w:rPr>
-        <w:t>claims to be transferred between two parties.  The claims in a JWT</w:t>
+        <w:t>claims to be transferred between two parties</w:t>
       </w:r>
       <w:r>
         <w:rPr>
@@ -190,9 +191,8 @@
           <w:color w:val="000000"/>
           <w:sz w:val="24"/>
           <w:szCs w:val="24"/>
-          <w:lang w:val="en-GB"/>
-        </w:rPr>
-        <w:t xml:space="preserve"> </w:t>
+        </w:rPr>
+        <w:t xml:space="preserve">. </w:t>
       </w:r>
       <w:r>
         <w:rPr>
@@ -201,7 +201,7 @@
           <w:sz w:val="24"/>
           <w:szCs w:val="24"/>
         </w:rPr>
-        <w:t>are encoded as a JS</w:t>
+        <w:t>The claims in a JWT</w:t>
       </w:r>
       <w:r>
         <w:rPr>
@@ -220,7 +220,7 @@
           <w:sz w:val="24"/>
           <w:szCs w:val="24"/>
         </w:rPr>
-        <w:t>object that is used as the payload of a JSON</w:t>
+        <w:t>are encoded as a JS</w:t>
       </w:r>
       <w:r>
         <w:rPr>
@@ -239,7 +239,7 @@
           <w:sz w:val="24"/>
           <w:szCs w:val="24"/>
         </w:rPr>
-        <w:t>Web Signature (JWS) structure or as the</w:t>
+        <w:t>object that is used as the payload of a JSON</w:t>
       </w:r>
       <w:r>
         <w:rPr>
@@ -258,7 +258,7 @@
           <w:sz w:val="24"/>
           <w:szCs w:val="24"/>
         </w:rPr>
-        <w:t>plaintext of a JSON Web</w:t>
+        <w:t>Web Signature (JWS) structure or as the</w:t>
       </w:r>
       <w:r>
         <w:rPr>
@@ -276,9 +276,8 @@
           <w:color w:val="000000"/>
           <w:sz w:val="24"/>
           <w:szCs w:val="24"/>
-          <w:lang w:val="en-GB"/>
-        </w:rPr>
-        <w:t xml:space="preserve"> </w:t>
+        </w:rPr>
+        <w:t>plaintext of a JSON Web</w:t>
       </w:r>
       <w:r>
         <w:rPr>
@@ -286,8 +285,9 @@
           <w:color w:val="000000"/>
           <w:sz w:val="24"/>
           <w:szCs w:val="24"/>
-        </w:rPr>
-        <w:t>Encryption (JWE) structure, enabling the claims to be digitally</w:t>
+          <w:lang w:val="en-GB"/>
+        </w:rPr>
+        <w:t xml:space="preserve"> </w:t>
       </w:r>
       <w:r>
         <w:rPr>
@@ -306,7 +306,7 @@
           <w:sz w:val="24"/>
           <w:szCs w:val="24"/>
         </w:rPr>
-        <w:t>signed or integrity protected with a Message Authentication Code</w:t>
+        <w:t>Encryption (JWE) structure, enabling the claims to be digitally</w:t>
       </w:r>
       <w:r>
         <w:rPr>
@@ -325,7 +325,7 @@
           <w:sz w:val="24"/>
           <w:szCs w:val="24"/>
         </w:rPr>
-        <w:t>(MAC) and/or encrypted</w:t>
+        <w:t>signed or integrity protected with a Message Authentication Code</w:t>
       </w:r>
       <w:r>
         <w:rPr>
@@ -335,7 +335,26 @@
           <w:szCs w:val="24"/>
           <w:lang w:val="en-GB"/>
         </w:rPr>
-        <w:t>”</w:t>
+        <w:t xml:space="preserve"> </w:t>
+      </w:r>
+      <w:r>
+        <w:rPr>
+          <w:rFonts w:ascii="Amasis MT Pro Light" w:eastAsia="Times New Roman" w:hAnsi="Amasis MT Pro Light" w:cs="Courier New"/>
+          <w:color w:val="000000"/>
+          <w:sz w:val="24"/>
+          <w:szCs w:val="24"/>
+        </w:rPr>
+        <w:t>(MAC) and/or encrypted</w:t>
+      </w:r>
+      <w:r>
+        <w:rPr>
+          <w:rFonts w:ascii="Amasis MT Pro Light" w:eastAsia="Times New Roman" w:hAnsi="Amasis MT Pro Light" w:cs="Courier New"/>
+          <w:color w:val="000000"/>
+          <w:sz w:val="24"/>
+          <w:szCs w:val="24"/>
+          <w:lang w:val="en-GB"/>
+        </w:rPr>
+        <w:t>."</w:t>
       </w:r>
     </w:p>
     <w:p>
@@ -424,7 +443,7 @@
           <w:lang w:val="en-GB"/>
         </w:rPr>
         <w:drawing>
-          <wp:anchor distT="0" distB="0" distL="114300" distR="114300" simplePos="0" relativeHeight="251658240" behindDoc="1" locked="0" layoutInCell="1" allowOverlap="1" wp14:anchorId="1DC3807C" wp14:editId="3A04845B">
+          <wp:anchor distT="0" distB="0" distL="114300" distR="114300" simplePos="0" relativeHeight="251658240" behindDoc="1" locked="0" layoutInCell="1" allowOverlap="1">
             <wp:simplePos x="0" y="0"/>
             <wp:positionH relativeFrom="margin">
               <wp:align>center</wp:align>
@@ -443,20 +462,19 @@
               <a:graphicData uri="http://schemas.openxmlformats.org/drawingml/2006/picture">
                 <pic:pic xmlns:pic="http://schemas.openxmlformats.org/drawingml/2006/picture">
                   <pic:nvPicPr>
-                    <pic:cNvPr id="0" name="Picture 1"/>
+                    <pic:cNvPr id="2" name="Picture 1"/>
                     <pic:cNvPicPr>
                       <a:picLocks noChangeAspect="1" noChangeArrowheads="1"/>
                     </pic:cNvPicPr>
                   </pic:nvPicPr>
                   <pic:blipFill>
-                    <a:blip r:embed="rId5" cstate="print">
+                    <a:blip xmlns:r="http://schemas.openxmlformats.org/officeDocument/2006/relationships" r:embed="rId4" cstate="print">
                       <a:extLst>
-                        <a:ext uri="{28A0092B-C50C-407E-A947-70E740481C1C}">
+                        <a:ext xmlns:a="http://schemas.openxmlformats.org/drawingml/2006/main" uri="{28A0092B-C50C-407E-A947-70E740481C1C}">
                           <a14:useLocalDpi xmlns:a14="http://schemas.microsoft.com/office/drawing/2010/main" val="0"/>
                         </a:ext>
                       </a:extLst>
                     </a:blip>
-                    <a:srcRect/>
                     <a:stretch>
                       <a:fillRect/>
                     </a:stretch>
@@ -493,7 +511,7 @@
           <w:szCs w:val="24"/>
           <w:lang w:val="en-GB"/>
         </w:rPr>
-        <w:t xml:space="preserve">Common way of using JWT is authorization. After the user logs in to the application that </w:t>
+        <w:t xml:space="preserve">A common way of using JWT is an authorization. After the user logs in to the application, that </w:t>
       </w:r>
       <w:r>
         <w:rPr>
@@ -577,16 +595,34 @@
           <w:szCs w:val="24"/>
           <w:lang w:val="en-GB"/>
         </w:rPr>
-        <w:t xml:space="preserve">JWTs are a secure way to transfer information. With public/private keys users can make sure </w:t>
-      </w:r>
-      <w:r>
-        <w:rPr>
-          <w:rFonts w:ascii="Amasis MT Pro Light" w:hAnsi="Amasis MT Pro Light"/>
-          <w:sz w:val="24"/>
-          <w:szCs w:val="24"/>
-          <w:lang w:val="en-GB"/>
-        </w:rPr>
-        <w:t>the receivers are correct and receivers can make sure that the information isn’t altered with.</w:t>
+        <w:t xml:space="preserve">JWTs are a secure way to transfer information. With public/private keys, users can make sure </w:t>
+      </w:r>
+      <w:r>
+        <w:rPr>
+          <w:rFonts w:ascii="Amasis MT Pro Light" w:hAnsi="Amasis MT Pro Light"/>
+          <w:sz w:val="24"/>
+          <w:szCs w:val="24"/>
+          <w:lang w:val="en-GB"/>
+        </w:rPr>
+        <w:t xml:space="preserve">the receivers are correct, and receivers can make sure that the data </w:t>
+      </w:r>
+      <w:r>
+        <w:rPr>
+          <w:rFonts w:ascii="Amasis MT Pro Light" w:hAnsi="Amasis MT Pro Light"/>
+          <w:sz w:val="24"/>
+          <w:szCs w:val="24"/>
+          <w:lang w:val="en-GB"/>
+        </w:rPr>
+        <w:t>is not</w:t>
+      </w:r>
+      <w:r>
+        <w:rPr>
+          <w:rFonts w:ascii="Amasis MT Pro Light" w:hAnsi="Amasis MT Pro Light"/>
+          <w:sz w:val="24"/>
+          <w:szCs w:val="24"/>
+          <w:lang w:val="en-GB"/>
+        </w:rPr>
+        <w:t xml:space="preserve"> altered.</w:t>
       </w:r>
     </w:p>
     <w:p>
@@ -771,7 +807,7 @@
           <w:szCs w:val="24"/>
           <w:lang w:val="en-GB"/>
         </w:rPr>
-        <w:t>Headers has two parts one is the type of the token (JWT) and the</w:t>
+        <w:t>Headers have two parts: the type of the token (JWT) and the</w:t>
       </w:r>
       <w:r>
         <w:rPr>
@@ -789,7 +825,7 @@
           <w:szCs w:val="24"/>
           <w:lang w:val="en-GB"/>
         </w:rPr>
-        <w:t xml:space="preserve">algorithm that </w:t>
+        <w:t xml:space="preserve">algorithm </w:t>
       </w:r>
       <w:r>
         <w:rPr>
@@ -798,7 +834,7 @@
           <w:szCs w:val="24"/>
           <w:lang w:val="en-GB"/>
         </w:rPr>
-        <w:t>i</w:t>
+        <w:t xml:space="preserve">used </w:t>
       </w:r>
       <w:r>
         <w:rPr>
@@ -807,7 +843,25 @@
           <w:szCs w:val="24"/>
           <w:lang w:val="en-GB"/>
         </w:rPr>
-        <w:t>s used HMAC, RSA…</w:t>
+        <w:t>(</w:t>
+      </w:r>
+      <w:r>
+        <w:rPr>
+          <w:rFonts w:ascii="Amasis MT Pro Light" w:eastAsia="Times New Roman" w:hAnsi="Amasis MT Pro Light" w:cs="Times New Roman"/>
+          <w:sz w:val="24"/>
+          <w:szCs w:val="24"/>
+          <w:lang w:val="en-GB"/>
+        </w:rPr>
+        <w:t>HMAC, RSA…</w:t>
+      </w:r>
+      <w:r>
+        <w:rPr>
+          <w:rFonts w:ascii="Amasis MT Pro Light" w:eastAsia="Times New Roman" w:hAnsi="Amasis MT Pro Light" w:cs="Times New Roman"/>
+          <w:sz w:val="24"/>
+          <w:szCs w:val="24"/>
+          <w:lang w:val="en-GB"/>
+        </w:rPr>
+        <w:t>).</w:t>
       </w:r>
     </w:p>
     <w:p>
@@ -939,16 +993,16 @@
           <w:szCs w:val="24"/>
           <w:lang w:val="en-GB"/>
         </w:rPr>
-        <w:t>). There can be some extra claims (defined as custom claims) like user role</w:t>
-      </w:r>
-      <w:r>
-        <w:rPr>
-          <w:rFonts w:ascii="Amasis MT Pro Light" w:hAnsi="Amasis MT Pro Light"/>
-          <w:sz w:val="24"/>
-          <w:szCs w:val="24"/>
-          <w:lang w:val="en-GB"/>
-        </w:rPr>
-        <w:t>.</w:t>
+        <w:t>). There can be extra claims (defined as custom claims) like user role</w:t>
+      </w:r>
+      <w:r>
+        <w:rPr>
+          <w:rFonts w:ascii="Amasis MT Pro Light" w:hAnsi="Amasis MT Pro Light"/>
+          <w:sz w:val="24"/>
+          <w:szCs w:val="24"/>
+          <w:lang w:val="en-GB"/>
+        </w:rPr>
+        <w:t>s.</w:t>
       </w:r>
     </w:p>
     <w:p>
@@ -1005,7 +1059,7 @@
           <w:szCs w:val="24"/>
           <w:lang w:val="en-GB"/>
         </w:rPr>
-        <w:t>Signatures are used the verify the issuer of JWT and check if the messages are altered with or not.</w:t>
+        <w:t>Signatures are used the verify the issuer of JWT and check if the messages are altered or not.</w:t>
       </w:r>
       <w:r>
         <w:rPr>
@@ -1035,7 +1089,7 @@
           <w:szCs w:val="24"/>
         </w:rPr>
         <w:drawing>
-          <wp:inline distT="0" distB="0" distL="0" distR="0" wp14:anchorId="1A4AB7CD" wp14:editId="564B6D22">
+          <wp:inline distT="0" distB="0" distL="0" distR="0">
             <wp:extent cx="5727700" cy="1320800"/>
             <wp:effectExtent l="0" t="0" r="6350" b="0"/>
             <wp:docPr id="1" name="Picture 1" descr="Graphical user interface, text&#10;&#10;Description automatically generated"/>
@@ -1052,14 +1106,13 @@
                     </pic:cNvPicPr>
                   </pic:nvPicPr>
                   <pic:blipFill>
-                    <a:blip r:embed="rId6" cstate="print">
+                    <a:blip xmlns:r="http://schemas.openxmlformats.org/officeDocument/2006/relationships" r:embed="rId5" cstate="print">
                       <a:extLst>
-                        <a:ext uri="{28A0092B-C50C-407E-A947-70E740481C1C}">
+                        <a:ext xmlns:a="http://schemas.openxmlformats.org/drawingml/2006/main" uri="{28A0092B-C50C-407E-A947-70E740481C1C}">
                           <a14:useLocalDpi xmlns:a14="http://schemas.microsoft.com/office/drawing/2010/main" val="0"/>
                         </a:ext>
                       </a:extLst>
                     </a:blip>
-                    <a:srcRect/>
                     <a:stretch>
                       <a:fillRect/>
                     </a:stretch>
@@ -1103,7 +1156,7 @@
           <w:lang w:val="en-GB"/>
         </w:rPr>
         <w:drawing>
-          <wp:inline distT="0" distB="0" distL="0" distR="0" wp14:anchorId="3FFE4E97" wp14:editId="7A03DB9A">
+          <wp:inline distT="0" distB="0" distL="0" distR="0">
             <wp:extent cx="5731510" cy="3008567"/>
             <wp:effectExtent l="0" t="0" r="2540" b="1905"/>
             <wp:docPr id="3" name="Picture 3" descr="Diagram&#10;&#10;Description automatically generated"/>
@@ -1120,14 +1173,13 @@
                     </pic:cNvPicPr>
                   </pic:nvPicPr>
                   <pic:blipFill>
-                    <a:blip r:embed="rId7" cstate="print">
+                    <a:blip xmlns:r="http://schemas.openxmlformats.org/officeDocument/2006/relationships" r:embed="rId6" cstate="print">
                       <a:extLst>
-                        <a:ext uri="{28A0092B-C50C-407E-A947-70E740481C1C}">
+                        <a:ext xmlns:a="http://schemas.openxmlformats.org/drawingml/2006/main" uri="{28A0092B-C50C-407E-A947-70E740481C1C}">
                           <a14:useLocalDpi xmlns:a14="http://schemas.microsoft.com/office/drawing/2010/main" val="0"/>
                         </a:ext>
                       </a:extLst>
                     </a:blip>
-                    <a:srcRect/>
                     <a:stretch>
                       <a:fillRect/>
                     </a:stretch>
@@ -1202,6 +1254,24 @@
           <w:szCs w:val="24"/>
           <w:lang w:val="en-GB"/>
         </w:rPr>
+        <w:t>should I</w:t>
+      </w:r>
+      <w:r>
+        <w:rPr>
+          <w:rFonts w:ascii="Amasis MT Pro Light" w:hAnsi="Amasis MT Pro Light"/>
+          <w:sz w:val="24"/>
+          <w:szCs w:val="24"/>
+          <w:lang w:val="en-GB"/>
+        </w:rPr>
+        <w:t xml:space="preserve"> use </w:t>
+      </w:r>
+      <w:r>
+        <w:rPr>
+          <w:rFonts w:ascii="Amasis MT Pro Light" w:hAnsi="Amasis MT Pro Light"/>
+          <w:sz w:val="24"/>
+          <w:szCs w:val="24"/>
+          <w:lang w:val="en-GB"/>
+        </w:rPr>
         <w:t>JWT?</w:t>
       </w:r>
     </w:p>
@@ -1222,16 +1292,16 @@
           <w:szCs w:val="24"/>
           <w:lang w:val="en-GB"/>
         </w:rPr>
-        <w:t xml:space="preserve">JSON is neater than its competitors so in an encoded form its smaller in size and this also makes it good to pass in environments like HTML or HTTP. It has less chance of producing security holes. </w:t>
-      </w:r>
-      <w:r>
-        <w:rPr>
-          <w:rFonts w:ascii="Amasis MT Pro Light" w:hAnsi="Amasis MT Pro Light"/>
-          <w:sz w:val="24"/>
-          <w:szCs w:val="24"/>
-          <w:lang w:val="en-GB"/>
-        </w:rPr>
-        <w:t xml:space="preserve">Because its easier to work with than SAML its more common. </w:t>
+        <w:t xml:space="preserve">JSON is neater than its competitors, so in an encoded form, it's smaller in size, and this also makes it suitable to pass in environments like HTML or HTTP. It has less chance of producing security holes. </w:t>
+      </w:r>
+      <w:r>
+        <w:rPr>
+          <w:rFonts w:ascii="Amasis MT Pro Light" w:hAnsi="Amasis MT Pro Light"/>
+          <w:sz w:val="24"/>
+          <w:szCs w:val="24"/>
+          <w:lang w:val="en-GB"/>
+        </w:rPr>
+        <w:t xml:space="preserve">Because it's easier to work with than SAML, it's more common. </w:t>
       </w:r>
       <w:r>
         <w:rPr>
@@ -1258,25 +1328,25 @@
           <w:szCs w:val="24"/>
           <w:lang w:val="en-GB"/>
         </w:rPr>
-        <w:t>it’s</w:t>
-      </w:r>
-      <w:r>
-        <w:rPr>
-          <w:rFonts w:ascii="Amasis MT Pro Light" w:hAnsi="Amasis MT Pro Light"/>
-          <w:sz w:val="24"/>
-          <w:szCs w:val="24"/>
-          <w:lang w:val="en-GB"/>
-        </w:rPr>
-        <w:t xml:space="preserve"> easier to process on user’s devices </w:t>
-      </w:r>
-      <w:r>
-        <w:rPr>
-          <w:rFonts w:ascii="Amasis MT Pro Light" w:hAnsi="Amasis MT Pro Light"/>
-          <w:sz w:val="24"/>
-          <w:szCs w:val="24"/>
-          <w:lang w:val="en-GB"/>
-        </w:rPr>
-        <w:t xml:space="preserve">considering it is used at internet scale. </w:t>
+        <w:t>it is</w:t>
+      </w:r>
+      <w:r>
+        <w:rPr>
+          <w:rFonts w:ascii="Amasis MT Pro Light" w:hAnsi="Amasis MT Pro Light"/>
+          <w:sz w:val="24"/>
+          <w:szCs w:val="24"/>
+          <w:lang w:val="en-GB"/>
+        </w:rPr>
+        <w:t xml:space="preserve"> easier to process on a user's devices, </w:t>
+      </w:r>
+      <w:r>
+        <w:rPr>
+          <w:rFonts w:ascii="Amasis MT Pro Light" w:hAnsi="Amasis MT Pro Light"/>
+          <w:sz w:val="24"/>
+          <w:szCs w:val="24"/>
+          <w:lang w:val="en-GB"/>
+        </w:rPr>
+        <w:t xml:space="preserve">considering it is used on an internet scale. </w:t>
       </w:r>
     </w:p>
     <w:p>
@@ -1439,6 +1509,79 @@
           <w:rFonts w:ascii="Amasis MT Pro Light" w:hAnsi="Amasis MT Pro Light"/>
           <w:sz w:val="24"/>
           <w:szCs w:val="24"/>
+          <w:lang w:val="en-GB"/>
+        </w:rPr>
+        <w:t>Feedback:</w:t>
+      </w:r>
+    </w:p>
+    <w:p>
+      <w:pPr>
+        <w:rPr>
+          <w:rFonts w:ascii="Amasis MT Pro Light" w:hAnsi="Amasis MT Pro Light"/>
+          <w:sz w:val="24"/>
+          <w:szCs w:val="24"/>
+          <w:lang w:val="en-GB"/>
+        </w:rPr>
+      </w:pPr>
+      <w:r>
+        <w:rPr>
+          <w:rFonts w:ascii="Amasis MT Pro Light" w:hAnsi="Amasis MT Pro Light"/>
+          <w:sz w:val="24"/>
+          <w:szCs w:val="24"/>
+          <w:lang w:val="en-GB"/>
+        </w:rPr>
+        <w:t xml:space="preserve">I talked with Mr. Ligthart and Mr. Samuil both gave me the same feedback about confirming </w:t>
+      </w:r>
+      <w:r>
+        <w:rPr>
+          <w:rFonts w:ascii="Amasis MT Pro Light" w:hAnsi="Amasis MT Pro Light"/>
+          <w:sz w:val="24"/>
+          <w:szCs w:val="24"/>
+          <w:lang w:val="en-GB"/>
+        </w:rPr>
+        <w:t xml:space="preserve">the truth of information by testing different technologies and writing my observation about those as proof. They also showed me </w:t>
+      </w:r>
+      <w:r>
+        <w:rPr>
+          <w:rFonts w:ascii="Amasis MT Pro Light" w:hAnsi="Amasis MT Pro Light"/>
+          <w:sz w:val="24"/>
+          <w:szCs w:val="24"/>
+        </w:rPr>
+        <w:t>APA Style Reference Citations</w:t>
+      </w:r>
+      <w:r>
+        <w:rPr>
+          <w:rFonts w:ascii="Amasis MT Pro Light" w:hAnsi="Amasis MT Pro Light"/>
+          <w:sz w:val="24"/>
+          <w:szCs w:val="24"/>
+          <w:lang w:val="en-GB"/>
+        </w:rPr>
+        <w:t>.</w:t>
+      </w:r>
+    </w:p>
+    <w:p>
+      <w:pPr>
+        <w:rPr>
+          <w:rFonts w:ascii="Amasis MT Pro Light" w:hAnsi="Amasis MT Pro Light"/>
+          <w:sz w:val="24"/>
+          <w:szCs w:val="24"/>
+        </w:rPr>
+      </w:pPr>
+    </w:p>
+    <w:p>
+      <w:pPr>
+        <w:rPr>
+          <w:rFonts w:ascii="Amasis MT Pro Light" w:hAnsi="Amasis MT Pro Light"/>
+          <w:sz w:val="24"/>
+          <w:szCs w:val="24"/>
+          <w:lang w:val="en-GB"/>
+        </w:rPr>
+      </w:pPr>
+      <w:r>
+        <w:rPr>
+          <w:rFonts w:ascii="Amasis MT Pro Light" w:hAnsi="Amasis MT Pro Light"/>
+          <w:sz w:val="24"/>
+          <w:szCs w:val="24"/>
         </w:rPr>
         <w:t xml:space="preserve">DOT </w:t>
       </w:r>
@@ -1670,7 +1813,7 @@
           <w:lang w:val="en-GB"/>
         </w:rPr>
       </w:pPr>
-      <w:hyperlink r:id="rId8" w:history="1">
+      <w:hyperlink r:id="rId7" w:history="1">
         <w:r>
           <w:rPr>
             <w:rStyle w:val="Hyperlink"/>
@@ -1696,7 +1839,7 @@
           <w:lang w:val="en-GB"/>
         </w:rPr>
       </w:pPr>
-      <w:hyperlink r:id="rId9" w:history="1">
+      <w:hyperlink r:id="rId8" w:history="1">
         <w:r>
           <w:rPr>
             <w:rStyle w:val="Hyperlink"/>
@@ -1723,7 +1866,7 @@
           <w:lang w:val="en-GB"/>
         </w:rPr>
       </w:pPr>
-      <w:hyperlink r:id="rId10" w:history="1">
+      <w:hyperlink r:id="rId9" w:history="1">
         <w:r>
           <w:rPr>
             <w:rStyle w:val="Hyperlink"/>
@@ -1753,7 +1896,7 @@
           <w:lang w:val="en-GB"/>
         </w:rPr>
       </w:pPr>
-      <w:hyperlink r:id="rId11" w:history="1">
+      <w:hyperlink r:id="rId10" w:history="1">
         <w:r>
           <w:rPr>
             <w:rStyle w:val="Hyperlink"/>
@@ -1783,7 +1926,7 @@
           <w:lang w:val="en-GB"/>
         </w:rPr>
       </w:pPr>
-      <w:hyperlink r:id="rId12" w:history="1">
+      <w:hyperlink r:id="rId11" w:history="1">
         <w:r>
           <w:rPr>
             <w:rStyle w:val="Hyperlink"/>
@@ -1813,7 +1956,7 @@
           <w:lang w:val="en-GB"/>
         </w:rPr>
       </w:pPr>
-      <w:hyperlink r:id="rId13" w:history="1">
+      <w:hyperlink r:id="rId12" w:history="1">
         <w:r>
           <w:rPr>
             <w:rStyle w:val="Hyperlink"/>
@@ -1840,7 +1983,7 @@
           <w:lang w:val="en-GB"/>
         </w:rPr>
       </w:pPr>
-      <w:hyperlink r:id="rId14" w:history="1">
+      <w:hyperlink r:id="rId13" w:history="1">
         <w:r>
           <w:rPr>
             <w:rStyle w:val="Hyperlink"/>
@@ -1886,12 +2029,12 @@
 </file>
 
 <file path=word/numbering.xml><?xml version="1.0" encoding="utf-8"?>
-<w:numbering xmlns:wpc="http://schemas.microsoft.com/office/word/2010/wordprocessingCanvas" xmlns:cx="http://schemas.microsoft.com/office/drawing/2014/chartex" xmlns:cx1="http://schemas.microsoft.com/office/drawing/2015/9/8/chartex" xmlns:cx2="http://schemas.microsoft.com/office/drawing/2015/10/21/chartex" xmlns:cx3="http://schemas.microsoft.com/office/drawing/2016/5/9/chartex" xmlns:cx4="http://schemas.microsoft.com/office/drawing/2016/5/10/chartex" xmlns:cx5="http://schemas.microsoft.com/office/drawing/2016/5/11/chartex" xmlns:cx6="http://schemas.microsoft.com/office/drawing/2016/5/12/chartex" xmlns:cx7="http://schemas.microsoft.com/office/drawing/2016/5/13/chartex" xmlns:cx8="http://schemas.microsoft.com/office/drawing/2016/5/14/chartex" xmlns:mc="http://schemas.openxmlformats.org/markup-compatibility/2006" xmlns:aink="http://schemas.microsoft.com/office/drawing/2016/ink" xmlns:am3d="http://schemas.microsoft.com/office/drawing/2017/model3d" xmlns:o="urn:schemas-microsoft-com:office:office" xmlns:r="http://schemas.openxmlformats.org/officeDocument/2006/relationships" xmlns:m="http://schemas.openxmlformats.org/officeDocument/2006/math" xmlns:v="urn:schemas-microsoft-com:vml" xmlns:wp14="http://schemas.microsoft.com/office/word/2010/wordprocessingDrawing" xmlns:wp="http://schemas.openxmlformats.org/drawingml/2006/wordprocessingDrawing" xmlns:w10="urn:schemas-microsoft-com:office:word" xmlns:w="http://schemas.openxmlformats.org/wordprocessingml/2006/main" xmlns:w14="http://schemas.microsoft.com/office/word/2010/wordml" xmlns:w15="http://schemas.microsoft.com/office/word/2012/wordml" xmlns:w16cex="http://schemas.microsoft.com/office/word/2018/wordml/cex" xmlns:w16cid="http://schemas.microsoft.com/office/word/2016/wordml/cid" xmlns:w16="http://schemas.microsoft.com/office/word/2018/wordml" xmlns:w16sdtdh="http://schemas.microsoft.com/office/word/2020/wordml/sdtdatahash" xmlns:w16se="http://schemas.microsoft.com/office/word/2015/wordml/symex" xmlns:wpg="http://schemas.microsoft.com/office/word/2010/wordprocessingGroup" xmlns:wpi="http://schemas.microsoft.com/office/word/2010/wordprocessingInk" xmlns:wne="http://schemas.microsoft.com/office/word/2006/wordml" xmlns:wps="http://schemas.microsoft.com/office/word/2010/wordprocessingShape" mc:Ignorable="w14 w15 w16se w16cid w16 w16cex w16sdtdh wp14">
-  <w:abstractNum w:abstractNumId="0" w15:restartNumberingAfterBreak="0">
+<w:numbering xmlns:wpc="http://schemas.microsoft.com/office/word/2010/wordprocessingCanvas" xmlns:cx="http://schemas.microsoft.com/office/drawing/2014/chartex" xmlns:cx1="http://schemas.microsoft.com/office/drawing/2015/9/8/chartex" xmlns:cx2="http://schemas.microsoft.com/office/drawing/2015/10/21/chartex" xmlns:cx3="http://schemas.microsoft.com/office/drawing/2016/5/9/chartex" xmlns:cx4="http://schemas.microsoft.com/office/drawing/2016/5/10/chartex" xmlns:cx5="http://schemas.microsoft.com/office/drawing/2016/5/11/chartex" xmlns:mc="http://schemas.openxmlformats.org/markup-compatibility/2006" xmlns:o="urn:schemas-microsoft-com:office:office" xmlns:r="http://schemas.openxmlformats.org/officeDocument/2006/relationships" xmlns:m="http://schemas.openxmlformats.org/officeDocument/2006/math" xmlns:v="urn:schemas-microsoft-com:vml" xmlns:wp14="http://schemas.microsoft.com/office/word/2010/wordprocessingDrawing" xmlns:wp="http://schemas.openxmlformats.org/drawingml/2006/wordprocessingDrawing" xmlns:w10="urn:schemas-microsoft-com:office:word" xmlns:w="http://schemas.openxmlformats.org/wordprocessingml/2006/main" xmlns:w14="http://schemas.microsoft.com/office/word/2010/wordml" xmlns:w15="http://schemas.microsoft.com/office/word/2012/wordml" xmlns:wne="http://schemas.microsoft.com/office/word/2006/wordml" xmlns:wpg="http://schemas.microsoft.com/office/word/2010/wordprocessingGroup" xmlns:wpi="http://schemas.microsoft.com/office/word/2010/wordprocessingInk" xmlns:wps="http://schemas.microsoft.com/office/word/2010/wordprocessingShape" mc:Ignorable="w14 w15 wp14">
+  <w:abstractNum w:abstractNumId="0">
     <w:nsid w:val="0C6106EC"/>
     <w:multiLevelType w:val="hybridMultilevel"/>
     <w:tmpl w:val="DE38CEC4"/>
-    <w:lvl w:ilvl="0" w:tplc="10000005">
+    <w:lvl w:ilvl="0">
       <w:start w:val="1"/>
       <w:numFmt w:val="bullet"/>
       <w:lvlText w:val=""/>
@@ -1903,7 +2046,7 @@
         <w:rFonts w:ascii="Wingdings" w:hAnsi="Wingdings" w:hint="default"/>
       </w:rPr>
     </w:lvl>
-    <w:lvl w:ilvl="1" w:tplc="10000003" w:tentative="1">
+    <w:lvl w:ilvl="1" w:tentative="1">
       <w:start w:val="1"/>
       <w:numFmt w:val="bullet"/>
       <w:lvlText w:val="o"/>
@@ -1915,7 +2058,7 @@
         <w:rFonts w:ascii="Courier New" w:hAnsi="Courier New" w:cs="Courier New" w:hint="default"/>
       </w:rPr>
     </w:lvl>
-    <w:lvl w:ilvl="2" w:tplc="10000005" w:tentative="1">
+    <w:lvl w:ilvl="2" w:tentative="1">
       <w:start w:val="1"/>
       <w:numFmt w:val="bullet"/>
       <w:lvlText w:val=""/>
@@ -1927,7 +2070,7 @@
         <w:rFonts w:ascii="Wingdings" w:hAnsi="Wingdings" w:hint="default"/>
       </w:rPr>
     </w:lvl>
-    <w:lvl w:ilvl="3" w:tplc="10000001" w:tentative="1">
+    <w:lvl w:ilvl="3" w:tentative="1">
       <w:start w:val="1"/>
       <w:numFmt w:val="bullet"/>
       <w:lvlText w:val=""/>
@@ -1939,7 +2082,7 @@
         <w:rFonts w:ascii="Symbol" w:hAnsi="Symbol" w:hint="default"/>
       </w:rPr>
     </w:lvl>
-    <w:lvl w:ilvl="4" w:tplc="10000003" w:tentative="1">
+    <w:lvl w:ilvl="4" w:tentative="1">
       <w:start w:val="1"/>
       <w:numFmt w:val="bullet"/>
       <w:lvlText w:val="o"/>
@@ -1951,7 +2094,7 @@
         <w:rFonts w:ascii="Courier New" w:hAnsi="Courier New" w:cs="Courier New" w:hint="default"/>
       </w:rPr>
     </w:lvl>
-    <w:lvl w:ilvl="5" w:tplc="10000005" w:tentative="1">
+    <w:lvl w:ilvl="5" w:tentative="1">
       <w:start w:val="1"/>
       <w:numFmt w:val="bullet"/>
       <w:lvlText w:val=""/>
@@ -1963,7 +2106,7 @@
         <w:rFonts w:ascii="Wingdings" w:hAnsi="Wingdings" w:hint="default"/>
       </w:rPr>
     </w:lvl>
-    <w:lvl w:ilvl="6" w:tplc="10000001" w:tentative="1">
+    <w:lvl w:ilvl="6" w:tentative="1">
       <w:start w:val="1"/>
       <w:numFmt w:val="bullet"/>
       <w:lvlText w:val=""/>
@@ -1975,7 +2118,7 @@
         <w:rFonts w:ascii="Symbol" w:hAnsi="Symbol" w:hint="default"/>
       </w:rPr>
     </w:lvl>
-    <w:lvl w:ilvl="7" w:tplc="10000003" w:tentative="1">
+    <w:lvl w:ilvl="7" w:tentative="1">
       <w:start w:val="1"/>
       <w:numFmt w:val="bullet"/>
       <w:lvlText w:val="o"/>
@@ -1987,7 +2130,7 @@
         <w:rFonts w:ascii="Courier New" w:hAnsi="Courier New" w:cs="Courier New" w:hint="default"/>
       </w:rPr>
     </w:lvl>
-    <w:lvl w:ilvl="8" w:tplc="10000005" w:tentative="1">
+    <w:lvl w:ilvl="8" w:tentative="1">
       <w:start w:val="1"/>
       <w:numFmt w:val="bullet"/>
       <w:lvlText w:val=""/>
@@ -2000,11 +2143,11 @@
       </w:rPr>
     </w:lvl>
   </w:abstractNum>
-  <w:abstractNum w:abstractNumId="1" w15:restartNumberingAfterBreak="0">
+  <w:abstractNum w:abstractNumId="1">
     <w:nsid w:val="107F187C"/>
     <w:multiLevelType w:val="hybridMultilevel"/>
     <w:tmpl w:val="07ACB2AA"/>
-    <w:lvl w:ilvl="0" w:tplc="10000001">
+    <w:lvl w:ilvl="0">
       <w:start w:val="1"/>
       <w:numFmt w:val="bullet"/>
       <w:lvlText w:val=""/>
@@ -2016,7 +2159,7 @@
         <w:rFonts w:ascii="Symbol" w:hAnsi="Symbol" w:hint="default"/>
       </w:rPr>
     </w:lvl>
-    <w:lvl w:ilvl="1" w:tplc="10000003" w:tentative="1">
+    <w:lvl w:ilvl="1" w:tentative="1">
       <w:start w:val="1"/>
       <w:numFmt w:val="bullet"/>
       <w:lvlText w:val="o"/>
@@ -2028,7 +2171,7 @@
         <w:rFonts w:ascii="Courier New" w:hAnsi="Courier New" w:cs="Courier New" w:hint="default"/>
       </w:rPr>
     </w:lvl>
-    <w:lvl w:ilvl="2" w:tplc="10000005" w:tentative="1">
+    <w:lvl w:ilvl="2" w:tentative="1">
       <w:start w:val="1"/>
       <w:numFmt w:val="bullet"/>
       <w:lvlText w:val=""/>
@@ -2040,7 +2183,7 @@
         <w:rFonts w:ascii="Wingdings" w:hAnsi="Wingdings" w:hint="default"/>
       </w:rPr>
     </w:lvl>
-    <w:lvl w:ilvl="3" w:tplc="10000001" w:tentative="1">
+    <w:lvl w:ilvl="3" w:tentative="1">
       <w:start w:val="1"/>
       <w:numFmt w:val="bullet"/>
       <w:lvlText w:val=""/>
@@ -2052,7 +2195,7 @@
         <w:rFonts w:ascii="Symbol" w:hAnsi="Symbol" w:hint="default"/>
       </w:rPr>
     </w:lvl>
-    <w:lvl w:ilvl="4" w:tplc="10000003" w:tentative="1">
+    <w:lvl w:ilvl="4" w:tentative="1">
       <w:start w:val="1"/>
       <w:numFmt w:val="bullet"/>
       <w:lvlText w:val="o"/>
@@ -2064,7 +2207,7 @@
         <w:rFonts w:ascii="Courier New" w:hAnsi="Courier New" w:cs="Courier New" w:hint="default"/>
       </w:rPr>
     </w:lvl>
-    <w:lvl w:ilvl="5" w:tplc="10000005" w:tentative="1">
+    <w:lvl w:ilvl="5" w:tentative="1">
       <w:start w:val="1"/>
       <w:numFmt w:val="bullet"/>
       <w:lvlText w:val=""/>
@@ -2076,7 +2219,7 @@
         <w:rFonts w:ascii="Wingdings" w:hAnsi="Wingdings" w:hint="default"/>
       </w:rPr>
     </w:lvl>
-    <w:lvl w:ilvl="6" w:tplc="10000001" w:tentative="1">
+    <w:lvl w:ilvl="6" w:tentative="1">
       <w:start w:val="1"/>
       <w:numFmt w:val="bullet"/>
       <w:lvlText w:val=""/>
@@ -2088,7 +2231,7 @@
         <w:rFonts w:ascii="Symbol" w:hAnsi="Symbol" w:hint="default"/>
       </w:rPr>
     </w:lvl>
-    <w:lvl w:ilvl="7" w:tplc="10000003" w:tentative="1">
+    <w:lvl w:ilvl="7" w:tentative="1">
       <w:start w:val="1"/>
       <w:numFmt w:val="bullet"/>
       <w:lvlText w:val="o"/>
@@ -2100,7 +2243,7 @@
         <w:rFonts w:ascii="Courier New" w:hAnsi="Courier New" w:cs="Courier New" w:hint="default"/>
       </w:rPr>
     </w:lvl>
-    <w:lvl w:ilvl="8" w:tplc="10000005" w:tentative="1">
+    <w:lvl w:ilvl="8" w:tentative="1">
       <w:start w:val="1"/>
       <w:numFmt w:val="bullet"/>
       <w:lvlText w:val=""/>
@@ -2113,11 +2256,11 @@
       </w:rPr>
     </w:lvl>
   </w:abstractNum>
-  <w:abstractNum w:abstractNumId="2" w15:restartNumberingAfterBreak="0">
+  <w:abstractNum w:abstractNumId="2">
     <w:nsid w:val="18843427"/>
     <w:multiLevelType w:val="hybridMultilevel"/>
     <w:tmpl w:val="E7AEC38E"/>
-    <w:lvl w:ilvl="0" w:tplc="10000017">
+    <w:lvl w:ilvl="0">
       <w:start w:val="1"/>
       <w:numFmt w:val="lowerLetter"/>
       <w:lvlText w:val="%1)"/>
@@ -2126,7 +2269,7 @@
         <w:ind w:left="1440" w:hanging="360"/>
       </w:pPr>
     </w:lvl>
-    <w:lvl w:ilvl="1" w:tplc="10000019" w:tentative="1">
+    <w:lvl w:ilvl="1" w:tentative="1">
       <w:start w:val="1"/>
       <w:numFmt w:val="lowerLetter"/>
       <w:lvlText w:val="%2."/>
@@ -2135,7 +2278,7 @@
         <w:ind w:left="2160" w:hanging="360"/>
       </w:pPr>
     </w:lvl>
-    <w:lvl w:ilvl="2" w:tplc="1000001B" w:tentative="1">
+    <w:lvl w:ilvl="2" w:tentative="1">
       <w:start w:val="1"/>
       <w:numFmt w:val="lowerRoman"/>
       <w:lvlText w:val="%3."/>
@@ -2144,7 +2287,7 @@
         <w:ind w:left="2880" w:hanging="180"/>
       </w:pPr>
     </w:lvl>
-    <w:lvl w:ilvl="3" w:tplc="1000000F" w:tentative="1">
+    <w:lvl w:ilvl="3" w:tentative="1">
       <w:start w:val="1"/>
       <w:numFmt w:val="decimal"/>
       <w:lvlText w:val="%4."/>
@@ -2153,7 +2296,7 @@
         <w:ind w:left="3600" w:hanging="360"/>
       </w:pPr>
     </w:lvl>
-    <w:lvl w:ilvl="4" w:tplc="10000019" w:tentative="1">
+    <w:lvl w:ilvl="4" w:tentative="1">
       <w:start w:val="1"/>
       <w:numFmt w:val="lowerLetter"/>
       <w:lvlText w:val="%5."/>
@@ -2162,7 +2305,7 @@
         <w:ind w:left="4320" w:hanging="360"/>
       </w:pPr>
     </w:lvl>
-    <w:lvl w:ilvl="5" w:tplc="1000001B" w:tentative="1">
+    <w:lvl w:ilvl="5" w:tentative="1">
       <w:start w:val="1"/>
       <w:numFmt w:val="lowerRoman"/>
       <w:lvlText w:val="%6."/>
@@ -2171,7 +2314,7 @@
         <w:ind w:left="5040" w:hanging="180"/>
       </w:pPr>
     </w:lvl>
-    <w:lvl w:ilvl="6" w:tplc="1000000F" w:tentative="1">
+    <w:lvl w:ilvl="6" w:tentative="1">
       <w:start w:val="1"/>
       <w:numFmt w:val="decimal"/>
       <w:lvlText w:val="%7."/>
@@ -2180,7 +2323,7 @@
         <w:ind w:left="5760" w:hanging="360"/>
       </w:pPr>
     </w:lvl>
-    <w:lvl w:ilvl="7" w:tplc="10000019" w:tentative="1">
+    <w:lvl w:ilvl="7" w:tentative="1">
       <w:start w:val="1"/>
       <w:numFmt w:val="lowerLetter"/>
       <w:lvlText w:val="%8."/>
@@ -2189,7 +2332,7 @@
         <w:ind w:left="6480" w:hanging="360"/>
       </w:pPr>
     </w:lvl>
-    <w:lvl w:ilvl="8" w:tplc="1000001B" w:tentative="1">
+    <w:lvl w:ilvl="8" w:tentative="1">
       <w:start w:val="1"/>
       <w:numFmt w:val="lowerRoman"/>
       <w:lvlText w:val="%9."/>
@@ -2199,11 +2342,11 @@
       </w:pPr>
     </w:lvl>
   </w:abstractNum>
-  <w:abstractNum w:abstractNumId="3" w15:restartNumberingAfterBreak="0">
+  <w:abstractNum w:abstractNumId="3">
     <w:nsid w:val="35443CA3"/>
     <w:multiLevelType w:val="hybridMultilevel"/>
     <w:tmpl w:val="0E4CB54E"/>
-    <w:lvl w:ilvl="0" w:tplc="10000005">
+    <w:lvl w:ilvl="0">
       <w:start w:val="1"/>
       <w:numFmt w:val="bullet"/>
       <w:lvlText w:val=""/>
@@ -2215,7 +2358,7 @@
         <w:rFonts w:ascii="Wingdings" w:hAnsi="Wingdings" w:hint="default"/>
       </w:rPr>
     </w:lvl>
-    <w:lvl w:ilvl="1" w:tplc="10000003">
+    <w:lvl w:ilvl="1">
       <w:start w:val="1"/>
       <w:numFmt w:val="bullet"/>
       <w:lvlText w:val="o"/>
@@ -2227,7 +2370,7 @@
         <w:rFonts w:ascii="Courier New" w:hAnsi="Courier New" w:cs="Courier New" w:hint="default"/>
       </w:rPr>
     </w:lvl>
-    <w:lvl w:ilvl="2" w:tplc="10000005" w:tentative="1">
+    <w:lvl w:ilvl="2" w:tentative="1">
       <w:start w:val="1"/>
       <w:numFmt w:val="bullet"/>
       <w:lvlText w:val=""/>
@@ -2239,7 +2382,7 @@
         <w:rFonts w:ascii="Wingdings" w:hAnsi="Wingdings" w:hint="default"/>
       </w:rPr>
     </w:lvl>
-    <w:lvl w:ilvl="3" w:tplc="10000001" w:tentative="1">
+    <w:lvl w:ilvl="3" w:tentative="1">
       <w:start w:val="1"/>
       <w:numFmt w:val="bullet"/>
       <w:lvlText w:val=""/>
@@ -2251,7 +2394,7 @@
         <w:rFonts w:ascii="Symbol" w:hAnsi="Symbol" w:hint="default"/>
       </w:rPr>
     </w:lvl>
-    <w:lvl w:ilvl="4" w:tplc="10000003" w:tentative="1">
+    <w:lvl w:ilvl="4" w:tentative="1">
       <w:start w:val="1"/>
       <w:numFmt w:val="bullet"/>
       <w:lvlText w:val="o"/>
@@ -2263,7 +2406,7 @@
         <w:rFonts w:ascii="Courier New" w:hAnsi="Courier New" w:cs="Courier New" w:hint="default"/>
       </w:rPr>
     </w:lvl>
-    <w:lvl w:ilvl="5" w:tplc="10000005" w:tentative="1">
+    <w:lvl w:ilvl="5" w:tentative="1">
       <w:start w:val="1"/>
       <w:numFmt w:val="bullet"/>
       <w:lvlText w:val=""/>
@@ -2275,7 +2418,7 @@
         <w:rFonts w:ascii="Wingdings" w:hAnsi="Wingdings" w:hint="default"/>
       </w:rPr>
     </w:lvl>
-    <w:lvl w:ilvl="6" w:tplc="10000001" w:tentative="1">
+    <w:lvl w:ilvl="6" w:tentative="1">
       <w:start w:val="1"/>
       <w:numFmt w:val="bullet"/>
       <w:lvlText w:val=""/>
@@ -2287,7 +2430,7 @@
         <w:rFonts w:ascii="Symbol" w:hAnsi="Symbol" w:hint="default"/>
       </w:rPr>
     </w:lvl>
-    <w:lvl w:ilvl="7" w:tplc="10000003" w:tentative="1">
+    <w:lvl w:ilvl="7" w:tentative="1">
       <w:start w:val="1"/>
       <w:numFmt w:val="bullet"/>
       <w:lvlText w:val="o"/>
@@ -2299,7 +2442,7 @@
         <w:rFonts w:ascii="Courier New" w:hAnsi="Courier New" w:cs="Courier New" w:hint="default"/>
       </w:rPr>
     </w:lvl>
-    <w:lvl w:ilvl="8" w:tplc="10000005" w:tentative="1">
+    <w:lvl w:ilvl="8" w:tentative="1">
       <w:start w:val="1"/>
       <w:numFmt w:val="bullet"/>
       <w:lvlText w:val=""/>
@@ -2312,11 +2455,11 @@
       </w:rPr>
     </w:lvl>
   </w:abstractNum>
-  <w:abstractNum w:abstractNumId="4" w15:restartNumberingAfterBreak="0">
+  <w:abstractNum w:abstractNumId="4">
     <w:nsid w:val="36B447A4"/>
     <w:multiLevelType w:val="hybridMultilevel"/>
     <w:tmpl w:val="EF729272"/>
-    <w:lvl w:ilvl="0" w:tplc="10000005">
+    <w:lvl w:ilvl="0">
       <w:start w:val="1"/>
       <w:numFmt w:val="bullet"/>
       <w:lvlText w:val=""/>
@@ -2328,7 +2471,7 @@
         <w:rFonts w:ascii="Wingdings" w:hAnsi="Wingdings" w:hint="default"/>
       </w:rPr>
     </w:lvl>
-    <w:lvl w:ilvl="1" w:tplc="FFFFFFFF" w:tentative="1">
+    <w:lvl w:ilvl="1" w:tentative="1">
       <w:start w:val="1"/>
       <w:numFmt w:val="bullet"/>
       <w:lvlText w:val="o"/>
@@ -2340,7 +2483,7 @@
         <w:rFonts w:ascii="Courier New" w:hAnsi="Courier New" w:cs="Courier New" w:hint="default"/>
       </w:rPr>
     </w:lvl>
-    <w:lvl w:ilvl="2" w:tplc="FFFFFFFF" w:tentative="1">
+    <w:lvl w:ilvl="2" w:tentative="1">
       <w:start w:val="1"/>
       <w:numFmt w:val="bullet"/>
       <w:lvlText w:val=""/>
@@ -2352,7 +2495,7 @@
         <w:rFonts w:ascii="Wingdings" w:hAnsi="Wingdings" w:hint="default"/>
       </w:rPr>
     </w:lvl>
-    <w:lvl w:ilvl="3" w:tplc="FFFFFFFF" w:tentative="1">
+    <w:lvl w:ilvl="3" w:tentative="1">
       <w:start w:val="1"/>
       <w:numFmt w:val="bullet"/>
       <w:lvlText w:val=""/>
@@ -2364,7 +2507,7 @@
         <w:rFonts w:ascii="Symbol" w:hAnsi="Symbol" w:hint="default"/>
       </w:rPr>
     </w:lvl>
-    <w:lvl w:ilvl="4" w:tplc="FFFFFFFF" w:tentative="1">
+    <w:lvl w:ilvl="4" w:tentative="1">
       <w:start w:val="1"/>
       <w:numFmt w:val="bullet"/>
       <w:lvlText w:val="o"/>
@@ -2376,7 +2519,7 @@
         <w:rFonts w:ascii="Courier New" w:hAnsi="Courier New" w:cs="Courier New" w:hint="default"/>
       </w:rPr>
     </w:lvl>
-    <w:lvl w:ilvl="5" w:tplc="FFFFFFFF" w:tentative="1">
+    <w:lvl w:ilvl="5" w:tentative="1">
       <w:start w:val="1"/>
       <w:numFmt w:val="bullet"/>
       <w:lvlText w:val=""/>
@@ -2388,7 +2531,7 @@
         <w:rFonts w:ascii="Wingdings" w:hAnsi="Wingdings" w:hint="default"/>
       </w:rPr>
     </w:lvl>
-    <w:lvl w:ilvl="6" w:tplc="FFFFFFFF" w:tentative="1">
+    <w:lvl w:ilvl="6" w:tentative="1">
       <w:start w:val="1"/>
       <w:numFmt w:val="bullet"/>
       <w:lvlText w:val=""/>
@@ -2400,7 +2543,7 @@
         <w:rFonts w:ascii="Symbol" w:hAnsi="Symbol" w:hint="default"/>
       </w:rPr>
     </w:lvl>
-    <w:lvl w:ilvl="7" w:tplc="FFFFFFFF" w:tentative="1">
+    <w:lvl w:ilvl="7" w:tentative="1">
       <w:start w:val="1"/>
       <w:numFmt w:val="bullet"/>
       <w:lvlText w:val="o"/>
@@ -2412,7 +2555,7 @@
         <w:rFonts w:ascii="Courier New" w:hAnsi="Courier New" w:cs="Courier New" w:hint="default"/>
       </w:rPr>
     </w:lvl>
-    <w:lvl w:ilvl="8" w:tplc="FFFFFFFF" w:tentative="1">
+    <w:lvl w:ilvl="8" w:tentative="1">
       <w:start w:val="1"/>
       <w:numFmt w:val="bullet"/>
       <w:lvlText w:val=""/>
@@ -2425,7 +2568,7 @@
       </w:rPr>
     </w:lvl>
   </w:abstractNum>
-  <w:abstractNum w:abstractNumId="5" w15:restartNumberingAfterBreak="0">
+  <w:abstractNum w:abstractNumId="5">
     <w:nsid w:val="3A411746"/>
     <w:multiLevelType w:val="multilevel"/>
     <w:tmpl w:val="2FEA755C"/>
@@ -2574,11 +2717,11 @@
       </w:rPr>
     </w:lvl>
   </w:abstractNum>
-  <w:abstractNum w:abstractNumId="6" w15:restartNumberingAfterBreak="0">
+  <w:abstractNum w:abstractNumId="6">
     <w:nsid w:val="3A480E30"/>
     <w:multiLevelType w:val="hybridMultilevel"/>
     <w:tmpl w:val="F430802A"/>
-    <w:lvl w:ilvl="0" w:tplc="1000000F">
+    <w:lvl w:ilvl="0">
       <w:start w:val="1"/>
       <w:numFmt w:val="decimal"/>
       <w:lvlText w:val="%1."/>
@@ -2587,7 +2730,7 @@
         <w:ind w:left="720" w:hanging="360"/>
       </w:pPr>
     </w:lvl>
-    <w:lvl w:ilvl="1" w:tplc="10000019" w:tentative="1">
+    <w:lvl w:ilvl="1" w:tentative="1">
       <w:start w:val="1"/>
       <w:numFmt w:val="lowerLetter"/>
       <w:lvlText w:val="%2."/>
@@ -2596,7 +2739,7 @@
         <w:ind w:left="1440" w:hanging="360"/>
       </w:pPr>
     </w:lvl>
-    <w:lvl w:ilvl="2" w:tplc="1000001B" w:tentative="1">
+    <w:lvl w:ilvl="2" w:tentative="1">
       <w:start w:val="1"/>
       <w:numFmt w:val="lowerRoman"/>
       <w:lvlText w:val="%3."/>
@@ -2605,7 +2748,7 @@
         <w:ind w:left="2160" w:hanging="180"/>
       </w:pPr>
     </w:lvl>
-    <w:lvl w:ilvl="3" w:tplc="1000000F" w:tentative="1">
+    <w:lvl w:ilvl="3" w:tentative="1">
       <w:start w:val="1"/>
       <w:numFmt w:val="decimal"/>
       <w:lvlText w:val="%4."/>
@@ -2614,7 +2757,7 @@
         <w:ind w:left="2880" w:hanging="360"/>
       </w:pPr>
     </w:lvl>
-    <w:lvl w:ilvl="4" w:tplc="10000019" w:tentative="1">
+    <w:lvl w:ilvl="4" w:tentative="1">
       <w:start w:val="1"/>
       <w:numFmt w:val="lowerLetter"/>
       <w:lvlText w:val="%5."/>
@@ -2623,7 +2766,7 @@
         <w:ind w:left="3600" w:hanging="360"/>
       </w:pPr>
     </w:lvl>
-    <w:lvl w:ilvl="5" w:tplc="1000001B" w:tentative="1">
+    <w:lvl w:ilvl="5" w:tentative="1">
       <w:start w:val="1"/>
       <w:numFmt w:val="lowerRoman"/>
       <w:lvlText w:val="%6."/>
@@ -2632,7 +2775,7 @@
         <w:ind w:left="4320" w:hanging="180"/>
       </w:pPr>
     </w:lvl>
-    <w:lvl w:ilvl="6" w:tplc="1000000F" w:tentative="1">
+    <w:lvl w:ilvl="6" w:tentative="1">
       <w:start w:val="1"/>
       <w:numFmt w:val="decimal"/>
       <w:lvlText w:val="%7."/>
@@ -2641,7 +2784,7 @@
         <w:ind w:left="5040" w:hanging="360"/>
       </w:pPr>
     </w:lvl>
-    <w:lvl w:ilvl="7" w:tplc="10000019" w:tentative="1">
+    <w:lvl w:ilvl="7" w:tentative="1">
       <w:start w:val="1"/>
       <w:numFmt w:val="lowerLetter"/>
       <w:lvlText w:val="%8."/>
@@ -2650,7 +2793,7 @@
         <w:ind w:left="5760" w:hanging="360"/>
       </w:pPr>
     </w:lvl>
-    <w:lvl w:ilvl="8" w:tplc="1000001B" w:tentative="1">
+    <w:lvl w:ilvl="8" w:tentative="1">
       <w:start w:val="1"/>
       <w:numFmt w:val="lowerRoman"/>
       <w:lvlText w:val="%9."/>
@@ -2660,11 +2803,11 @@
       </w:pPr>
     </w:lvl>
   </w:abstractNum>
-  <w:abstractNum w:abstractNumId="7" w15:restartNumberingAfterBreak="0">
+  <w:abstractNum w:abstractNumId="7">
     <w:nsid w:val="3DC149CB"/>
     <w:multiLevelType w:val="hybridMultilevel"/>
     <w:tmpl w:val="7688ACE2"/>
-    <w:lvl w:ilvl="0" w:tplc="10000001">
+    <w:lvl w:ilvl="0">
       <w:start w:val="1"/>
       <w:numFmt w:val="bullet"/>
       <w:lvlText w:val=""/>
@@ -2676,7 +2819,7 @@
         <w:rFonts w:ascii="Symbol" w:hAnsi="Symbol" w:hint="default"/>
       </w:rPr>
     </w:lvl>
-    <w:lvl w:ilvl="1" w:tplc="10000003" w:tentative="1">
+    <w:lvl w:ilvl="1" w:tentative="1">
       <w:start w:val="1"/>
       <w:numFmt w:val="bullet"/>
       <w:lvlText w:val="o"/>
@@ -2688,7 +2831,7 @@
         <w:rFonts w:ascii="Courier New" w:hAnsi="Courier New" w:cs="Courier New" w:hint="default"/>
       </w:rPr>
     </w:lvl>
-    <w:lvl w:ilvl="2" w:tplc="10000005" w:tentative="1">
+    <w:lvl w:ilvl="2" w:tentative="1">
       <w:start w:val="1"/>
       <w:numFmt w:val="bullet"/>
       <w:lvlText w:val=""/>
@@ -2700,7 +2843,7 @@
         <w:rFonts w:ascii="Wingdings" w:hAnsi="Wingdings" w:hint="default"/>
       </w:rPr>
     </w:lvl>
-    <w:lvl w:ilvl="3" w:tplc="10000001" w:tentative="1">
+    <w:lvl w:ilvl="3" w:tentative="1">
       <w:start w:val="1"/>
       <w:numFmt w:val="bullet"/>
       <w:lvlText w:val=""/>
@@ -2712,7 +2855,7 @@
         <w:rFonts w:ascii="Symbol" w:hAnsi="Symbol" w:hint="default"/>
       </w:rPr>
     </w:lvl>
-    <w:lvl w:ilvl="4" w:tplc="10000003" w:tentative="1">
+    <w:lvl w:ilvl="4" w:tentative="1">
       <w:start w:val="1"/>
       <w:numFmt w:val="bullet"/>
       <w:lvlText w:val="o"/>
@@ -2724,7 +2867,7 @@
         <w:rFonts w:ascii="Courier New" w:hAnsi="Courier New" w:cs="Courier New" w:hint="default"/>
       </w:rPr>
     </w:lvl>
-    <w:lvl w:ilvl="5" w:tplc="10000005" w:tentative="1">
+    <w:lvl w:ilvl="5" w:tentative="1">
       <w:start w:val="1"/>
       <w:numFmt w:val="bullet"/>
       <w:lvlText w:val=""/>
@@ -2736,7 +2879,7 @@
         <w:rFonts w:ascii="Wingdings" w:hAnsi="Wingdings" w:hint="default"/>
       </w:rPr>
     </w:lvl>
-    <w:lvl w:ilvl="6" w:tplc="10000001" w:tentative="1">
+    <w:lvl w:ilvl="6" w:tentative="1">
       <w:start w:val="1"/>
       <w:numFmt w:val="bullet"/>
       <w:lvlText w:val=""/>
@@ -2748,7 +2891,7 @@
         <w:rFonts w:ascii="Symbol" w:hAnsi="Symbol" w:hint="default"/>
       </w:rPr>
     </w:lvl>
-    <w:lvl w:ilvl="7" w:tplc="10000003" w:tentative="1">
+    <w:lvl w:ilvl="7" w:tentative="1">
       <w:start w:val="1"/>
       <w:numFmt w:val="bullet"/>
       <w:lvlText w:val="o"/>
@@ -2760,7 +2903,7 @@
         <w:rFonts w:ascii="Courier New" w:hAnsi="Courier New" w:cs="Courier New" w:hint="default"/>
       </w:rPr>
     </w:lvl>
-    <w:lvl w:ilvl="8" w:tplc="10000005" w:tentative="1">
+    <w:lvl w:ilvl="8" w:tentative="1">
       <w:start w:val="1"/>
       <w:numFmt w:val="bullet"/>
       <w:lvlText w:val=""/>
@@ -2773,11 +2916,11 @@
       </w:rPr>
     </w:lvl>
   </w:abstractNum>
-  <w:abstractNum w:abstractNumId="8" w15:restartNumberingAfterBreak="0">
+  <w:abstractNum w:abstractNumId="8">
     <w:nsid w:val="3E854295"/>
     <w:multiLevelType w:val="hybridMultilevel"/>
     <w:tmpl w:val="2320C3F4"/>
-    <w:lvl w:ilvl="0" w:tplc="10000001">
+    <w:lvl w:ilvl="0">
       <w:start w:val="1"/>
       <w:numFmt w:val="bullet"/>
       <w:lvlText w:val=""/>
@@ -2789,7 +2932,7 @@
         <w:rFonts w:ascii="Symbol" w:hAnsi="Symbol" w:hint="default"/>
       </w:rPr>
     </w:lvl>
-    <w:lvl w:ilvl="1" w:tplc="10000003" w:tentative="1">
+    <w:lvl w:ilvl="1" w:tentative="1">
       <w:start w:val="1"/>
       <w:numFmt w:val="bullet"/>
       <w:lvlText w:val="o"/>
@@ -2801,7 +2944,7 @@
         <w:rFonts w:ascii="Courier New" w:hAnsi="Courier New" w:cs="Courier New" w:hint="default"/>
       </w:rPr>
     </w:lvl>
-    <w:lvl w:ilvl="2" w:tplc="10000005" w:tentative="1">
+    <w:lvl w:ilvl="2" w:tentative="1">
       <w:start w:val="1"/>
       <w:numFmt w:val="bullet"/>
       <w:lvlText w:val=""/>
@@ -2813,7 +2956,7 @@
         <w:rFonts w:ascii="Wingdings" w:hAnsi="Wingdings" w:hint="default"/>
       </w:rPr>
     </w:lvl>
-    <w:lvl w:ilvl="3" w:tplc="10000001" w:tentative="1">
+    <w:lvl w:ilvl="3" w:tentative="1">
       <w:start w:val="1"/>
       <w:numFmt w:val="bullet"/>
       <w:lvlText w:val=""/>
@@ -2825,7 +2968,7 @@
         <w:rFonts w:ascii="Symbol" w:hAnsi="Symbol" w:hint="default"/>
       </w:rPr>
     </w:lvl>
-    <w:lvl w:ilvl="4" w:tplc="10000003" w:tentative="1">
+    <w:lvl w:ilvl="4" w:tentative="1">
       <w:start w:val="1"/>
       <w:numFmt w:val="bullet"/>
       <w:lvlText w:val="o"/>
@@ -2837,7 +2980,7 @@
         <w:rFonts w:ascii="Courier New" w:hAnsi="Courier New" w:cs="Courier New" w:hint="default"/>
       </w:rPr>
     </w:lvl>
-    <w:lvl w:ilvl="5" w:tplc="10000005" w:tentative="1">
+    <w:lvl w:ilvl="5" w:tentative="1">
       <w:start w:val="1"/>
       <w:numFmt w:val="bullet"/>
       <w:lvlText w:val=""/>
@@ -2849,7 +2992,7 @@
         <w:rFonts w:ascii="Wingdings" w:hAnsi="Wingdings" w:hint="default"/>
       </w:rPr>
     </w:lvl>
-    <w:lvl w:ilvl="6" w:tplc="10000001" w:tentative="1">
+    <w:lvl w:ilvl="6" w:tentative="1">
       <w:start w:val="1"/>
       <w:numFmt w:val="bullet"/>
       <w:lvlText w:val=""/>
@@ -2861,7 +3004,7 @@
         <w:rFonts w:ascii="Symbol" w:hAnsi="Symbol" w:hint="default"/>
       </w:rPr>
     </w:lvl>
-    <w:lvl w:ilvl="7" w:tplc="10000003" w:tentative="1">
+    <w:lvl w:ilvl="7" w:tentative="1">
       <w:start w:val="1"/>
       <w:numFmt w:val="bullet"/>
       <w:lvlText w:val="o"/>
@@ -2873,7 +3016,7 @@
         <w:rFonts w:ascii="Courier New" w:hAnsi="Courier New" w:cs="Courier New" w:hint="default"/>
       </w:rPr>
     </w:lvl>
-    <w:lvl w:ilvl="8" w:tplc="10000005" w:tentative="1">
+    <w:lvl w:ilvl="8" w:tentative="1">
       <w:start w:val="1"/>
       <w:numFmt w:val="bullet"/>
       <w:lvlText w:val=""/>
@@ -2886,11 +3029,11 @@
       </w:rPr>
     </w:lvl>
   </w:abstractNum>
-  <w:abstractNum w:abstractNumId="9" w15:restartNumberingAfterBreak="0">
+  <w:abstractNum w:abstractNumId="9">
     <w:nsid w:val="3F321B40"/>
     <w:multiLevelType w:val="hybridMultilevel"/>
     <w:tmpl w:val="5F967F68"/>
-    <w:lvl w:ilvl="0" w:tplc="10000005">
+    <w:lvl w:ilvl="0">
       <w:start w:val="1"/>
       <w:numFmt w:val="bullet"/>
       <w:lvlText w:val=""/>
@@ -2902,7 +3045,7 @@
         <w:rFonts w:ascii="Wingdings" w:hAnsi="Wingdings" w:hint="default"/>
       </w:rPr>
     </w:lvl>
-    <w:lvl w:ilvl="1" w:tplc="10000003" w:tentative="1">
+    <w:lvl w:ilvl="1" w:tentative="1">
       <w:start w:val="1"/>
       <w:numFmt w:val="bullet"/>
       <w:lvlText w:val="o"/>
@@ -2914,7 +3057,7 @@
         <w:rFonts w:ascii="Courier New" w:hAnsi="Courier New" w:cs="Courier New" w:hint="default"/>
       </w:rPr>
     </w:lvl>
-    <w:lvl w:ilvl="2" w:tplc="10000005" w:tentative="1">
+    <w:lvl w:ilvl="2" w:tentative="1">
       <w:start w:val="1"/>
       <w:numFmt w:val="bullet"/>
       <w:lvlText w:val=""/>
@@ -2926,7 +3069,7 @@
         <w:rFonts w:ascii="Wingdings" w:hAnsi="Wingdings" w:hint="default"/>
       </w:rPr>
     </w:lvl>
-    <w:lvl w:ilvl="3" w:tplc="10000001" w:tentative="1">
+    <w:lvl w:ilvl="3" w:tentative="1">
       <w:start w:val="1"/>
       <w:numFmt w:val="bullet"/>
       <w:lvlText w:val=""/>
@@ -2938,7 +3081,7 @@
         <w:rFonts w:ascii="Symbol" w:hAnsi="Symbol" w:hint="default"/>
       </w:rPr>
     </w:lvl>
-    <w:lvl w:ilvl="4" w:tplc="10000003" w:tentative="1">
+    <w:lvl w:ilvl="4" w:tentative="1">
       <w:start w:val="1"/>
       <w:numFmt w:val="bullet"/>
       <w:lvlText w:val="o"/>
@@ -2950,7 +3093,7 @@
         <w:rFonts w:ascii="Courier New" w:hAnsi="Courier New" w:cs="Courier New" w:hint="default"/>
       </w:rPr>
     </w:lvl>
-    <w:lvl w:ilvl="5" w:tplc="10000005" w:tentative="1">
+    <w:lvl w:ilvl="5" w:tentative="1">
       <w:start w:val="1"/>
       <w:numFmt w:val="bullet"/>
       <w:lvlText w:val=""/>
@@ -2962,7 +3105,7 @@
         <w:rFonts w:ascii="Wingdings" w:hAnsi="Wingdings" w:hint="default"/>
       </w:rPr>
     </w:lvl>
-    <w:lvl w:ilvl="6" w:tplc="10000001" w:tentative="1">
+    <w:lvl w:ilvl="6" w:tentative="1">
       <w:start w:val="1"/>
       <w:numFmt w:val="bullet"/>
       <w:lvlText w:val=""/>
@@ -2974,7 +3117,7 @@
         <w:rFonts w:ascii="Symbol" w:hAnsi="Symbol" w:hint="default"/>
       </w:rPr>
     </w:lvl>
-    <w:lvl w:ilvl="7" w:tplc="10000003" w:tentative="1">
+    <w:lvl w:ilvl="7" w:tentative="1">
       <w:start w:val="1"/>
       <w:numFmt w:val="bullet"/>
       <w:lvlText w:val="o"/>
@@ -2986,7 +3129,7 @@
         <w:rFonts w:ascii="Courier New" w:hAnsi="Courier New" w:cs="Courier New" w:hint="default"/>
       </w:rPr>
     </w:lvl>
-    <w:lvl w:ilvl="8" w:tplc="10000005" w:tentative="1">
+    <w:lvl w:ilvl="8" w:tentative="1">
       <w:start w:val="1"/>
       <w:numFmt w:val="bullet"/>
       <w:lvlText w:val=""/>
@@ -2999,11 +3142,11 @@
       </w:rPr>
     </w:lvl>
   </w:abstractNum>
-  <w:abstractNum w:abstractNumId="10" w15:restartNumberingAfterBreak="0">
+  <w:abstractNum w:abstractNumId="10">
     <w:nsid w:val="50965F01"/>
     <w:multiLevelType w:val="hybridMultilevel"/>
     <w:tmpl w:val="E6A84FF4"/>
-    <w:lvl w:ilvl="0" w:tplc="1000000F">
+    <w:lvl w:ilvl="0">
       <w:start w:val="1"/>
       <w:numFmt w:val="decimal"/>
       <w:lvlText w:val="%1."/>
@@ -3012,7 +3155,7 @@
         <w:ind w:left="720" w:hanging="360"/>
       </w:pPr>
     </w:lvl>
-    <w:lvl w:ilvl="1" w:tplc="10000019" w:tentative="1">
+    <w:lvl w:ilvl="1" w:tentative="1">
       <w:start w:val="1"/>
       <w:numFmt w:val="lowerLetter"/>
       <w:lvlText w:val="%2."/>
@@ -3021,7 +3164,7 @@
         <w:ind w:left="1440" w:hanging="360"/>
       </w:pPr>
     </w:lvl>
-    <w:lvl w:ilvl="2" w:tplc="1000001B" w:tentative="1">
+    <w:lvl w:ilvl="2" w:tentative="1">
       <w:start w:val="1"/>
       <w:numFmt w:val="lowerRoman"/>
       <w:lvlText w:val="%3."/>
@@ -3030,7 +3173,7 @@
         <w:ind w:left="2160" w:hanging="180"/>
       </w:pPr>
     </w:lvl>
-    <w:lvl w:ilvl="3" w:tplc="1000000F" w:tentative="1">
+    <w:lvl w:ilvl="3" w:tentative="1">
       <w:start w:val="1"/>
       <w:numFmt w:val="decimal"/>
       <w:lvlText w:val="%4."/>
@@ -3039,7 +3182,7 @@
         <w:ind w:left="2880" w:hanging="360"/>
       </w:pPr>
     </w:lvl>
-    <w:lvl w:ilvl="4" w:tplc="10000019" w:tentative="1">
+    <w:lvl w:ilvl="4" w:tentative="1">
       <w:start w:val="1"/>
       <w:numFmt w:val="lowerLetter"/>
       <w:lvlText w:val="%5."/>
@@ -3048,7 +3191,7 @@
         <w:ind w:left="3600" w:hanging="360"/>
       </w:pPr>
     </w:lvl>
-    <w:lvl w:ilvl="5" w:tplc="1000001B" w:tentative="1">
+    <w:lvl w:ilvl="5" w:tentative="1">
       <w:start w:val="1"/>
       <w:numFmt w:val="lowerRoman"/>
       <w:lvlText w:val="%6."/>
@@ -3057,7 +3200,7 @@
         <w:ind w:left="4320" w:hanging="180"/>
       </w:pPr>
     </w:lvl>
-    <w:lvl w:ilvl="6" w:tplc="1000000F" w:tentative="1">
+    <w:lvl w:ilvl="6" w:tentative="1">
       <w:start w:val="1"/>
       <w:numFmt w:val="decimal"/>
       <w:lvlText w:val="%7."/>
@@ -3066,7 +3209,7 @@
         <w:ind w:left="5040" w:hanging="360"/>
       </w:pPr>
     </w:lvl>
-    <w:lvl w:ilvl="7" w:tplc="10000019" w:tentative="1">
+    <w:lvl w:ilvl="7" w:tentative="1">
       <w:start w:val="1"/>
       <w:numFmt w:val="lowerLetter"/>
       <w:lvlText w:val="%8."/>
@@ -3075,7 +3218,7 @@
         <w:ind w:left="5760" w:hanging="360"/>
       </w:pPr>
     </w:lvl>
-    <w:lvl w:ilvl="8" w:tplc="1000001B" w:tentative="1">
+    <w:lvl w:ilvl="8" w:tentative="1">
       <w:start w:val="1"/>
       <w:numFmt w:val="lowerRoman"/>
       <w:lvlText w:val="%9."/>
@@ -3085,11 +3228,11 @@
       </w:pPr>
     </w:lvl>
   </w:abstractNum>
-  <w:abstractNum w:abstractNumId="11" w15:restartNumberingAfterBreak="0">
+  <w:abstractNum w:abstractNumId="11">
     <w:nsid w:val="59E32BD7"/>
     <w:multiLevelType w:val="hybridMultilevel"/>
     <w:tmpl w:val="19D8DA6E"/>
-    <w:lvl w:ilvl="0" w:tplc="10000001">
+    <w:lvl w:ilvl="0">
       <w:start w:val="1"/>
       <w:numFmt w:val="bullet"/>
       <w:lvlText w:val=""/>
@@ -3101,7 +3244,7 @@
         <w:rFonts w:ascii="Symbol" w:hAnsi="Symbol" w:hint="default"/>
       </w:rPr>
     </w:lvl>
-    <w:lvl w:ilvl="1" w:tplc="10000003">
+    <w:lvl w:ilvl="1">
       <w:start w:val="1"/>
       <w:numFmt w:val="bullet"/>
       <w:lvlText w:val="o"/>
@@ -3113,7 +3256,7 @@
         <w:rFonts w:ascii="Courier New" w:hAnsi="Courier New" w:cs="Courier New" w:hint="default"/>
       </w:rPr>
     </w:lvl>
-    <w:lvl w:ilvl="2" w:tplc="10000005" w:tentative="1">
+    <w:lvl w:ilvl="2" w:tentative="1">
       <w:start w:val="1"/>
       <w:numFmt w:val="bullet"/>
       <w:lvlText w:val=""/>
@@ -3125,7 +3268,7 @@
         <w:rFonts w:ascii="Wingdings" w:hAnsi="Wingdings" w:hint="default"/>
       </w:rPr>
     </w:lvl>
-    <w:lvl w:ilvl="3" w:tplc="10000001" w:tentative="1">
+    <w:lvl w:ilvl="3" w:tentative="1">
       <w:start w:val="1"/>
       <w:numFmt w:val="bullet"/>
       <w:lvlText w:val=""/>
@@ -3137,7 +3280,7 @@
         <w:rFonts w:ascii="Symbol" w:hAnsi="Symbol" w:hint="default"/>
       </w:rPr>
     </w:lvl>
-    <w:lvl w:ilvl="4" w:tplc="10000003" w:tentative="1">
+    <w:lvl w:ilvl="4" w:tentative="1">
       <w:start w:val="1"/>
       <w:numFmt w:val="bullet"/>
       <w:lvlText w:val="o"/>
@@ -3149,7 +3292,7 @@
         <w:rFonts w:ascii="Courier New" w:hAnsi="Courier New" w:cs="Courier New" w:hint="default"/>
       </w:rPr>
     </w:lvl>
-    <w:lvl w:ilvl="5" w:tplc="10000005" w:tentative="1">
+    <w:lvl w:ilvl="5" w:tentative="1">
       <w:start w:val="1"/>
       <w:numFmt w:val="bullet"/>
       <w:lvlText w:val=""/>
@@ -3161,7 +3304,7 @@
         <w:rFonts w:ascii="Wingdings" w:hAnsi="Wingdings" w:hint="default"/>
       </w:rPr>
     </w:lvl>
-    <w:lvl w:ilvl="6" w:tplc="10000001" w:tentative="1">
+    <w:lvl w:ilvl="6" w:tentative="1">
       <w:start w:val="1"/>
       <w:numFmt w:val="bullet"/>
       <w:lvlText w:val=""/>
@@ -3173,7 +3316,7 @@
         <w:rFonts w:ascii="Symbol" w:hAnsi="Symbol" w:hint="default"/>
       </w:rPr>
     </w:lvl>
-    <w:lvl w:ilvl="7" w:tplc="10000003" w:tentative="1">
+    <w:lvl w:ilvl="7" w:tentative="1">
       <w:start w:val="1"/>
       <w:numFmt w:val="bullet"/>
       <w:lvlText w:val="o"/>
@@ -3185,7 +3328,7 @@
         <w:rFonts w:ascii="Courier New" w:hAnsi="Courier New" w:cs="Courier New" w:hint="default"/>
       </w:rPr>
     </w:lvl>
-    <w:lvl w:ilvl="8" w:tplc="10000005" w:tentative="1">
+    <w:lvl w:ilvl="8" w:tentative="1">
       <w:start w:val="1"/>
       <w:numFmt w:val="bullet"/>
       <w:lvlText w:val=""/>
@@ -3198,11 +3341,11 @@
       </w:rPr>
     </w:lvl>
   </w:abstractNum>
-  <w:abstractNum w:abstractNumId="12" w15:restartNumberingAfterBreak="0">
+  <w:abstractNum w:abstractNumId="12">
     <w:nsid w:val="5CE1627F"/>
     <w:multiLevelType w:val="hybridMultilevel"/>
     <w:tmpl w:val="E8EA196C"/>
-    <w:lvl w:ilvl="0" w:tplc="10000005">
+    <w:lvl w:ilvl="0">
       <w:start w:val="1"/>
       <w:numFmt w:val="bullet"/>
       <w:lvlText w:val=""/>
@@ -3214,7 +3357,7 @@
         <w:rFonts w:ascii="Wingdings" w:hAnsi="Wingdings" w:hint="default"/>
       </w:rPr>
     </w:lvl>
-    <w:lvl w:ilvl="1" w:tplc="10000003" w:tentative="1">
+    <w:lvl w:ilvl="1" w:tentative="1">
       <w:start w:val="1"/>
       <w:numFmt w:val="bullet"/>
       <w:lvlText w:val="o"/>
@@ -3226,7 +3369,7 @@
         <w:rFonts w:ascii="Courier New" w:hAnsi="Courier New" w:cs="Courier New" w:hint="default"/>
       </w:rPr>
     </w:lvl>
-    <w:lvl w:ilvl="2" w:tplc="10000005" w:tentative="1">
+    <w:lvl w:ilvl="2" w:tentative="1">
       <w:start w:val="1"/>
       <w:numFmt w:val="bullet"/>
       <w:lvlText w:val=""/>
@@ -3238,7 +3381,7 @@
         <w:rFonts w:ascii="Wingdings" w:hAnsi="Wingdings" w:hint="default"/>
       </w:rPr>
     </w:lvl>
-    <w:lvl w:ilvl="3" w:tplc="10000001" w:tentative="1">
+    <w:lvl w:ilvl="3" w:tentative="1">
       <w:start w:val="1"/>
       <w:numFmt w:val="bullet"/>
       <w:lvlText w:val=""/>
@@ -3250,7 +3393,7 @@
         <w:rFonts w:ascii="Symbol" w:hAnsi="Symbol" w:hint="default"/>
       </w:rPr>
     </w:lvl>
-    <w:lvl w:ilvl="4" w:tplc="10000003" w:tentative="1">
+    <w:lvl w:ilvl="4" w:tentative="1">
       <w:start w:val="1"/>
       <w:numFmt w:val="bullet"/>
       <w:lvlText w:val="o"/>
@@ -3262,7 +3405,7 @@
         <w:rFonts w:ascii="Courier New" w:hAnsi="Courier New" w:cs="Courier New" w:hint="default"/>
       </w:rPr>
     </w:lvl>
-    <w:lvl w:ilvl="5" w:tplc="10000005" w:tentative="1">
+    <w:lvl w:ilvl="5" w:tentative="1">
       <w:start w:val="1"/>
       <w:numFmt w:val="bullet"/>
       <w:lvlText w:val=""/>
@@ -3274,7 +3417,7 @@
         <w:rFonts w:ascii="Wingdings" w:hAnsi="Wingdings" w:hint="default"/>
       </w:rPr>
     </w:lvl>
-    <w:lvl w:ilvl="6" w:tplc="10000001" w:tentative="1">
+    <w:lvl w:ilvl="6" w:tentative="1">
       <w:start w:val="1"/>
       <w:numFmt w:val="bullet"/>
       <w:lvlText w:val=""/>
@@ -3286,7 +3429,7 @@
         <w:rFonts w:ascii="Symbol" w:hAnsi="Symbol" w:hint="default"/>
       </w:rPr>
     </w:lvl>
-    <w:lvl w:ilvl="7" w:tplc="10000003" w:tentative="1">
+    <w:lvl w:ilvl="7" w:tentative="1">
       <w:start w:val="1"/>
       <w:numFmt w:val="bullet"/>
       <w:lvlText w:val="o"/>
@@ -3298,7 +3441,7 @@
         <w:rFonts w:ascii="Courier New" w:hAnsi="Courier New" w:cs="Courier New" w:hint="default"/>
       </w:rPr>
     </w:lvl>
-    <w:lvl w:ilvl="8" w:tplc="10000005" w:tentative="1">
+    <w:lvl w:ilvl="8" w:tentative="1">
       <w:start w:val="1"/>
       <w:numFmt w:val="bullet"/>
       <w:lvlText w:val=""/>
@@ -3311,11 +3454,11 @@
       </w:rPr>
     </w:lvl>
   </w:abstractNum>
-  <w:abstractNum w:abstractNumId="13" w15:restartNumberingAfterBreak="0">
+  <w:abstractNum w:abstractNumId="13">
     <w:nsid w:val="5F84115D"/>
     <w:multiLevelType w:val="hybridMultilevel"/>
     <w:tmpl w:val="BE82F408"/>
-    <w:lvl w:ilvl="0" w:tplc="10000005">
+    <w:lvl w:ilvl="0">
       <w:start w:val="1"/>
       <w:numFmt w:val="bullet"/>
       <w:lvlText w:val=""/>
@@ -3327,7 +3470,7 @@
         <w:rFonts w:ascii="Wingdings" w:hAnsi="Wingdings" w:hint="default"/>
       </w:rPr>
     </w:lvl>
-    <w:lvl w:ilvl="1" w:tplc="10000003">
+    <w:lvl w:ilvl="1">
       <w:start w:val="1"/>
       <w:numFmt w:val="bullet"/>
       <w:lvlText w:val="o"/>
@@ -3339,7 +3482,7 @@
         <w:rFonts w:ascii="Courier New" w:hAnsi="Courier New" w:cs="Courier New" w:hint="default"/>
       </w:rPr>
     </w:lvl>
-    <w:lvl w:ilvl="2" w:tplc="10000005" w:tentative="1">
+    <w:lvl w:ilvl="2" w:tentative="1">
       <w:start w:val="1"/>
       <w:numFmt w:val="bullet"/>
       <w:lvlText w:val=""/>
@@ -3351,7 +3494,7 @@
         <w:rFonts w:ascii="Wingdings" w:hAnsi="Wingdings" w:hint="default"/>
       </w:rPr>
     </w:lvl>
-    <w:lvl w:ilvl="3" w:tplc="10000001" w:tentative="1">
+    <w:lvl w:ilvl="3" w:tentative="1">
       <w:start w:val="1"/>
       <w:numFmt w:val="bullet"/>
       <w:lvlText w:val=""/>
@@ -3363,7 +3506,7 @@
         <w:rFonts w:ascii="Symbol" w:hAnsi="Symbol" w:hint="default"/>
       </w:rPr>
     </w:lvl>
-    <w:lvl w:ilvl="4" w:tplc="10000003" w:tentative="1">
+    <w:lvl w:ilvl="4" w:tentative="1">
       <w:start w:val="1"/>
       <w:numFmt w:val="bullet"/>
       <w:lvlText w:val="o"/>
@@ -3375,7 +3518,7 @@
         <w:rFonts w:ascii="Courier New" w:hAnsi="Courier New" w:cs="Courier New" w:hint="default"/>
       </w:rPr>
     </w:lvl>
-    <w:lvl w:ilvl="5" w:tplc="10000005" w:tentative="1">
+    <w:lvl w:ilvl="5" w:tentative="1">
       <w:start w:val="1"/>
       <w:numFmt w:val="bullet"/>
       <w:lvlText w:val=""/>
@@ -3387,7 +3530,7 @@
         <w:rFonts w:ascii="Wingdings" w:hAnsi="Wingdings" w:hint="default"/>
       </w:rPr>
     </w:lvl>
-    <w:lvl w:ilvl="6" w:tplc="10000001" w:tentative="1">
+    <w:lvl w:ilvl="6" w:tentative="1">
       <w:start w:val="1"/>
       <w:numFmt w:val="bullet"/>
       <w:lvlText w:val=""/>
@@ -3399,7 +3542,7 @@
         <w:rFonts w:ascii="Symbol" w:hAnsi="Symbol" w:hint="default"/>
       </w:rPr>
     </w:lvl>
-    <w:lvl w:ilvl="7" w:tplc="10000003" w:tentative="1">
+    <w:lvl w:ilvl="7" w:tentative="1">
       <w:start w:val="1"/>
       <w:numFmt w:val="bullet"/>
       <w:lvlText w:val="o"/>
@@ -3411,7 +3554,7 @@
         <w:rFonts w:ascii="Courier New" w:hAnsi="Courier New" w:cs="Courier New" w:hint="default"/>
       </w:rPr>
     </w:lvl>
-    <w:lvl w:ilvl="8" w:tplc="10000005" w:tentative="1">
+    <w:lvl w:ilvl="8" w:tentative="1">
       <w:start w:val="1"/>
       <w:numFmt w:val="bullet"/>
       <w:lvlText w:val=""/>
@@ -3424,11 +3567,11 @@
       </w:rPr>
     </w:lvl>
   </w:abstractNum>
-  <w:abstractNum w:abstractNumId="14" w15:restartNumberingAfterBreak="0">
+  <w:abstractNum w:abstractNumId="14">
     <w:nsid w:val="6F8210FE"/>
     <w:multiLevelType w:val="hybridMultilevel"/>
     <w:tmpl w:val="2EE0A606"/>
-    <w:lvl w:ilvl="0" w:tplc="10000001">
+    <w:lvl w:ilvl="0">
       <w:start w:val="1"/>
       <w:numFmt w:val="bullet"/>
       <w:lvlText w:val=""/>
@@ -3440,7 +3583,7 @@
         <w:rFonts w:ascii="Symbol" w:hAnsi="Symbol" w:hint="default"/>
       </w:rPr>
     </w:lvl>
-    <w:lvl w:ilvl="1" w:tplc="10000003">
+    <w:lvl w:ilvl="1">
       <w:start w:val="1"/>
       <w:numFmt w:val="bullet"/>
       <w:lvlText w:val="o"/>
@@ -3452,7 +3595,7 @@
         <w:rFonts w:ascii="Courier New" w:hAnsi="Courier New" w:cs="Courier New" w:hint="default"/>
       </w:rPr>
     </w:lvl>
-    <w:lvl w:ilvl="2" w:tplc="10000005" w:tentative="1">
+    <w:lvl w:ilvl="2" w:tentative="1">
       <w:start w:val="1"/>
       <w:numFmt w:val="bullet"/>
       <w:lvlText w:val=""/>
@@ -3464,7 +3607,7 @@
         <w:rFonts w:ascii="Wingdings" w:hAnsi="Wingdings" w:hint="default"/>
       </w:rPr>
     </w:lvl>
-    <w:lvl w:ilvl="3" w:tplc="10000001" w:tentative="1">
+    <w:lvl w:ilvl="3" w:tentative="1">
       <w:start w:val="1"/>
       <w:numFmt w:val="bullet"/>
       <w:lvlText w:val=""/>
@@ -3476,7 +3619,7 @@
         <w:rFonts w:ascii="Symbol" w:hAnsi="Symbol" w:hint="default"/>
       </w:rPr>
     </w:lvl>
-    <w:lvl w:ilvl="4" w:tplc="10000003" w:tentative="1">
+    <w:lvl w:ilvl="4" w:tentative="1">
       <w:start w:val="1"/>
       <w:numFmt w:val="bullet"/>
       <w:lvlText w:val="o"/>
@@ -3488,7 +3631,7 @@
         <w:rFonts w:ascii="Courier New" w:hAnsi="Courier New" w:cs="Courier New" w:hint="default"/>
       </w:rPr>
     </w:lvl>
-    <w:lvl w:ilvl="5" w:tplc="10000005" w:tentative="1">
+    <w:lvl w:ilvl="5" w:tentative="1">
       <w:start w:val="1"/>
       <w:numFmt w:val="bullet"/>
       <w:lvlText w:val=""/>
@@ -3500,7 +3643,7 @@
         <w:rFonts w:ascii="Wingdings" w:hAnsi="Wingdings" w:hint="default"/>
       </w:rPr>
     </w:lvl>
-    <w:lvl w:ilvl="6" w:tplc="10000001" w:tentative="1">
+    <w:lvl w:ilvl="6" w:tentative="1">
       <w:start w:val="1"/>
       <w:numFmt w:val="bullet"/>
       <w:lvlText w:val=""/>
@@ -3512,7 +3655,7 @@
         <w:rFonts w:ascii="Symbol" w:hAnsi="Symbol" w:hint="default"/>
       </w:rPr>
     </w:lvl>
-    <w:lvl w:ilvl="7" w:tplc="10000003" w:tentative="1">
+    <w:lvl w:ilvl="7" w:tentative="1">
       <w:start w:val="1"/>
       <w:numFmt w:val="bullet"/>
       <w:lvlText w:val="o"/>
@@ -3524,7 +3667,7 @@
         <w:rFonts w:ascii="Courier New" w:hAnsi="Courier New" w:cs="Courier New" w:hint="default"/>
       </w:rPr>
     </w:lvl>
-    <w:lvl w:ilvl="8" w:tplc="10000005" w:tentative="1">
+    <w:lvl w:ilvl="8" w:tentative="1">
       <w:start w:val="1"/>
       <w:numFmt w:val="bullet"/>
       <w:lvlText w:val=""/>
@@ -3537,11 +3680,11 @@
       </w:rPr>
     </w:lvl>
   </w:abstractNum>
-  <w:abstractNum w:abstractNumId="15" w15:restartNumberingAfterBreak="0">
+  <w:abstractNum w:abstractNumId="15">
     <w:nsid w:val="7164493E"/>
     <w:multiLevelType w:val="hybridMultilevel"/>
     <w:tmpl w:val="2C54E04E"/>
-    <w:lvl w:ilvl="0" w:tplc="1000000D">
+    <w:lvl w:ilvl="0">
       <w:start w:val="1"/>
       <w:numFmt w:val="bullet"/>
       <w:lvlText w:val=""/>
@@ -3553,7 +3696,7 @@
         <w:rFonts w:ascii="Wingdings" w:hAnsi="Wingdings" w:hint="default"/>
       </w:rPr>
     </w:lvl>
-    <w:lvl w:ilvl="1" w:tplc="10000003" w:tentative="1">
+    <w:lvl w:ilvl="1" w:tentative="1">
       <w:start w:val="1"/>
       <w:numFmt w:val="bullet"/>
       <w:lvlText w:val="o"/>
@@ -3565,7 +3708,7 @@
         <w:rFonts w:ascii="Courier New" w:hAnsi="Courier New" w:cs="Courier New" w:hint="default"/>
       </w:rPr>
     </w:lvl>
-    <w:lvl w:ilvl="2" w:tplc="10000005" w:tentative="1">
+    <w:lvl w:ilvl="2" w:tentative="1">
       <w:start w:val="1"/>
       <w:numFmt w:val="bullet"/>
       <w:lvlText w:val=""/>
@@ -3577,7 +3720,7 @@
         <w:rFonts w:ascii="Wingdings" w:hAnsi="Wingdings" w:hint="default"/>
       </w:rPr>
     </w:lvl>
-    <w:lvl w:ilvl="3" w:tplc="10000001" w:tentative="1">
+    <w:lvl w:ilvl="3" w:tentative="1">
       <w:start w:val="1"/>
       <w:numFmt w:val="bullet"/>
       <w:lvlText w:val=""/>
@@ -3589,7 +3732,7 @@
         <w:rFonts w:ascii="Symbol" w:hAnsi="Symbol" w:hint="default"/>
       </w:rPr>
     </w:lvl>
-    <w:lvl w:ilvl="4" w:tplc="10000003" w:tentative="1">
+    <w:lvl w:ilvl="4" w:tentative="1">
       <w:start w:val="1"/>
       <w:numFmt w:val="bullet"/>
       <w:lvlText w:val="o"/>
@@ -3601,7 +3744,7 @@
         <w:rFonts w:ascii="Courier New" w:hAnsi="Courier New" w:cs="Courier New" w:hint="default"/>
       </w:rPr>
     </w:lvl>
-    <w:lvl w:ilvl="5" w:tplc="10000005" w:tentative="1">
+    <w:lvl w:ilvl="5" w:tentative="1">
       <w:start w:val="1"/>
       <w:numFmt w:val="bullet"/>
       <w:lvlText w:val=""/>
@@ -3613,7 +3756,7 @@
         <w:rFonts w:ascii="Wingdings" w:hAnsi="Wingdings" w:hint="default"/>
       </w:rPr>
     </w:lvl>
-    <w:lvl w:ilvl="6" w:tplc="10000001" w:tentative="1">
+    <w:lvl w:ilvl="6" w:tentative="1">
       <w:start w:val="1"/>
       <w:numFmt w:val="bullet"/>
       <w:lvlText w:val=""/>
@@ -3625,7 +3768,7 @@
         <w:rFonts w:ascii="Symbol" w:hAnsi="Symbol" w:hint="default"/>
       </w:rPr>
     </w:lvl>
-    <w:lvl w:ilvl="7" w:tplc="10000003" w:tentative="1">
+    <w:lvl w:ilvl="7" w:tentative="1">
       <w:start w:val="1"/>
       <w:numFmt w:val="bullet"/>
       <w:lvlText w:val="o"/>
@@ -3637,7 +3780,7 @@
         <w:rFonts w:ascii="Courier New" w:hAnsi="Courier New" w:cs="Courier New" w:hint="default"/>
       </w:rPr>
     </w:lvl>
-    <w:lvl w:ilvl="8" w:tplc="10000005" w:tentative="1">
+    <w:lvl w:ilvl="8" w:tentative="1">
       <w:start w:val="1"/>
       <w:numFmt w:val="bullet"/>
       <w:lvlText w:val=""/>
@@ -3650,11 +3793,11 @@
       </w:rPr>
     </w:lvl>
   </w:abstractNum>
-  <w:abstractNum w:abstractNumId="16" w15:restartNumberingAfterBreak="0">
+  <w:abstractNum w:abstractNumId="16">
     <w:nsid w:val="722C4684"/>
     <w:multiLevelType w:val="hybridMultilevel"/>
     <w:tmpl w:val="E5F6D392"/>
-    <w:lvl w:ilvl="0" w:tplc="10000005">
+    <w:lvl w:ilvl="0">
       <w:start w:val="1"/>
       <w:numFmt w:val="bullet"/>
       <w:lvlText w:val=""/>
@@ -3666,7 +3809,7 @@
         <w:rFonts w:ascii="Wingdings" w:hAnsi="Wingdings" w:hint="default"/>
       </w:rPr>
     </w:lvl>
-    <w:lvl w:ilvl="1" w:tplc="10000003" w:tentative="1">
+    <w:lvl w:ilvl="1" w:tentative="1">
       <w:start w:val="1"/>
       <w:numFmt w:val="bullet"/>
       <w:lvlText w:val="o"/>
@@ -3678,7 +3821,7 @@
         <w:rFonts w:ascii="Courier New" w:hAnsi="Courier New" w:cs="Courier New" w:hint="default"/>
       </w:rPr>
     </w:lvl>
-    <w:lvl w:ilvl="2" w:tplc="10000005" w:tentative="1">
+    <w:lvl w:ilvl="2" w:tentative="1">
       <w:start w:val="1"/>
       <w:numFmt w:val="bullet"/>
       <w:lvlText w:val=""/>
@@ -3690,7 +3833,7 @@
         <w:rFonts w:ascii="Wingdings" w:hAnsi="Wingdings" w:hint="default"/>
       </w:rPr>
     </w:lvl>
-    <w:lvl w:ilvl="3" w:tplc="10000001" w:tentative="1">
+    <w:lvl w:ilvl="3" w:tentative="1">
       <w:start w:val="1"/>
       <w:numFmt w:val="bullet"/>
       <w:lvlText w:val=""/>
@@ -3702,7 +3845,7 @@
         <w:rFonts w:ascii="Symbol" w:hAnsi="Symbol" w:hint="default"/>
       </w:rPr>
     </w:lvl>
-    <w:lvl w:ilvl="4" w:tplc="10000003" w:tentative="1">
+    <w:lvl w:ilvl="4" w:tentative="1">
       <w:start w:val="1"/>
       <w:numFmt w:val="bullet"/>
       <w:lvlText w:val="o"/>
@@ -3714,7 +3857,7 @@
         <w:rFonts w:ascii="Courier New" w:hAnsi="Courier New" w:cs="Courier New" w:hint="default"/>
       </w:rPr>
     </w:lvl>
-    <w:lvl w:ilvl="5" w:tplc="10000005" w:tentative="1">
+    <w:lvl w:ilvl="5" w:tentative="1">
       <w:start w:val="1"/>
       <w:numFmt w:val="bullet"/>
       <w:lvlText w:val=""/>
@@ -3726,7 +3869,7 @@
         <w:rFonts w:ascii="Wingdings" w:hAnsi="Wingdings" w:hint="default"/>
       </w:rPr>
     </w:lvl>
-    <w:lvl w:ilvl="6" w:tplc="10000001" w:tentative="1">
+    <w:lvl w:ilvl="6" w:tentative="1">
       <w:start w:val="1"/>
       <w:numFmt w:val="bullet"/>
       <w:lvlText w:val=""/>
@@ -3738,7 +3881,7 @@
         <w:rFonts w:ascii="Symbol" w:hAnsi="Symbol" w:hint="default"/>
       </w:rPr>
     </w:lvl>
-    <w:lvl w:ilvl="7" w:tplc="10000003" w:tentative="1">
+    <w:lvl w:ilvl="7" w:tentative="1">
       <w:start w:val="1"/>
       <w:numFmt w:val="bullet"/>
       <w:lvlText w:val="o"/>
@@ -3750,7 +3893,7 @@
         <w:rFonts w:ascii="Courier New" w:hAnsi="Courier New" w:cs="Courier New" w:hint="default"/>
       </w:rPr>
     </w:lvl>
-    <w:lvl w:ilvl="8" w:tplc="10000005" w:tentative="1">
+    <w:lvl w:ilvl="8" w:tentative="1">
       <w:start w:val="1"/>
       <w:numFmt w:val="bullet"/>
       <w:lvlText w:val=""/>
@@ -3763,11 +3906,11 @@
       </w:rPr>
     </w:lvl>
   </w:abstractNum>
-  <w:abstractNum w:abstractNumId="17" w15:restartNumberingAfterBreak="0">
+  <w:abstractNum w:abstractNumId="17">
     <w:nsid w:val="75645013"/>
     <w:multiLevelType w:val="hybridMultilevel"/>
     <w:tmpl w:val="65F281CA"/>
-    <w:lvl w:ilvl="0" w:tplc="10000001">
+    <w:lvl w:ilvl="0">
       <w:start w:val="1"/>
       <w:numFmt w:val="bullet"/>
       <w:lvlText w:val=""/>
@@ -3779,7 +3922,7 @@
         <w:rFonts w:ascii="Symbol" w:hAnsi="Symbol" w:hint="default"/>
       </w:rPr>
     </w:lvl>
-    <w:lvl w:ilvl="1" w:tplc="10000003" w:tentative="1">
+    <w:lvl w:ilvl="1" w:tentative="1">
       <w:start w:val="1"/>
       <w:numFmt w:val="bullet"/>
       <w:lvlText w:val="o"/>
@@ -3791,7 +3934,7 @@
         <w:rFonts w:ascii="Courier New" w:hAnsi="Courier New" w:cs="Courier New" w:hint="default"/>
       </w:rPr>
     </w:lvl>
-    <w:lvl w:ilvl="2" w:tplc="10000005" w:tentative="1">
+    <w:lvl w:ilvl="2" w:tentative="1">
       <w:start w:val="1"/>
       <w:numFmt w:val="bullet"/>
       <w:lvlText w:val=""/>
@@ -3803,7 +3946,7 @@
         <w:rFonts w:ascii="Wingdings" w:hAnsi="Wingdings" w:hint="default"/>
       </w:rPr>
     </w:lvl>
-    <w:lvl w:ilvl="3" w:tplc="10000001" w:tentative="1">
+    <w:lvl w:ilvl="3" w:tentative="1">
       <w:start w:val="1"/>
       <w:numFmt w:val="bullet"/>
       <w:lvlText w:val=""/>
@@ -3815,7 +3958,7 @@
         <w:rFonts w:ascii="Symbol" w:hAnsi="Symbol" w:hint="default"/>
       </w:rPr>
     </w:lvl>
-    <w:lvl w:ilvl="4" w:tplc="10000003" w:tentative="1">
+    <w:lvl w:ilvl="4" w:tentative="1">
       <w:start w:val="1"/>
       <w:numFmt w:val="bullet"/>
       <w:lvlText w:val="o"/>
@@ -3827,7 +3970,7 @@
         <w:rFonts w:ascii="Courier New" w:hAnsi="Courier New" w:cs="Courier New" w:hint="default"/>
       </w:rPr>
     </w:lvl>
-    <w:lvl w:ilvl="5" w:tplc="10000005" w:tentative="1">
+    <w:lvl w:ilvl="5" w:tentative="1">
       <w:start w:val="1"/>
       <w:numFmt w:val="bullet"/>
       <w:lvlText w:val=""/>
@@ -3839,7 +3982,7 @@
         <w:rFonts w:ascii="Wingdings" w:hAnsi="Wingdings" w:hint="default"/>
       </w:rPr>
     </w:lvl>
-    <w:lvl w:ilvl="6" w:tplc="10000001" w:tentative="1">
+    <w:lvl w:ilvl="6" w:tentative="1">
       <w:start w:val="1"/>
       <w:numFmt w:val="bullet"/>
       <w:lvlText w:val=""/>
@@ -3851,7 +3994,7 @@
         <w:rFonts w:ascii="Symbol" w:hAnsi="Symbol" w:hint="default"/>
       </w:rPr>
     </w:lvl>
-    <w:lvl w:ilvl="7" w:tplc="10000003" w:tentative="1">
+    <w:lvl w:ilvl="7" w:tentative="1">
       <w:start w:val="1"/>
       <w:numFmt w:val="bullet"/>
       <w:lvlText w:val="o"/>
@@ -3863,7 +4006,7 @@
         <w:rFonts w:ascii="Courier New" w:hAnsi="Courier New" w:cs="Courier New" w:hint="default"/>
       </w:rPr>
     </w:lvl>
-    <w:lvl w:ilvl="8" w:tplc="10000005" w:tentative="1">
+    <w:lvl w:ilvl="8" w:tentative="1">
       <w:start w:val="1"/>
       <w:numFmt w:val="bullet"/>
       <w:lvlText w:val=""/>
@@ -3876,11 +4019,11 @@
       </w:rPr>
     </w:lvl>
   </w:abstractNum>
-  <w:abstractNum w:abstractNumId="18" w15:restartNumberingAfterBreak="0">
+  <w:abstractNum w:abstractNumId="18">
     <w:nsid w:val="7D7F484D"/>
     <w:multiLevelType w:val="hybridMultilevel"/>
     <w:tmpl w:val="DCB6C026"/>
-    <w:lvl w:ilvl="0" w:tplc="10000005">
+    <w:lvl w:ilvl="0">
       <w:start w:val="1"/>
       <w:numFmt w:val="bullet"/>
       <w:lvlText w:val=""/>
@@ -3892,7 +4035,7 @@
         <w:rFonts w:ascii="Wingdings" w:hAnsi="Wingdings" w:hint="default"/>
       </w:rPr>
     </w:lvl>
-    <w:lvl w:ilvl="1" w:tplc="10000003" w:tentative="1">
+    <w:lvl w:ilvl="1" w:tentative="1">
       <w:start w:val="1"/>
       <w:numFmt w:val="bullet"/>
       <w:lvlText w:val="o"/>
@@ -3904,7 +4047,7 @@
         <w:rFonts w:ascii="Courier New" w:hAnsi="Courier New" w:cs="Courier New" w:hint="default"/>
       </w:rPr>
     </w:lvl>
-    <w:lvl w:ilvl="2" w:tplc="10000005" w:tentative="1">
+    <w:lvl w:ilvl="2" w:tentative="1">
       <w:start w:val="1"/>
       <w:numFmt w:val="bullet"/>
       <w:lvlText w:val=""/>
@@ -3916,7 +4059,7 @@
         <w:rFonts w:ascii="Wingdings" w:hAnsi="Wingdings" w:hint="default"/>
       </w:rPr>
     </w:lvl>
-    <w:lvl w:ilvl="3" w:tplc="10000001" w:tentative="1">
+    <w:lvl w:ilvl="3" w:tentative="1">
       <w:start w:val="1"/>
       <w:numFmt w:val="bullet"/>
       <w:lvlText w:val=""/>
@@ -3928,7 +4071,7 @@
         <w:rFonts w:ascii="Symbol" w:hAnsi="Symbol" w:hint="default"/>
       </w:rPr>
     </w:lvl>
-    <w:lvl w:ilvl="4" w:tplc="10000003" w:tentative="1">
+    <w:lvl w:ilvl="4" w:tentative="1">
       <w:start w:val="1"/>
       <w:numFmt w:val="bullet"/>
       <w:lvlText w:val="o"/>
@@ -3940,7 +4083,7 @@
         <w:rFonts w:ascii="Courier New" w:hAnsi="Courier New" w:cs="Courier New" w:hint="default"/>
       </w:rPr>
     </w:lvl>
-    <w:lvl w:ilvl="5" w:tplc="10000005" w:tentative="1">
+    <w:lvl w:ilvl="5" w:tentative="1">
       <w:start w:val="1"/>
       <w:numFmt w:val="bullet"/>
       <w:lvlText w:val=""/>
@@ -3952,7 +4095,7 @@
         <w:rFonts w:ascii="Wingdings" w:hAnsi="Wingdings" w:hint="default"/>
       </w:rPr>
     </w:lvl>
-    <w:lvl w:ilvl="6" w:tplc="10000001" w:tentative="1">
+    <w:lvl w:ilvl="6" w:tentative="1">
       <w:start w:val="1"/>
       <w:numFmt w:val="bullet"/>
       <w:lvlText w:val=""/>
@@ -3964,7 +4107,7 @@
         <w:rFonts w:ascii="Symbol" w:hAnsi="Symbol" w:hint="default"/>
       </w:rPr>
     </w:lvl>
-    <w:lvl w:ilvl="7" w:tplc="10000003" w:tentative="1">
+    <w:lvl w:ilvl="7" w:tentative="1">
       <w:start w:val="1"/>
       <w:numFmt w:val="bullet"/>
       <w:lvlText w:val="o"/>
@@ -3976,7 +4119,7 @@
         <w:rFonts w:ascii="Courier New" w:hAnsi="Courier New" w:cs="Courier New" w:hint="default"/>
       </w:rPr>
     </w:lvl>
-    <w:lvl w:ilvl="8" w:tplc="10000005" w:tentative="1">
+    <w:lvl w:ilvl="8" w:tentative="1">
       <w:start w:val="1"/>
       <w:numFmt w:val="bullet"/>
       <w:lvlText w:val=""/>
@@ -3989,75 +4132,75 @@
       </w:rPr>
     </w:lvl>
   </w:abstractNum>
-  <w:num w:numId="1" w16cid:durableId="1133134674">
+  <w:num w:numId="1">
     <w:abstractNumId w:val="10"/>
   </w:num>
-  <w:num w:numId="2" w16cid:durableId="39325371">
+  <w:num w:numId="2">
     <w:abstractNumId w:val="7"/>
   </w:num>
-  <w:num w:numId="3" w16cid:durableId="494998977">
+  <w:num w:numId="3">
     <w:abstractNumId w:val="17"/>
   </w:num>
-  <w:num w:numId="4" w16cid:durableId="2053532276">
+  <w:num w:numId="4">
     <w:abstractNumId w:val="2"/>
   </w:num>
-  <w:num w:numId="5" w16cid:durableId="1782796253">
+  <w:num w:numId="5">
     <w:abstractNumId w:val="15"/>
   </w:num>
-  <w:num w:numId="6" w16cid:durableId="51000331">
+  <w:num w:numId="6">
     <w:abstractNumId w:val="0"/>
   </w:num>
-  <w:num w:numId="7" w16cid:durableId="881600991">
+  <w:num w:numId="7">
     <w:abstractNumId w:val="5"/>
   </w:num>
-  <w:num w:numId="8" w16cid:durableId="331302979">
+  <w:num w:numId="8">
     <w:abstractNumId w:val="14"/>
   </w:num>
-  <w:num w:numId="9" w16cid:durableId="1595239780">
+  <w:num w:numId="9">
     <w:abstractNumId w:val="11"/>
   </w:num>
-  <w:num w:numId="10" w16cid:durableId="519667469">
+  <w:num w:numId="10">
     <w:abstractNumId w:val="13"/>
   </w:num>
-  <w:num w:numId="11" w16cid:durableId="1201014908">
+  <w:num w:numId="11">
     <w:abstractNumId w:val="3"/>
   </w:num>
-  <w:num w:numId="12" w16cid:durableId="1248029138">
+  <w:num w:numId="12">
     <w:abstractNumId w:val="16"/>
   </w:num>
-  <w:num w:numId="13" w16cid:durableId="1344165297">
+  <w:num w:numId="13">
     <w:abstractNumId w:val="8"/>
   </w:num>
-  <w:num w:numId="14" w16cid:durableId="121770328">
+  <w:num w:numId="14">
     <w:abstractNumId w:val="1"/>
   </w:num>
-  <w:num w:numId="15" w16cid:durableId="1970239130">
+  <w:num w:numId="15">
     <w:abstractNumId w:val="6"/>
   </w:num>
-  <w:num w:numId="16" w16cid:durableId="527766641">
+  <w:num w:numId="16">
     <w:abstractNumId w:val="12"/>
   </w:num>
-  <w:num w:numId="17" w16cid:durableId="2092461067">
+  <w:num w:numId="17">
     <w:abstractNumId w:val="9"/>
   </w:num>
-  <w:num w:numId="18" w16cid:durableId="1177962967">
+  <w:num w:numId="18">
     <w:abstractNumId w:val="18"/>
   </w:num>
-  <w:num w:numId="19" w16cid:durableId="396713092">
+  <w:num w:numId="19">
     <w:abstractNumId w:val="4"/>
   </w:num>
 </w:numbering>
 </file>
 
 <file path=word/styles.xml><?xml version="1.0" encoding="utf-8"?>
-<w:styles xmlns:mc="http://schemas.openxmlformats.org/markup-compatibility/2006" xmlns:r="http://schemas.openxmlformats.org/officeDocument/2006/relationships" xmlns:w="http://schemas.openxmlformats.org/wordprocessingml/2006/main" xmlns:w14="http://schemas.microsoft.com/office/word/2010/wordml" xmlns:w15="http://schemas.microsoft.com/office/word/2012/wordml" xmlns:w16cex="http://schemas.microsoft.com/office/word/2018/wordml/cex" xmlns:w16cid="http://schemas.microsoft.com/office/word/2016/wordml/cid" xmlns:w16="http://schemas.microsoft.com/office/word/2018/wordml" xmlns:w16sdtdh="http://schemas.microsoft.com/office/word/2020/wordml/sdtdatahash" xmlns:w16se="http://schemas.microsoft.com/office/word/2015/wordml/symex" mc:Ignorable="w14 w15 w16se w16cid w16 w16cex w16sdtdh">
+<w:styles xmlns:mc="http://schemas.openxmlformats.org/markup-compatibility/2006" xmlns:r="http://schemas.openxmlformats.org/officeDocument/2006/relationships" xmlns:w="http://schemas.openxmlformats.org/wordprocessingml/2006/main" xmlns:w14="http://schemas.microsoft.com/office/word/2010/wordml" xmlns:w15="http://schemas.microsoft.com/office/word/2012/wordml" mc:Ignorable="w14 w15">
   <w:docDefaults>
     <w:rPrDefault>
       <w:rPr>
         <w:rFonts w:asciiTheme="minorHAnsi" w:eastAsiaTheme="minorHAnsi" w:hAnsiTheme="minorHAnsi" w:cstheme="minorBidi"/>
         <w:sz w:val="22"/>
         <w:szCs w:val="22"/>
-        <w:lang w:eastAsia="en-US" w:bidi="ar-SA"/>
+        <w:lang w:val="en-US" w:eastAsia="en-US" w:bidi="ar-SA"/>
       </w:rPr>
     </w:rPrDefault>
     <w:pPrDefault>
@@ -4438,11 +4581,6 @@
     <w:lsdException w:name="List Table 5 Dark Accent 6" w:uiPriority="50"/>
     <w:lsdException w:name="List Table 6 Colorful Accent 6" w:uiPriority="51"/>
     <w:lsdException w:name="List Table 7 Colorful Accent 6" w:uiPriority="52"/>
-    <w:lsdException w:name="Mention" w:semiHidden="1" w:unhideWhenUsed="1"/>
-    <w:lsdException w:name="Smart Hyperlink" w:semiHidden="1" w:unhideWhenUsed="1"/>
-    <w:lsdException w:name="Hashtag" w:semiHidden="1" w:unhideWhenUsed="1"/>
-    <w:lsdException w:name="Unresolved Mention" w:semiHidden="1" w:unhideWhenUsed="1"/>
-    <w:lsdException w:name="Smart Link" w:semiHidden="1" w:unhideWhenUsed="1"/>
   </w:latentStyles>
   <w:style w:type="paragraph" w:default="1" w:styleId="Normal">
     <w:name w:val="Normal"/>
@@ -4554,7 +4692,7 @@
       <w:szCs w:val="20"/>
     </w:rPr>
   </w:style>
-  <w:style w:type="character" w:styleId="UnresolvedMention">
+  <w:style w:type="character" w:customStyle="1" w:styleId="UnresolvedMention">
     <w:name w:val="Unresolved Mention"/>
     <w:basedOn w:val="DefaultParagraphFont"/>
     <w:uiPriority w:val="99"/>

</xml_diff>

<commit_message>
Added Lo8 to gp and ip fixed some texts
</commit_message>
<xml_diff>
--- a/Researchs/JWT.docx
+++ b/Researchs/JWT.docx
@@ -1,7 +1,6 @@
 
 <file path=word/document.xml><?xml version="1.0" encoding="utf-8"?>
-<w:document xmlns:wpc="http://schemas.microsoft.com/office/word/2010/wordprocessingCanvas" xmlns:cx="http://schemas.microsoft.com/office/drawing/2014/chartex" xmlns:cx1="http://schemas.microsoft.com/office/drawing/2015/9/8/chartex" xmlns:cx2="http://schemas.microsoft.com/office/drawing/2015/10/21/chartex" xmlns:cx3="http://schemas.microsoft.com/office/drawing/2016/5/9/chartex" xmlns:cx4="http://schemas.microsoft.com/office/drawing/2016/5/10/chartex" xmlns:cx5="http://schemas.microsoft.com/office/drawing/2016/5/11/chartex" xmlns:mc="http://schemas.openxmlformats.org/markup-compatibility/2006" xmlns:o="urn:schemas-microsoft-com:office:office" xmlns:r="http://schemas.openxmlformats.org/officeDocument/2006/relationships" xmlns:m="http://schemas.openxmlformats.org/officeDocument/2006/math" xmlns:v="urn:schemas-microsoft-com:vml" xmlns:wp14="http://schemas.microsoft.com/office/word/2010/wordprocessingDrawing" xmlns:wp="http://schemas.openxmlformats.org/drawingml/2006/wordprocessingDrawing" xmlns:w10="urn:schemas-microsoft-com:office:word" xmlns:w="http://schemas.openxmlformats.org/wordprocessingml/2006/main" xmlns:w14="http://schemas.microsoft.com/office/word/2010/wordml" xmlns:w15="http://schemas.microsoft.com/office/word/2012/wordml" xmlns:wne="http://schemas.microsoft.com/office/word/2006/wordml" xmlns:wpg="http://schemas.microsoft.com/office/word/2010/wordprocessingGroup" xmlns:wpi="http://schemas.microsoft.com/office/word/2010/wordprocessingInk" xmlns:wps="http://schemas.microsoft.com/office/word/2010/wordprocessingShape" mc:Ignorable="w14 w15 wp14">
-  <!-- Generated by Aspose.Words for Java 21.2.0 -->
+<w:document xmlns:wpc="http://schemas.microsoft.com/office/word/2010/wordprocessingCanvas" xmlns:cx="http://schemas.microsoft.com/office/drawing/2014/chartex" xmlns:cx1="http://schemas.microsoft.com/office/drawing/2015/9/8/chartex" xmlns:cx2="http://schemas.microsoft.com/office/drawing/2015/10/21/chartex" xmlns:cx3="http://schemas.microsoft.com/office/drawing/2016/5/9/chartex" xmlns:cx4="http://schemas.microsoft.com/office/drawing/2016/5/10/chartex" xmlns:cx5="http://schemas.microsoft.com/office/drawing/2016/5/11/chartex" xmlns:cx6="http://schemas.microsoft.com/office/drawing/2016/5/12/chartex" xmlns:cx7="http://schemas.microsoft.com/office/drawing/2016/5/13/chartex" xmlns:cx8="http://schemas.microsoft.com/office/drawing/2016/5/14/chartex" xmlns:mc="http://schemas.openxmlformats.org/markup-compatibility/2006" xmlns:aink="http://schemas.microsoft.com/office/drawing/2016/ink" xmlns:am3d="http://schemas.microsoft.com/office/drawing/2017/model3d" xmlns:o="urn:schemas-microsoft-com:office:office" xmlns:oel="http://schemas.microsoft.com/office/2019/extlst" xmlns:r="http://schemas.openxmlformats.org/officeDocument/2006/relationships" xmlns:m="http://schemas.openxmlformats.org/officeDocument/2006/math" xmlns:v="urn:schemas-microsoft-com:vml" xmlns:wp14="http://schemas.microsoft.com/office/word/2010/wordprocessingDrawing" xmlns:wp="http://schemas.openxmlformats.org/drawingml/2006/wordprocessingDrawing" xmlns:w10="urn:schemas-microsoft-com:office:word" xmlns:w="http://schemas.openxmlformats.org/wordprocessingml/2006/main" xmlns:w14="http://schemas.microsoft.com/office/word/2010/wordml" xmlns:w15="http://schemas.microsoft.com/office/word/2012/wordml" xmlns:w16cex="http://schemas.microsoft.com/office/word/2018/wordml/cex" xmlns:w16cid="http://schemas.microsoft.com/office/word/2016/wordml/cid" xmlns:w16="http://schemas.microsoft.com/office/word/2018/wordml" xmlns:w16sdtdh="http://schemas.microsoft.com/office/word/2020/wordml/sdtdatahash" xmlns:w16se="http://schemas.microsoft.com/office/word/2015/wordml/symex" xmlns:wpg="http://schemas.microsoft.com/office/word/2010/wordprocessingGroup" xmlns:wpi="http://schemas.microsoft.com/office/word/2010/wordprocessingInk" xmlns:wne="http://schemas.microsoft.com/office/word/2006/wordml" xmlns:wps="http://schemas.microsoft.com/office/word/2010/wordprocessingShape" mc:Ignorable="w14 w15 w16se w16cid w16 w16cex w16sdtdh wp14">
   <w:body>
     <w:p>
       <w:pPr>
@@ -77,6 +76,17 @@
         </w:rPr>
         <w:t xml:space="preserve">According to </w:t>
       </w:r>
+      <w:ins w:id="0" w:author="Deniz Yaşar" w:date="2022-06-17T20:41:00Z">
+        <w:r>
+          <w:rPr>
+            <w:rFonts w:ascii="Amasis MT Pro Light" w:hAnsi="Amasis MT Pro Light" w:cs="Courier New"/>
+            <w:sz w:val="24"/>
+            <w:szCs w:val="24"/>
+            <w:lang w:val="en-GB"/>
+          </w:rPr>
+          <w:t xml:space="preserve">the </w:t>
+        </w:r>
+      </w:ins>
       <w:r>
         <w:rPr>
           <w:rFonts w:ascii="Amasis MT Pro Light" w:hAnsi="Amasis MT Pro Light" w:cs="Courier New"/>
@@ -239,7 +249,7 @@
           <w:sz w:val="24"/>
           <w:szCs w:val="24"/>
         </w:rPr>
-        <w:t>object that is used as the payload of a JSON</w:t>
+        <w:t xml:space="preserve">object that is used as the </w:t>
       </w:r>
       <w:r>
         <w:rPr>
@@ -247,9 +257,8 @@
           <w:color w:val="000000"/>
           <w:sz w:val="24"/>
           <w:szCs w:val="24"/>
-          <w:lang w:val="en-GB"/>
-        </w:rPr>
-        <w:t xml:space="preserve"> </w:t>
+        </w:rPr>
+        <w:t>payload of a JSON</w:t>
       </w:r>
       <w:r>
         <w:rPr>
@@ -257,8 +266,9 @@
           <w:color w:val="000000"/>
           <w:sz w:val="24"/>
           <w:szCs w:val="24"/>
-        </w:rPr>
-        <w:t>Web Signature (JWS) structure or as the</w:t>
+          <w:lang w:val="en-GB"/>
+        </w:rPr>
+        <w:t xml:space="preserve"> </w:t>
       </w:r>
       <w:r>
         <w:rPr>
@@ -266,9 +276,8 @@
           <w:color w:val="000000"/>
           <w:sz w:val="24"/>
           <w:szCs w:val="24"/>
-          <w:lang w:val="en-GB"/>
-        </w:rPr>
-        <w:t xml:space="preserve"> </w:t>
+        </w:rPr>
+        <w:t>Web Signature (JWS) structure or as the</w:t>
       </w:r>
       <w:r>
         <w:rPr>
@@ -276,8 +285,9 @@
           <w:color w:val="000000"/>
           <w:sz w:val="24"/>
           <w:szCs w:val="24"/>
-        </w:rPr>
-        <w:t>plaintext of a JSON Web</w:t>
+          <w:lang w:val="en-GB"/>
+        </w:rPr>
+        <w:t xml:space="preserve"> </w:t>
       </w:r>
       <w:r>
         <w:rPr>
@@ -285,10 +295,21 @@
           <w:color w:val="000000"/>
           <w:sz w:val="24"/>
           <w:szCs w:val="24"/>
-          <w:lang w:val="en-GB"/>
-        </w:rPr>
-        <w:t xml:space="preserve"> </w:t>
-      </w:r>
+        </w:rPr>
+        <w:t>plaintext of a JSON Web</w:t>
+      </w:r>
+      <w:del w:id="1" w:author="Deniz Yaşar" w:date="2022-06-17T20:50:00Z">
+        <w:r>
+          <w:rPr>
+            <w:rFonts w:ascii="Amasis MT Pro Light" w:eastAsia="Times New Roman" w:hAnsi="Amasis MT Pro Light" w:cs="Courier New"/>
+            <w:color w:val="000000"/>
+            <w:sz w:val="24"/>
+            <w:szCs w:val="24"/>
+            <w:lang w:val="en-GB"/>
+          </w:rPr>
+          <w:delText xml:space="preserve"> </w:delText>
+        </w:r>
+      </w:del>
       <w:r>
         <w:rPr>
           <w:rFonts w:ascii="Amasis MT Pro Light" w:eastAsia="Times New Roman" w:hAnsi="Amasis MT Pro Light" w:cs="Courier New"/>
@@ -388,7 +409,16 @@
           <w:szCs w:val="24"/>
           <w:lang w:val="en-GB"/>
         </w:rPr>
-        <w:t>When should I use JWT?</w:t>
+        <w:t xml:space="preserve">When should I use </w:t>
+      </w:r>
+      <w:r>
+        <w:rPr>
+          <w:rFonts w:ascii="Amasis MT Pro Light" w:hAnsi="Amasis MT Pro Light"/>
+          <w:sz w:val="24"/>
+          <w:szCs w:val="24"/>
+          <w:lang w:val="en-GB"/>
+        </w:rPr>
+        <w:t>JWT?</w:t>
       </w:r>
     </w:p>
     <w:p>
@@ -443,15 +473,15 @@
           <w:lang w:val="en-GB"/>
         </w:rPr>
         <w:drawing>
-          <wp:anchor distT="0" distB="0" distL="114300" distR="114300" simplePos="0" relativeHeight="251658240" behindDoc="1" locked="0" layoutInCell="1" allowOverlap="1">
+          <wp:anchor distT="0" distB="0" distL="114300" distR="114300" simplePos="0" relativeHeight="251658240" behindDoc="1" locked="0" layoutInCell="1" allowOverlap="1" wp14:anchorId="172F4DA8" wp14:editId="56D6EE4A">
             <wp:simplePos x="0" y="0"/>
             <wp:positionH relativeFrom="margin">
               <wp:align>center</wp:align>
             </wp:positionH>
             <wp:positionV relativeFrom="paragraph">
-              <wp:posOffset>686650</wp:posOffset>
+              <wp:posOffset>829310</wp:posOffset>
             </wp:positionV>
-            <wp:extent cx="4735902" cy="2952310"/>
+            <wp:extent cx="4735830" cy="2952115"/>
             <wp:effectExtent l="0" t="0" r="7620" b="635"/>
             <wp:wrapTopAndBottom/>
             <wp:docPr id="2" name="Picture 2"/>
@@ -468,9 +498,9 @@
                     </pic:cNvPicPr>
                   </pic:nvPicPr>
                   <pic:blipFill>
-                    <a:blip xmlns:r="http://schemas.openxmlformats.org/officeDocument/2006/relationships" r:embed="rId4" cstate="print">
+                    <a:blip r:embed="rId5" cstate="print">
                       <a:extLst>
-                        <a:ext xmlns:a="http://schemas.openxmlformats.org/drawingml/2006/main" uri="{28A0092B-C50C-407E-A947-70E740481C1C}">
+                        <a:ext uri="{28A0092B-C50C-407E-A947-70E740481C1C}">
                           <a14:useLocalDpi xmlns:a14="http://schemas.microsoft.com/office/drawing/2010/main" val="0"/>
                         </a:ext>
                       </a:extLst>
@@ -482,7 +512,7 @@
                   <pic:spPr bwMode="auto">
                     <a:xfrm>
                       <a:off x="0" y="0"/>
-                      <a:ext cx="4735902" cy="2952310"/>
+                      <a:ext cx="4735830" cy="2952115"/>
                     </a:xfrm>
                     <a:prstGeom prst="rect">
                       <a:avLst/>
@@ -511,7 +541,47 @@
           <w:szCs w:val="24"/>
           <w:lang w:val="en-GB"/>
         </w:rPr>
-        <w:t xml:space="preserve">A common way of using JWT is an authorization. After the user logs in to the application, that </w:t>
+        <w:t xml:space="preserve">A common way of using JWT is </w:t>
+      </w:r>
+      <w:del w:id="2" w:author="Deniz Yaşar" w:date="2022-06-17T20:43:00Z">
+        <w:r>
+          <w:rPr>
+            <w:rFonts w:ascii="Amasis MT Pro Light" w:hAnsi="Amasis MT Pro Light"/>
+            <w:sz w:val="24"/>
+            <w:szCs w:val="24"/>
+            <w:lang w:val="en-GB"/>
+          </w:rPr>
+          <w:delText xml:space="preserve">an </w:delText>
+        </w:r>
+      </w:del>
+      <w:r>
+        <w:rPr>
+          <w:rFonts w:ascii="Amasis MT Pro Light" w:hAnsi="Amasis MT Pro Light"/>
+          <w:sz w:val="24"/>
+          <w:szCs w:val="24"/>
+          <w:lang w:val="en-GB"/>
+        </w:rPr>
+        <w:t>authorization. After the user logs in</w:t>
+      </w:r>
+      <w:del w:id="3" w:author="Deniz Yaşar" w:date="2022-06-17T20:43:00Z">
+        <w:r>
+          <w:rPr>
+            <w:rFonts w:ascii="Amasis MT Pro Light" w:hAnsi="Amasis MT Pro Light"/>
+            <w:sz w:val="24"/>
+            <w:szCs w:val="24"/>
+            <w:lang w:val="en-GB"/>
+          </w:rPr>
+          <w:delText xml:space="preserve"> </w:delText>
+        </w:r>
+      </w:del>
+      <w:r>
+        <w:rPr>
+          <w:rFonts w:ascii="Amasis MT Pro Light" w:hAnsi="Amasis MT Pro Light"/>
+          <w:sz w:val="24"/>
+          <w:szCs w:val="24"/>
+          <w:lang w:val="en-GB"/>
+        </w:rPr>
+        <w:t xml:space="preserve">to the application, that </w:t>
       </w:r>
       <w:r>
         <w:rPr>
@@ -538,7 +608,67 @@
           <w:szCs w:val="24"/>
           <w:lang w:val="en-GB"/>
         </w:rPr>
-        <w:t>will have JWT, so the user is only available to access the things that are accessible with that token.</w:t>
+        <w:t>will have</w:t>
+      </w:r>
+      <w:ins w:id="4" w:author="Deniz Yaşar" w:date="2022-06-17T20:43:00Z">
+        <w:r>
+          <w:rPr>
+            <w:rFonts w:ascii="Amasis MT Pro Light" w:hAnsi="Amasis MT Pro Light"/>
+            <w:sz w:val="24"/>
+            <w:szCs w:val="24"/>
+            <w:lang w:val="en-GB"/>
+          </w:rPr>
+          <w:t xml:space="preserve"> a</w:t>
+        </w:r>
+      </w:ins>
+      <w:r>
+        <w:rPr>
+          <w:rFonts w:ascii="Amasis MT Pro Light" w:hAnsi="Amasis MT Pro Light"/>
+          <w:sz w:val="24"/>
+          <w:szCs w:val="24"/>
+          <w:lang w:val="en-GB"/>
+        </w:rPr>
+        <w:t xml:space="preserve"> JWT, </w:t>
+      </w:r>
+      <w:del w:id="5" w:author="Deniz Yaşar" w:date="2022-06-17T20:43:00Z">
+        <w:r>
+          <w:rPr>
+            <w:rFonts w:ascii="Amasis MT Pro Light" w:hAnsi="Amasis MT Pro Light"/>
+            <w:sz w:val="24"/>
+            <w:szCs w:val="24"/>
+            <w:lang w:val="en-GB"/>
+          </w:rPr>
+          <w:delText xml:space="preserve">so </w:delText>
+        </w:r>
+      </w:del>
+      <w:ins w:id="6" w:author="Deniz Yaşar" w:date="2022-06-17T20:43:00Z">
+        <w:r>
+          <w:rPr>
+            <w:rFonts w:ascii="Amasis MT Pro Light" w:hAnsi="Amasis MT Pro Light"/>
+            <w:sz w:val="24"/>
+            <w:szCs w:val="24"/>
+            <w:lang w:val="en-GB"/>
+          </w:rPr>
+          <w:t>thus</w:t>
+        </w:r>
+        <w:r>
+          <w:rPr>
+            <w:rFonts w:ascii="Amasis MT Pro Light" w:hAnsi="Amasis MT Pro Light"/>
+            <w:sz w:val="24"/>
+            <w:szCs w:val="24"/>
+            <w:lang w:val="en-GB"/>
+          </w:rPr>
+          <w:t xml:space="preserve"> </w:t>
+        </w:r>
+      </w:ins>
+      <w:r>
+        <w:rPr>
+          <w:rFonts w:ascii="Amasis MT Pro Light" w:hAnsi="Amasis MT Pro Light"/>
+          <w:sz w:val="24"/>
+          <w:szCs w:val="24"/>
+          <w:lang w:val="en-GB"/>
+        </w:rPr>
+        <w:t>the user is only available to access the things that are accessible with that token.</w:t>
       </w:r>
     </w:p>
     <w:p>
@@ -595,16 +725,7 @@
           <w:szCs w:val="24"/>
           <w:lang w:val="en-GB"/>
         </w:rPr>
-        <w:t xml:space="preserve">JWTs are a secure way to transfer information. With public/private keys, users can make sure </w:t>
-      </w:r>
-      <w:r>
-        <w:rPr>
-          <w:rFonts w:ascii="Amasis MT Pro Light" w:hAnsi="Amasis MT Pro Light"/>
-          <w:sz w:val="24"/>
-          <w:szCs w:val="24"/>
-          <w:lang w:val="en-GB"/>
-        </w:rPr>
-        <w:t xml:space="preserve">the receivers are correct, and receivers can make sure that the data </w:t>
+        <w:t xml:space="preserve">JWTs are a secure way to transfer information. With public/private keys, users can make sure the receivers are correct, and receivers can make sure that the data </w:t>
       </w:r>
       <w:r>
         <w:rPr>
@@ -735,7 +856,53 @@
           <w:sz w:val="24"/>
           <w:szCs w:val="24"/>
         </w:rPr>
-        <w:t>In its compact form, JSON Web Tokens consist of three parts separated by dots (</w:t>
+        <w:t xml:space="preserve">In its compact form, </w:t>
+      </w:r>
+      <w:del w:id="7" w:author="Deniz Yaşar" w:date="2022-06-17T20:44:00Z">
+        <w:r>
+          <w:rPr>
+            <w:rFonts w:ascii="Amasis MT Pro Light" w:eastAsia="Times New Roman" w:hAnsi="Amasis MT Pro Light" w:cs="Times New Roman"/>
+            <w:sz w:val="24"/>
+            <w:szCs w:val="24"/>
+          </w:rPr>
+          <w:delText>JSON Web Token</w:delText>
+        </w:r>
+      </w:del>
+      <w:ins w:id="8" w:author="Deniz Yaşar" w:date="2022-06-17T20:44:00Z">
+        <w:r>
+          <w:rPr>
+            <w:rFonts w:ascii="Amasis MT Pro Light" w:eastAsia="Times New Roman" w:hAnsi="Amasis MT Pro Light" w:cs="Times New Roman"/>
+            <w:sz w:val="24"/>
+            <w:szCs w:val="24"/>
+          </w:rPr>
+          <w:t>J</w:t>
+        </w:r>
+      </w:ins>
+      <w:ins w:id="9" w:author="Deniz Yaşar" w:date="2022-06-17T20:45:00Z">
+        <w:r>
+          <w:rPr>
+            <w:rFonts w:ascii="Amasis MT Pro Light" w:eastAsia="Times New Roman" w:hAnsi="Amasis MT Pro Light" w:cs="Times New Roman"/>
+            <w:sz w:val="24"/>
+            <w:szCs w:val="24"/>
+          </w:rPr>
+          <w:t>WT</w:t>
+        </w:r>
+      </w:ins>
+      <w:r>
+        <w:rPr>
+          <w:rFonts w:ascii="Amasis MT Pro Light" w:eastAsia="Times New Roman" w:hAnsi="Amasis MT Pro Light" w:cs="Times New Roman"/>
+          <w:sz w:val="24"/>
+          <w:szCs w:val="24"/>
+        </w:rPr>
+        <w:t xml:space="preserve">s consist of </w:t>
+      </w:r>
+      <w:r>
+        <w:rPr>
+          <w:rFonts w:ascii="Amasis MT Pro Light" w:eastAsia="Times New Roman" w:hAnsi="Amasis MT Pro Light" w:cs="Times New Roman"/>
+          <w:sz w:val="24"/>
+          <w:szCs w:val="24"/>
+        </w:rPr>
+        <w:t>three parts separated by dots (</w:t>
       </w:r>
       <w:r>
         <w:rPr>
@@ -825,7 +992,7 @@
           <w:szCs w:val="24"/>
           <w:lang w:val="en-GB"/>
         </w:rPr>
-        <w:t xml:space="preserve">algorithm </w:t>
+        <w:t xml:space="preserve">algorithm used </w:t>
       </w:r>
       <w:r>
         <w:rPr>
@@ -834,8 +1001,19 @@
           <w:szCs w:val="24"/>
           <w:lang w:val="en-GB"/>
         </w:rPr>
-        <w:t xml:space="preserve">used </w:t>
-      </w:r>
+        <w:t>(</w:t>
+      </w:r>
+      <w:ins w:id="10" w:author="Deniz Yaşar" w:date="2022-06-17T20:45:00Z">
+        <w:r>
+          <w:rPr>
+            <w:rFonts w:ascii="Amasis MT Pro Light" w:eastAsia="Times New Roman" w:hAnsi="Amasis MT Pro Light" w:cs="Times New Roman"/>
+            <w:sz w:val="24"/>
+            <w:szCs w:val="24"/>
+            <w:lang w:val="en-GB"/>
+          </w:rPr>
+          <w:t xml:space="preserve">e.g., </w:t>
+        </w:r>
+      </w:ins>
       <w:r>
         <w:rPr>
           <w:rFonts w:ascii="Amasis MT Pro Light" w:eastAsia="Times New Roman" w:hAnsi="Amasis MT Pro Light" w:cs="Times New Roman"/>
@@ -843,17 +1021,19 @@
           <w:szCs w:val="24"/>
           <w:lang w:val="en-GB"/>
         </w:rPr>
-        <w:t>(</w:t>
-      </w:r>
-      <w:r>
-        <w:rPr>
-          <w:rFonts w:ascii="Amasis MT Pro Light" w:eastAsia="Times New Roman" w:hAnsi="Amasis MT Pro Light" w:cs="Times New Roman"/>
-          <w:sz w:val="24"/>
-          <w:szCs w:val="24"/>
-          <w:lang w:val="en-GB"/>
-        </w:rPr>
-        <w:t>HMAC, RSA…</w:t>
-      </w:r>
+        <w:t>HMAC, RSA</w:t>
+      </w:r>
+      <w:del w:id="11" w:author="Deniz Yaşar" w:date="2022-06-17T20:45:00Z">
+        <w:r>
+          <w:rPr>
+            <w:rFonts w:ascii="Amasis MT Pro Light" w:eastAsia="Times New Roman" w:hAnsi="Amasis MT Pro Light" w:cs="Times New Roman"/>
+            <w:sz w:val="24"/>
+            <w:szCs w:val="24"/>
+            <w:lang w:val="en-GB"/>
+          </w:rPr>
+          <w:delText>…</w:delText>
+        </w:r>
+      </w:del>
       <w:r>
         <w:rPr>
           <w:rFonts w:ascii="Amasis MT Pro Light" w:eastAsia="Times New Roman" w:hAnsi="Amasis MT Pro Light" w:cs="Times New Roman"/>
@@ -993,7 +1173,47 @@
           <w:szCs w:val="24"/>
           <w:lang w:val="en-GB"/>
         </w:rPr>
-        <w:t>). There can be extra claims (defined as custom claims) like user role</w:t>
+        <w:t xml:space="preserve">). There can be extra claims </w:t>
+      </w:r>
+      <w:r>
+        <w:rPr>
+          <w:rFonts w:ascii="Amasis MT Pro Light" w:hAnsi="Amasis MT Pro Light"/>
+          <w:sz w:val="24"/>
+          <w:szCs w:val="24"/>
+          <w:lang w:val="en-GB"/>
+        </w:rPr>
+        <w:t xml:space="preserve">(defined as custom claims) </w:t>
+      </w:r>
+      <w:del w:id="12" w:author="Deniz Yaşar" w:date="2022-06-17T20:45:00Z">
+        <w:r>
+          <w:rPr>
+            <w:rFonts w:ascii="Amasis MT Pro Light" w:hAnsi="Amasis MT Pro Light"/>
+            <w:sz w:val="24"/>
+            <w:szCs w:val="24"/>
+            <w:lang w:val="en-GB"/>
+          </w:rPr>
+          <w:delText xml:space="preserve">like </w:delText>
+        </w:r>
+      </w:del>
+      <w:ins w:id="13" w:author="Deniz Yaşar" w:date="2022-06-17T20:45:00Z">
+        <w:r>
+          <w:rPr>
+            <w:rFonts w:ascii="Amasis MT Pro Light" w:hAnsi="Amasis MT Pro Light"/>
+            <w:sz w:val="24"/>
+            <w:szCs w:val="24"/>
+            <w:lang w:val="en-GB"/>
+          </w:rPr>
+          <w:t xml:space="preserve">such as </w:t>
+        </w:r>
+      </w:ins>
+      <w:r>
+        <w:rPr>
+          <w:rFonts w:ascii="Amasis MT Pro Light" w:hAnsi="Amasis MT Pro Light"/>
+          <w:sz w:val="24"/>
+          <w:szCs w:val="24"/>
+          <w:lang w:val="en-GB"/>
+        </w:rPr>
+        <w:t>user role</w:t>
       </w:r>
       <w:r>
         <w:rPr>
@@ -1059,7 +1279,38 @@
           <w:szCs w:val="24"/>
           <w:lang w:val="en-GB"/>
         </w:rPr>
-        <w:t>Signatures are used the verify the issuer of JWT and check if the messages are altered or not.</w:t>
+        <w:t xml:space="preserve">Signatures are used </w:t>
+      </w:r>
+      <w:del w:id="14" w:author="Deniz Yaşar" w:date="2022-06-17T20:45:00Z">
+        <w:r>
+          <w:rPr>
+            <w:rFonts w:ascii="Amasis MT Pro Light" w:hAnsi="Amasis MT Pro Light"/>
+            <w:sz w:val="24"/>
+            <w:szCs w:val="24"/>
+            <w:lang w:val="en-GB"/>
+          </w:rPr>
+          <w:delText xml:space="preserve">the </w:delText>
+        </w:r>
+      </w:del>
+      <w:ins w:id="15" w:author="Deniz Yaşar" w:date="2022-06-17T20:45:00Z">
+        <w:r>
+          <w:rPr>
+            <w:rFonts w:ascii="Amasis MT Pro Light" w:hAnsi="Amasis MT Pro Light"/>
+            <w:sz w:val="24"/>
+            <w:szCs w:val="24"/>
+            <w:lang w:val="en-GB"/>
+          </w:rPr>
+          <w:t xml:space="preserve">to </w:t>
+        </w:r>
+      </w:ins>
+      <w:r>
+        <w:rPr>
+          <w:rFonts w:ascii="Amasis MT Pro Light" w:hAnsi="Amasis MT Pro Light"/>
+          <w:sz w:val="24"/>
+          <w:szCs w:val="24"/>
+          <w:lang w:val="en-GB"/>
+        </w:rPr>
+        <w:t>verify the issuer of JWT and check if the messages are altered or not.</w:t>
       </w:r>
       <w:r>
         <w:rPr>
@@ -1089,7 +1340,7 @@
           <w:szCs w:val="24"/>
         </w:rPr>
         <w:drawing>
-          <wp:inline distT="0" distB="0" distL="0" distR="0">
+          <wp:inline distT="0" distB="0" distL="0" distR="0" wp14:anchorId="2C162B45" wp14:editId="6986B0CF">
             <wp:extent cx="5727700" cy="1320800"/>
             <wp:effectExtent l="0" t="0" r="6350" b="0"/>
             <wp:docPr id="1" name="Picture 1" descr="Graphical user interface, text&#10;&#10;Description automatically generated"/>
@@ -1106,9 +1357,9 @@
                     </pic:cNvPicPr>
                   </pic:nvPicPr>
                   <pic:blipFill>
-                    <a:blip xmlns:r="http://schemas.openxmlformats.org/officeDocument/2006/relationships" r:embed="rId5" cstate="print">
+                    <a:blip r:embed="rId6" cstate="print">
                       <a:extLst>
-                        <a:ext xmlns:a="http://schemas.openxmlformats.org/drawingml/2006/main" uri="{28A0092B-C50C-407E-A947-70E740481C1C}">
+                        <a:ext uri="{28A0092B-C50C-407E-A947-70E740481C1C}">
                           <a14:useLocalDpi xmlns:a14="http://schemas.microsoft.com/office/drawing/2010/main" val="0"/>
                         </a:ext>
                       </a:extLst>
@@ -1156,7 +1407,7 @@
           <w:lang w:val="en-GB"/>
         </w:rPr>
         <w:drawing>
-          <wp:inline distT="0" distB="0" distL="0" distR="0">
+          <wp:inline distT="0" distB="0" distL="0" distR="0" wp14:anchorId="6F39DE9F" wp14:editId="1A1E6968">
             <wp:extent cx="5731510" cy="3008567"/>
             <wp:effectExtent l="0" t="0" r="2540" b="1905"/>
             <wp:docPr id="3" name="Picture 3" descr="Diagram&#10;&#10;Description automatically generated"/>
@@ -1173,9 +1424,9 @@
                     </pic:cNvPicPr>
                   </pic:nvPicPr>
                   <pic:blipFill>
-                    <a:blip xmlns:r="http://schemas.openxmlformats.org/officeDocument/2006/relationships" r:embed="rId6" cstate="print">
+                    <a:blip r:embed="rId7" cstate="print">
                       <a:extLst>
-                        <a:ext xmlns:a="http://schemas.openxmlformats.org/drawingml/2006/main" uri="{28A0092B-C50C-407E-A947-70E740481C1C}">
+                        <a:ext uri="{28A0092B-C50C-407E-A947-70E740481C1C}">
                           <a14:useLocalDpi xmlns:a14="http://schemas.microsoft.com/office/drawing/2010/main" val="0"/>
                         </a:ext>
                       </a:extLst>
@@ -1292,25 +1543,205 @@
           <w:szCs w:val="24"/>
           <w:lang w:val="en-GB"/>
         </w:rPr>
-        <w:t xml:space="preserve">JSON is neater than its competitors, so in an encoded form, it's smaller in size, and this also makes it suitable to pass in environments like HTML or HTTP. It has less chance of producing security holes. </w:t>
-      </w:r>
-      <w:r>
-        <w:rPr>
-          <w:rFonts w:ascii="Amasis MT Pro Light" w:hAnsi="Amasis MT Pro Light"/>
-          <w:sz w:val="24"/>
-          <w:szCs w:val="24"/>
-          <w:lang w:val="en-GB"/>
-        </w:rPr>
-        <w:t xml:space="preserve">Because it's easier to work with than SAML, it's more common. </w:t>
-      </w:r>
-      <w:r>
-        <w:rPr>
-          <w:rFonts w:ascii="Amasis MT Pro Light" w:hAnsi="Amasis MT Pro Light"/>
-          <w:sz w:val="24"/>
-          <w:szCs w:val="24"/>
-          <w:lang w:val="en-GB"/>
-        </w:rPr>
-        <w:t>Also,</w:t>
+        <w:t xml:space="preserve">JSON is </w:t>
+      </w:r>
+      <w:r>
+        <w:rPr>
+          <w:rFonts w:ascii="Amasis MT Pro Light" w:hAnsi="Amasis MT Pro Light"/>
+          <w:sz w:val="24"/>
+          <w:szCs w:val="24"/>
+          <w:highlight w:val="yellow"/>
+          <w:lang w:val="en-GB"/>
+          <w:rPrChange w:id="16" w:author="Deniz Yaşar" w:date="2022-06-17T20:46:00Z">
+            <w:rPr>
+              <w:rFonts w:ascii="Amasis MT Pro Light" w:hAnsi="Amasis MT Pro Light"/>
+              <w:sz w:val="24"/>
+              <w:szCs w:val="24"/>
+              <w:lang w:val="en-GB"/>
+            </w:rPr>
+          </w:rPrChange>
+        </w:rPr>
+        <w:t>neater</w:t>
+      </w:r>
+      <w:r>
+        <w:rPr>
+          <w:rFonts w:ascii="Amasis MT Pro Light" w:hAnsi="Amasis MT Pro Light"/>
+          <w:sz w:val="24"/>
+          <w:szCs w:val="24"/>
+          <w:lang w:val="en-GB"/>
+        </w:rPr>
+        <w:t xml:space="preserve"> than its competitors, so in an encoded form, it's smaller in size, and this also makes it suitable to pass in environments like HTML or HTTP. It has less chance</w:t>
+      </w:r>
+      <w:ins w:id="17" w:author="Deniz Yaşar" w:date="2022-06-17T20:46:00Z">
+        <w:r>
+          <w:rPr>
+            <w:rFonts w:ascii="Amasis MT Pro Light" w:hAnsi="Amasis MT Pro Light"/>
+            <w:sz w:val="24"/>
+            <w:szCs w:val="24"/>
+            <w:lang w:val="en-GB"/>
+          </w:rPr>
+          <w:t>s</w:t>
+        </w:r>
+      </w:ins>
+      <w:r>
+        <w:rPr>
+          <w:rFonts w:ascii="Amasis MT Pro Light" w:hAnsi="Amasis MT Pro Light"/>
+          <w:sz w:val="24"/>
+          <w:szCs w:val="24"/>
+          <w:lang w:val="en-GB"/>
+        </w:rPr>
+        <w:t xml:space="preserve"> of producing security holes. </w:t>
+      </w:r>
+      <w:del w:id="18" w:author="Deniz Yaşar" w:date="2022-06-17T20:46:00Z">
+        <w:r>
+          <w:rPr>
+            <w:rFonts w:ascii="Amasis MT Pro Light" w:hAnsi="Amasis MT Pro Light"/>
+            <w:sz w:val="24"/>
+            <w:szCs w:val="24"/>
+            <w:lang w:val="en-GB"/>
+          </w:rPr>
+          <w:delText xml:space="preserve">Because </w:delText>
+        </w:r>
+      </w:del>
+      <w:ins w:id="19" w:author="Deniz Yaşar" w:date="2022-06-17T20:46:00Z">
+        <w:r>
+          <w:rPr>
+            <w:rFonts w:ascii="Amasis MT Pro Light" w:hAnsi="Amasis MT Pro Light"/>
+            <w:sz w:val="24"/>
+            <w:szCs w:val="24"/>
+            <w:lang w:val="en-GB"/>
+          </w:rPr>
+          <w:t xml:space="preserve">As </w:t>
+        </w:r>
+      </w:ins>
+      <w:r>
+        <w:rPr>
+          <w:rFonts w:ascii="Amasis MT Pro Light" w:hAnsi="Amasis MT Pro Light"/>
+          <w:sz w:val="24"/>
+          <w:szCs w:val="24"/>
+          <w:lang w:val="en-GB"/>
+        </w:rPr>
+        <w:t>it</w:t>
+      </w:r>
+      <w:ins w:id="20" w:author="Deniz Yaşar" w:date="2022-06-17T20:47:00Z">
+        <w:r>
+          <w:rPr>
+            <w:rFonts w:ascii="Amasis MT Pro Light" w:hAnsi="Amasis MT Pro Light"/>
+            <w:sz w:val="24"/>
+            <w:szCs w:val="24"/>
+            <w:lang w:val="en-GB"/>
+          </w:rPr>
+          <w:t xml:space="preserve"> is</w:t>
+        </w:r>
+      </w:ins>
+      <w:del w:id="21" w:author="Deniz Yaşar" w:date="2022-06-17T20:47:00Z">
+        <w:r>
+          <w:rPr>
+            <w:rFonts w:ascii="Amasis MT Pro Light" w:hAnsi="Amasis MT Pro Light"/>
+            <w:sz w:val="24"/>
+            <w:szCs w:val="24"/>
+            <w:lang w:val="en-GB"/>
+          </w:rPr>
+          <w:delText>'s</w:delText>
+        </w:r>
+      </w:del>
+      <w:r>
+        <w:rPr>
+          <w:rFonts w:ascii="Amasis MT Pro Light" w:hAnsi="Amasis MT Pro Light"/>
+          <w:sz w:val="24"/>
+          <w:szCs w:val="24"/>
+          <w:lang w:val="en-GB"/>
+        </w:rPr>
+        <w:t xml:space="preserve"> easier to work with than SAML, </w:t>
+      </w:r>
+      <w:del w:id="22" w:author="Deniz Yaşar" w:date="2022-06-17T20:47:00Z">
+        <w:r>
+          <w:rPr>
+            <w:rFonts w:ascii="Amasis MT Pro Light" w:hAnsi="Amasis MT Pro Light"/>
+            <w:sz w:val="24"/>
+            <w:szCs w:val="24"/>
+            <w:lang w:val="en-GB"/>
+          </w:rPr>
+          <w:delText xml:space="preserve">it's </w:delText>
+        </w:r>
+      </w:del>
+      <w:ins w:id="23" w:author="Deniz Yaşar" w:date="2022-06-17T20:47:00Z">
+        <w:r>
+          <w:rPr>
+            <w:rFonts w:ascii="Amasis MT Pro Light" w:hAnsi="Amasis MT Pro Light"/>
+            <w:sz w:val="24"/>
+            <w:szCs w:val="24"/>
+            <w:lang w:val="en-GB"/>
+          </w:rPr>
+          <w:t>it</w:t>
+        </w:r>
+        <w:r>
+          <w:rPr>
+            <w:rFonts w:ascii="Amasis MT Pro Light" w:hAnsi="Amasis MT Pro Light"/>
+            <w:sz w:val="24"/>
+            <w:szCs w:val="24"/>
+            <w:lang w:val="en-GB"/>
+          </w:rPr>
+          <w:t xml:space="preserve"> is</w:t>
+        </w:r>
+        <w:r>
+          <w:rPr>
+            <w:rFonts w:ascii="Amasis MT Pro Light" w:hAnsi="Amasis MT Pro Light"/>
+            <w:sz w:val="24"/>
+            <w:szCs w:val="24"/>
+            <w:lang w:val="en-GB"/>
+          </w:rPr>
+          <w:t xml:space="preserve"> </w:t>
+        </w:r>
+      </w:ins>
+      <w:r>
+        <w:rPr>
+          <w:rFonts w:ascii="Amasis MT Pro Light" w:hAnsi="Amasis MT Pro Light"/>
+          <w:sz w:val="24"/>
+          <w:szCs w:val="24"/>
+          <w:lang w:val="en-GB"/>
+        </w:rPr>
+        <w:t>mo</w:t>
+      </w:r>
+      <w:r>
+        <w:rPr>
+          <w:rFonts w:ascii="Amasis MT Pro Light" w:hAnsi="Amasis MT Pro Light"/>
+          <w:sz w:val="24"/>
+          <w:szCs w:val="24"/>
+          <w:lang w:val="en-GB"/>
+        </w:rPr>
+        <w:t xml:space="preserve">re common. </w:t>
+      </w:r>
+      <w:del w:id="24" w:author="Deniz Yaşar" w:date="2022-06-17T20:47:00Z">
+        <w:r>
+          <w:rPr>
+            <w:rFonts w:ascii="Amasis MT Pro Light" w:hAnsi="Amasis MT Pro Light"/>
+            <w:sz w:val="24"/>
+            <w:szCs w:val="24"/>
+            <w:lang w:val="en-GB"/>
+          </w:rPr>
+          <w:delText>Also</w:delText>
+        </w:r>
+      </w:del>
+      <w:ins w:id="25" w:author="Deniz Yaşar" w:date="2022-06-17T20:48:00Z">
+        <w:r>
+          <w:rPr>
+            <w:rFonts w:ascii="Amasis MT Pro Light" w:hAnsi="Amasis MT Pro Light"/>
+            <w:sz w:val="24"/>
+            <w:szCs w:val="24"/>
+            <w:lang w:val="en-GB"/>
+          </w:rPr>
+          <w:t>Furthermore</w:t>
+        </w:r>
+      </w:ins>
+      <w:r>
+        <w:rPr>
+          <w:rFonts w:ascii="Amasis MT Pro Light" w:hAnsi="Amasis MT Pro Light"/>
+          <w:sz w:val="24"/>
+          <w:szCs w:val="24"/>
+          <w:lang w:val="en-GB"/>
+        </w:rPr>
+        <w:t>,</w:t>
       </w:r>
       <w:r>
         <w:rPr>
@@ -1337,7 +1768,65 @@
           <w:szCs w:val="24"/>
           <w:lang w:val="en-GB"/>
         </w:rPr>
-        <w:t xml:space="preserve"> easier to process on a user's devices, </w:t>
+        <w:t xml:space="preserve"> easier to process on </w:t>
+      </w:r>
+      <w:del w:id="26" w:author="Deniz Yaşar" w:date="2022-06-17T20:48:00Z">
+        <w:r>
+          <w:rPr>
+            <w:rFonts w:ascii="Amasis MT Pro Light" w:hAnsi="Amasis MT Pro Light"/>
+            <w:sz w:val="24"/>
+            <w:szCs w:val="24"/>
+            <w:lang w:val="en-GB"/>
+          </w:rPr>
+          <w:delText xml:space="preserve">a </w:delText>
+        </w:r>
+      </w:del>
+      <w:r>
+        <w:rPr>
+          <w:rFonts w:ascii="Amasis MT Pro Light" w:hAnsi="Amasis MT Pro Light"/>
+          <w:sz w:val="24"/>
+          <w:szCs w:val="24"/>
+          <w:lang w:val="en-GB"/>
+        </w:rPr>
+        <w:t>user</w:t>
+      </w:r>
+      <w:del w:id="27" w:author="Deniz Yaşar" w:date="2022-06-17T20:48:00Z">
+        <w:r>
+          <w:rPr>
+            <w:rFonts w:ascii="Amasis MT Pro Light" w:hAnsi="Amasis MT Pro Light"/>
+            <w:sz w:val="24"/>
+            <w:szCs w:val="24"/>
+            <w:lang w:val="en-GB"/>
+          </w:rPr>
+          <w:delText>'s</w:delText>
+        </w:r>
+      </w:del>
+      <w:r>
+        <w:rPr>
+          <w:rFonts w:ascii="Amasis MT Pro Light" w:hAnsi="Amasis MT Pro Light"/>
+          <w:sz w:val="24"/>
+          <w:szCs w:val="24"/>
+          <w:lang w:val="en-GB"/>
+        </w:rPr>
+        <w:t xml:space="preserve"> device</w:t>
+      </w:r>
+      <w:r>
+        <w:rPr>
+          <w:rFonts w:ascii="Amasis MT Pro Light" w:hAnsi="Amasis MT Pro Light"/>
+          <w:sz w:val="24"/>
+          <w:szCs w:val="24"/>
+          <w:lang w:val="en-GB"/>
+        </w:rPr>
+        <w:t>s</w:t>
+      </w:r>
+      <w:r>
+        <w:rPr>
+          <w:rFonts w:ascii="Amasis MT Pro Light" w:hAnsi="Amasis MT Pro Light"/>
+          <w:sz w:val="24"/>
+          <w:szCs w:val="24"/>
+          <w:lang w:val="en-GB"/>
+        </w:rPr>
+        <w:t xml:space="preserve">, </w:t>
       </w:r>
       <w:r>
         <w:rPr>
@@ -1390,16 +1879,7 @@
           <w:szCs w:val="24"/>
           <w:lang w:val="en-GB"/>
         </w:rPr>
-        <w:t>More compac</w:t>
-      </w:r>
-      <w:r>
-        <w:rPr>
-          <w:rFonts w:ascii="Amasis MT Pro Light" w:hAnsi="Amasis MT Pro Light"/>
-          <w:sz w:val="24"/>
-          <w:szCs w:val="24"/>
-          <w:lang w:val="en-GB"/>
-        </w:rPr>
-        <w:t>t</w:t>
+        <w:t>More compact</w:t>
       </w:r>
     </w:p>
     <w:p>
@@ -1530,7 +2010,118 @@
           <w:szCs w:val="24"/>
           <w:lang w:val="en-GB"/>
         </w:rPr>
-        <w:t xml:space="preserve">I talked with Mr. Ligthart and Mr. Samuil both gave me the same feedback about confirming </w:t>
+        <w:t xml:space="preserve">I talked with </w:t>
+      </w:r>
+      <w:r>
+        <w:rPr>
+          <w:rFonts w:ascii="Amasis MT Pro Light" w:hAnsi="Amasis MT Pro Light"/>
+          <w:sz w:val="24"/>
+          <w:szCs w:val="24"/>
+          <w:lang w:val="en-GB"/>
+        </w:rPr>
+        <w:t xml:space="preserve">Mr. </w:t>
+      </w:r>
+      <w:proofErr w:type="spellStart"/>
+      <w:r>
+        <w:rPr>
+          <w:rFonts w:ascii="Amasis MT Pro Light" w:hAnsi="Amasis MT Pro Light"/>
+          <w:sz w:val="24"/>
+          <w:szCs w:val="24"/>
+          <w:lang w:val="en-GB"/>
+        </w:rPr>
+        <w:t>Ligthart</w:t>
+      </w:r>
+      <w:proofErr w:type="spellEnd"/>
+      <w:r>
+        <w:rPr>
+          <w:rFonts w:ascii="Amasis MT Pro Light" w:hAnsi="Amasis MT Pro Light"/>
+          <w:sz w:val="24"/>
+          <w:szCs w:val="24"/>
+          <w:lang w:val="en-GB"/>
+        </w:rPr>
+        <w:t xml:space="preserve"> and Mr. </w:t>
+      </w:r>
+      <w:proofErr w:type="spellStart"/>
+      <w:r>
+        <w:rPr>
+          <w:rFonts w:ascii="Amasis MT Pro Light" w:hAnsi="Amasis MT Pro Light"/>
+          <w:sz w:val="24"/>
+          <w:szCs w:val="24"/>
+          <w:lang w:val="en-GB"/>
+        </w:rPr>
+        <w:t>Samuil</w:t>
+      </w:r>
+      <w:proofErr w:type="spellEnd"/>
+      <w:ins w:id="28" w:author="Deniz Yaşar" w:date="2022-06-17T20:49:00Z">
+        <w:r>
+          <w:rPr>
+            <w:rFonts w:ascii="Amasis MT Pro Light" w:hAnsi="Amasis MT Pro Light"/>
+            <w:sz w:val="24"/>
+            <w:szCs w:val="24"/>
+            <w:lang w:val="en-GB"/>
+          </w:rPr>
+          <w:t>, and they</w:t>
+        </w:r>
+      </w:ins>
+      <w:r>
+        <w:rPr>
+          <w:rFonts w:ascii="Amasis MT Pro Light" w:hAnsi="Amasis MT Pro Light"/>
+          <w:sz w:val="24"/>
+          <w:szCs w:val="24"/>
+          <w:lang w:val="en-GB"/>
+        </w:rPr>
+        <w:t xml:space="preserve"> both </w:t>
+      </w:r>
+      <w:del w:id="29" w:author="Deniz Yaşar" w:date="2022-06-17T20:49:00Z">
+        <w:r>
+          <w:rPr>
+            <w:rFonts w:ascii="Amasis MT Pro Light" w:hAnsi="Amasis MT Pro Light"/>
+            <w:sz w:val="24"/>
+            <w:szCs w:val="24"/>
+            <w:lang w:val="en-GB"/>
+          </w:rPr>
+          <w:delText xml:space="preserve">gave </w:delText>
+        </w:r>
+      </w:del>
+      <w:ins w:id="30" w:author="Deniz Yaşar" w:date="2022-06-17T20:49:00Z">
+        <w:r>
+          <w:rPr>
+            <w:rFonts w:ascii="Amasis MT Pro Light" w:hAnsi="Amasis MT Pro Light"/>
+            <w:sz w:val="24"/>
+            <w:szCs w:val="24"/>
+            <w:lang w:val="en-GB"/>
+          </w:rPr>
+          <w:t xml:space="preserve">provided </w:t>
+        </w:r>
+      </w:ins>
+      <w:r>
+        <w:rPr>
+          <w:rFonts w:ascii="Amasis MT Pro Light" w:hAnsi="Amasis MT Pro Light"/>
+          <w:sz w:val="24"/>
+          <w:szCs w:val="24"/>
+          <w:lang w:val="en-GB"/>
+        </w:rPr>
+        <w:t xml:space="preserve">me </w:t>
+      </w:r>
+      <w:ins w:id="31" w:author="Deniz Yaşar" w:date="2022-06-17T20:49:00Z">
+        <w:r>
+          <w:rPr>
+            <w:rFonts w:ascii="Amasis MT Pro Light" w:hAnsi="Amasis MT Pro Light"/>
+            <w:sz w:val="24"/>
+            <w:szCs w:val="24"/>
+            <w:lang w:val="en-GB"/>
+          </w:rPr>
+          <w:t xml:space="preserve">with </w:t>
+        </w:r>
+      </w:ins>
+      <w:r>
+        <w:rPr>
+          <w:rFonts w:ascii="Amasis MT Pro Light" w:hAnsi="Amasis MT Pro Light"/>
+          <w:sz w:val="24"/>
+          <w:szCs w:val="24"/>
+          <w:lang w:val="en-GB"/>
+        </w:rPr>
+        <w:t xml:space="preserve">the same feedback about confirming </w:t>
       </w:r>
       <w:r>
         <w:rPr>
@@ -1594,13 +2185,23 @@
         </w:rPr>
         <w:t>F</w:t>
       </w:r>
-      <w:r>
-        <w:rPr>
-          <w:rFonts w:ascii="Amasis MT Pro Light" w:hAnsi="Amasis MT Pro Light"/>
-          <w:sz w:val="24"/>
-          <w:szCs w:val="24"/>
-        </w:rPr>
-        <w:t>ramework Chosen Research Methods</w:t>
+      <w:proofErr w:type="spellStart"/>
+      <w:r>
+        <w:rPr>
+          <w:rFonts w:ascii="Amasis MT Pro Light" w:hAnsi="Amasis MT Pro Light"/>
+          <w:sz w:val="24"/>
+          <w:szCs w:val="24"/>
+        </w:rPr>
+        <w:t>ramework</w:t>
+      </w:r>
+      <w:proofErr w:type="spellEnd"/>
+      <w:r>
+        <w:rPr>
+          <w:rFonts w:ascii="Amasis MT Pro Light" w:hAnsi="Amasis MT Pro Light"/>
+          <w:sz w:val="24"/>
+          <w:szCs w:val="24"/>
+        </w:rPr>
+        <w:t xml:space="preserve"> Chosen Research Methods</w:t>
       </w:r>
       <w:r>
         <w:rPr>
@@ -1626,7 +2227,7 @@
           <w:lang w:val="en-GB"/>
         </w:rPr>
       </w:pPr>
-      <w:bookmarkStart w:id="0" w:name="_Hlk105897450"/>
+      <w:bookmarkStart w:id="32" w:name="_Hlk105897450"/>
       <w:r>
         <w:rPr>
           <w:rFonts w:ascii="Amasis MT Pro Light" w:hAnsi="Amasis MT Pro Light"/>
@@ -1767,7 +2368,7 @@
         <w:t>Peer review</w:t>
       </w:r>
     </w:p>
-    <w:bookmarkEnd w:id="0"/>
+    <w:bookmarkEnd w:id="32"/>
     <w:p>
       <w:pPr>
         <w:pStyle w:val="ListParagraph"/>
@@ -1813,7 +2414,7 @@
           <w:lang w:val="en-GB"/>
         </w:rPr>
       </w:pPr>
-      <w:hyperlink r:id="rId7" w:history="1">
+      <w:hyperlink r:id="rId8" w:history="1">
         <w:r>
           <w:rPr>
             <w:rStyle w:val="Hyperlink"/>
@@ -1839,7 +2440,7 @@
           <w:lang w:val="en-GB"/>
         </w:rPr>
       </w:pPr>
-      <w:hyperlink r:id="rId8" w:history="1">
+      <w:hyperlink r:id="rId9" w:history="1">
         <w:r>
           <w:rPr>
             <w:rStyle w:val="Hyperlink"/>
@@ -1866,7 +2467,7 @@
           <w:lang w:val="en-GB"/>
         </w:rPr>
       </w:pPr>
-      <w:hyperlink r:id="rId9" w:history="1">
+      <w:hyperlink r:id="rId10" w:history="1">
         <w:r>
           <w:rPr>
             <w:rStyle w:val="Hyperlink"/>
@@ -1875,7 +2476,17 @@
             <w:szCs w:val="24"/>
             <w:lang w:val="en-GB"/>
           </w:rPr>
-          <w:t>https://auth0.com/docs/secure/tokens/json-web-tokens</w:t>
+          <w:t>https://a</w:t>
+        </w:r>
+        <w:r>
+          <w:rPr>
+            <w:rStyle w:val="Hyperlink"/>
+            <w:rFonts w:ascii="Amasis MT Pro Light" w:hAnsi="Amasis MT Pro Light"/>
+            <w:sz w:val="24"/>
+            <w:szCs w:val="24"/>
+            <w:lang w:val="en-GB"/>
+          </w:rPr>
+          <w:t>uth0.com/docs/secure/tokens/json-web-tokens</w:t>
         </w:r>
       </w:hyperlink>
     </w:p>
@@ -1896,7 +2507,7 @@
           <w:lang w:val="en-GB"/>
         </w:rPr>
       </w:pPr>
-      <w:hyperlink r:id="rId10" w:history="1">
+      <w:hyperlink r:id="rId11" w:history="1">
         <w:r>
           <w:rPr>
             <w:rStyle w:val="Hyperlink"/>
@@ -1926,7 +2537,7 @@
           <w:lang w:val="en-GB"/>
         </w:rPr>
       </w:pPr>
-      <w:hyperlink r:id="rId11" w:history="1">
+      <w:hyperlink r:id="rId12" w:history="1">
         <w:r>
           <w:rPr>
             <w:rStyle w:val="Hyperlink"/>
@@ -1956,7 +2567,7 @@
           <w:lang w:val="en-GB"/>
         </w:rPr>
       </w:pPr>
-      <w:hyperlink r:id="rId12" w:history="1">
+      <w:hyperlink r:id="rId13" w:history="1">
         <w:r>
           <w:rPr>
             <w:rStyle w:val="Hyperlink"/>
@@ -1983,7 +2594,7 @@
           <w:lang w:val="en-GB"/>
         </w:rPr>
       </w:pPr>
-      <w:hyperlink r:id="rId13" w:history="1">
+      <w:hyperlink r:id="rId14" w:history="1">
         <w:r>
           <w:rPr>
             <w:rStyle w:val="Hyperlink"/>
@@ -2029,12 +2640,12 @@
 </file>
 
 <file path=word/numbering.xml><?xml version="1.0" encoding="utf-8"?>
-<w:numbering xmlns:wpc="http://schemas.microsoft.com/office/word/2010/wordprocessingCanvas" xmlns:cx="http://schemas.microsoft.com/office/drawing/2014/chartex" xmlns:cx1="http://schemas.microsoft.com/office/drawing/2015/9/8/chartex" xmlns:cx2="http://schemas.microsoft.com/office/drawing/2015/10/21/chartex" xmlns:cx3="http://schemas.microsoft.com/office/drawing/2016/5/9/chartex" xmlns:cx4="http://schemas.microsoft.com/office/drawing/2016/5/10/chartex" xmlns:cx5="http://schemas.microsoft.com/office/drawing/2016/5/11/chartex" xmlns:mc="http://schemas.openxmlformats.org/markup-compatibility/2006" xmlns:o="urn:schemas-microsoft-com:office:office" xmlns:r="http://schemas.openxmlformats.org/officeDocument/2006/relationships" xmlns:m="http://schemas.openxmlformats.org/officeDocument/2006/math" xmlns:v="urn:schemas-microsoft-com:vml" xmlns:wp14="http://schemas.microsoft.com/office/word/2010/wordprocessingDrawing" xmlns:wp="http://schemas.openxmlformats.org/drawingml/2006/wordprocessingDrawing" xmlns:w10="urn:schemas-microsoft-com:office:word" xmlns:w="http://schemas.openxmlformats.org/wordprocessingml/2006/main" xmlns:w14="http://schemas.microsoft.com/office/word/2010/wordml" xmlns:w15="http://schemas.microsoft.com/office/word/2012/wordml" xmlns:wne="http://schemas.microsoft.com/office/word/2006/wordml" xmlns:wpg="http://schemas.microsoft.com/office/word/2010/wordprocessingGroup" xmlns:wpi="http://schemas.microsoft.com/office/word/2010/wordprocessingInk" xmlns:wps="http://schemas.microsoft.com/office/word/2010/wordprocessingShape" mc:Ignorable="w14 w15 wp14">
-  <w:abstractNum w:abstractNumId="0">
+<w:numbering xmlns:wpc="http://schemas.microsoft.com/office/word/2010/wordprocessingCanvas" xmlns:cx="http://schemas.microsoft.com/office/drawing/2014/chartex" xmlns:cx1="http://schemas.microsoft.com/office/drawing/2015/9/8/chartex" xmlns:cx2="http://schemas.microsoft.com/office/drawing/2015/10/21/chartex" xmlns:cx3="http://schemas.microsoft.com/office/drawing/2016/5/9/chartex" xmlns:cx4="http://schemas.microsoft.com/office/drawing/2016/5/10/chartex" xmlns:cx5="http://schemas.microsoft.com/office/drawing/2016/5/11/chartex" xmlns:cx6="http://schemas.microsoft.com/office/drawing/2016/5/12/chartex" xmlns:cx7="http://schemas.microsoft.com/office/drawing/2016/5/13/chartex" xmlns:cx8="http://schemas.microsoft.com/office/drawing/2016/5/14/chartex" xmlns:mc="http://schemas.openxmlformats.org/markup-compatibility/2006" xmlns:aink="http://schemas.microsoft.com/office/drawing/2016/ink" xmlns:am3d="http://schemas.microsoft.com/office/drawing/2017/model3d" xmlns:o="urn:schemas-microsoft-com:office:office" xmlns:oel="http://schemas.microsoft.com/office/2019/extlst" xmlns:r="http://schemas.openxmlformats.org/officeDocument/2006/relationships" xmlns:m="http://schemas.openxmlformats.org/officeDocument/2006/math" xmlns:v="urn:schemas-microsoft-com:vml" xmlns:wp14="http://schemas.microsoft.com/office/word/2010/wordprocessingDrawing" xmlns:wp="http://schemas.openxmlformats.org/drawingml/2006/wordprocessingDrawing" xmlns:w10="urn:schemas-microsoft-com:office:word" xmlns:w="http://schemas.openxmlformats.org/wordprocessingml/2006/main" xmlns:w14="http://schemas.microsoft.com/office/word/2010/wordml" xmlns:w15="http://schemas.microsoft.com/office/word/2012/wordml" xmlns:w16cex="http://schemas.microsoft.com/office/word/2018/wordml/cex" xmlns:w16cid="http://schemas.microsoft.com/office/word/2016/wordml/cid" xmlns:w16="http://schemas.microsoft.com/office/word/2018/wordml" xmlns:w16sdtdh="http://schemas.microsoft.com/office/word/2020/wordml/sdtdatahash" xmlns:w16se="http://schemas.microsoft.com/office/word/2015/wordml/symex" xmlns:wpg="http://schemas.microsoft.com/office/word/2010/wordprocessingGroup" xmlns:wpi="http://schemas.microsoft.com/office/word/2010/wordprocessingInk" xmlns:wne="http://schemas.microsoft.com/office/word/2006/wordml" xmlns:wps="http://schemas.microsoft.com/office/word/2010/wordprocessingShape" mc:Ignorable="w14 w15 w16se w16cid w16 w16cex w16sdtdh wp14">
+  <w:abstractNum w:abstractNumId="0" w15:restartNumberingAfterBreak="0">
     <w:nsid w:val="0C6106EC"/>
     <w:multiLevelType w:val="hybridMultilevel"/>
     <w:tmpl w:val="DE38CEC4"/>
-    <w:lvl w:ilvl="0">
+    <w:lvl w:ilvl="0" w:tplc="DB76C22E">
       <w:start w:val="1"/>
       <w:numFmt w:val="bullet"/>
       <w:lvlText w:val=""/>
@@ -2046,7 +2657,7 @@
         <w:rFonts w:ascii="Wingdings" w:hAnsi="Wingdings" w:hint="default"/>
       </w:rPr>
     </w:lvl>
-    <w:lvl w:ilvl="1" w:tentative="1">
+    <w:lvl w:ilvl="1" w:tplc="1228D034" w:tentative="1">
       <w:start w:val="1"/>
       <w:numFmt w:val="bullet"/>
       <w:lvlText w:val="o"/>
@@ -2058,7 +2669,7 @@
         <w:rFonts w:ascii="Courier New" w:hAnsi="Courier New" w:cs="Courier New" w:hint="default"/>
       </w:rPr>
     </w:lvl>
-    <w:lvl w:ilvl="2" w:tentative="1">
+    <w:lvl w:ilvl="2" w:tplc="D2188CA4" w:tentative="1">
       <w:start w:val="1"/>
       <w:numFmt w:val="bullet"/>
       <w:lvlText w:val=""/>
@@ -2070,7 +2681,7 @@
         <w:rFonts w:ascii="Wingdings" w:hAnsi="Wingdings" w:hint="default"/>
       </w:rPr>
     </w:lvl>
-    <w:lvl w:ilvl="3" w:tentative="1">
+    <w:lvl w:ilvl="3" w:tplc="1BB2FAD4" w:tentative="1">
       <w:start w:val="1"/>
       <w:numFmt w:val="bullet"/>
       <w:lvlText w:val=""/>
@@ -2082,7 +2693,7 @@
         <w:rFonts w:ascii="Symbol" w:hAnsi="Symbol" w:hint="default"/>
       </w:rPr>
     </w:lvl>
-    <w:lvl w:ilvl="4" w:tentative="1">
+    <w:lvl w:ilvl="4" w:tplc="2046956C" w:tentative="1">
       <w:start w:val="1"/>
       <w:numFmt w:val="bullet"/>
       <w:lvlText w:val="o"/>
@@ -2094,7 +2705,7 @@
         <w:rFonts w:ascii="Courier New" w:hAnsi="Courier New" w:cs="Courier New" w:hint="default"/>
       </w:rPr>
     </w:lvl>
-    <w:lvl w:ilvl="5" w:tentative="1">
+    <w:lvl w:ilvl="5" w:tplc="F0B61990" w:tentative="1">
       <w:start w:val="1"/>
       <w:numFmt w:val="bullet"/>
       <w:lvlText w:val=""/>
@@ -2106,7 +2717,7 @@
         <w:rFonts w:ascii="Wingdings" w:hAnsi="Wingdings" w:hint="default"/>
       </w:rPr>
     </w:lvl>
-    <w:lvl w:ilvl="6" w:tentative="1">
+    <w:lvl w:ilvl="6" w:tplc="229AF638" w:tentative="1">
       <w:start w:val="1"/>
       <w:numFmt w:val="bullet"/>
       <w:lvlText w:val=""/>
@@ -2118,7 +2729,7 @@
         <w:rFonts w:ascii="Symbol" w:hAnsi="Symbol" w:hint="default"/>
       </w:rPr>
     </w:lvl>
-    <w:lvl w:ilvl="7" w:tentative="1">
+    <w:lvl w:ilvl="7" w:tplc="7B36385C" w:tentative="1">
       <w:start w:val="1"/>
       <w:numFmt w:val="bullet"/>
       <w:lvlText w:val="o"/>
@@ -2130,7 +2741,7 @@
         <w:rFonts w:ascii="Courier New" w:hAnsi="Courier New" w:cs="Courier New" w:hint="default"/>
       </w:rPr>
     </w:lvl>
-    <w:lvl w:ilvl="8" w:tentative="1">
+    <w:lvl w:ilvl="8" w:tplc="95CE6CAC" w:tentative="1">
       <w:start w:val="1"/>
       <w:numFmt w:val="bullet"/>
       <w:lvlText w:val=""/>
@@ -2143,11 +2754,11 @@
       </w:rPr>
     </w:lvl>
   </w:abstractNum>
-  <w:abstractNum w:abstractNumId="1">
+  <w:abstractNum w:abstractNumId="1" w15:restartNumberingAfterBreak="0">
     <w:nsid w:val="107F187C"/>
     <w:multiLevelType w:val="hybridMultilevel"/>
     <w:tmpl w:val="07ACB2AA"/>
-    <w:lvl w:ilvl="0">
+    <w:lvl w:ilvl="0" w:tplc="B6A433F8">
       <w:start w:val="1"/>
       <w:numFmt w:val="bullet"/>
       <w:lvlText w:val=""/>
@@ -2159,7 +2770,7 @@
         <w:rFonts w:ascii="Symbol" w:hAnsi="Symbol" w:hint="default"/>
       </w:rPr>
     </w:lvl>
-    <w:lvl w:ilvl="1" w:tentative="1">
+    <w:lvl w:ilvl="1" w:tplc="229E71CE" w:tentative="1">
       <w:start w:val="1"/>
       <w:numFmt w:val="bullet"/>
       <w:lvlText w:val="o"/>
@@ -2171,7 +2782,7 @@
         <w:rFonts w:ascii="Courier New" w:hAnsi="Courier New" w:cs="Courier New" w:hint="default"/>
       </w:rPr>
     </w:lvl>
-    <w:lvl w:ilvl="2" w:tentative="1">
+    <w:lvl w:ilvl="2" w:tplc="66461114" w:tentative="1">
       <w:start w:val="1"/>
       <w:numFmt w:val="bullet"/>
       <w:lvlText w:val=""/>
@@ -2183,7 +2794,7 @@
         <w:rFonts w:ascii="Wingdings" w:hAnsi="Wingdings" w:hint="default"/>
       </w:rPr>
     </w:lvl>
-    <w:lvl w:ilvl="3" w:tentative="1">
+    <w:lvl w:ilvl="3" w:tplc="95901B80" w:tentative="1">
       <w:start w:val="1"/>
       <w:numFmt w:val="bullet"/>
       <w:lvlText w:val=""/>
@@ -2195,7 +2806,7 @@
         <w:rFonts w:ascii="Symbol" w:hAnsi="Symbol" w:hint="default"/>
       </w:rPr>
     </w:lvl>
-    <w:lvl w:ilvl="4" w:tentative="1">
+    <w:lvl w:ilvl="4" w:tplc="7D26C0B0" w:tentative="1">
       <w:start w:val="1"/>
       <w:numFmt w:val="bullet"/>
       <w:lvlText w:val="o"/>
@@ -2207,7 +2818,7 @@
         <w:rFonts w:ascii="Courier New" w:hAnsi="Courier New" w:cs="Courier New" w:hint="default"/>
       </w:rPr>
     </w:lvl>
-    <w:lvl w:ilvl="5" w:tentative="1">
+    <w:lvl w:ilvl="5" w:tplc="B25A95F6" w:tentative="1">
       <w:start w:val="1"/>
       <w:numFmt w:val="bullet"/>
       <w:lvlText w:val=""/>
@@ -2219,7 +2830,7 @@
         <w:rFonts w:ascii="Wingdings" w:hAnsi="Wingdings" w:hint="default"/>
       </w:rPr>
     </w:lvl>
-    <w:lvl w:ilvl="6" w:tentative="1">
+    <w:lvl w:ilvl="6" w:tplc="9B5C837E" w:tentative="1">
       <w:start w:val="1"/>
       <w:numFmt w:val="bullet"/>
       <w:lvlText w:val=""/>
@@ -2231,7 +2842,7 @@
         <w:rFonts w:ascii="Symbol" w:hAnsi="Symbol" w:hint="default"/>
       </w:rPr>
     </w:lvl>
-    <w:lvl w:ilvl="7" w:tentative="1">
+    <w:lvl w:ilvl="7" w:tplc="0A025022" w:tentative="1">
       <w:start w:val="1"/>
       <w:numFmt w:val="bullet"/>
       <w:lvlText w:val="o"/>
@@ -2243,7 +2854,7 @@
         <w:rFonts w:ascii="Courier New" w:hAnsi="Courier New" w:cs="Courier New" w:hint="default"/>
       </w:rPr>
     </w:lvl>
-    <w:lvl w:ilvl="8" w:tentative="1">
+    <w:lvl w:ilvl="8" w:tplc="9A28794E" w:tentative="1">
       <w:start w:val="1"/>
       <w:numFmt w:val="bullet"/>
       <w:lvlText w:val=""/>
@@ -2256,11 +2867,11 @@
       </w:rPr>
     </w:lvl>
   </w:abstractNum>
-  <w:abstractNum w:abstractNumId="2">
+  <w:abstractNum w:abstractNumId="2" w15:restartNumberingAfterBreak="0">
     <w:nsid w:val="18843427"/>
     <w:multiLevelType w:val="hybridMultilevel"/>
     <w:tmpl w:val="E7AEC38E"/>
-    <w:lvl w:ilvl="0">
+    <w:lvl w:ilvl="0" w:tplc="157CBB06">
       <w:start w:val="1"/>
       <w:numFmt w:val="lowerLetter"/>
       <w:lvlText w:val="%1)"/>
@@ -2269,7 +2880,7 @@
         <w:ind w:left="1440" w:hanging="360"/>
       </w:pPr>
     </w:lvl>
-    <w:lvl w:ilvl="1" w:tentative="1">
+    <w:lvl w:ilvl="1" w:tplc="5BAADDFE" w:tentative="1">
       <w:start w:val="1"/>
       <w:numFmt w:val="lowerLetter"/>
       <w:lvlText w:val="%2."/>
@@ -2278,7 +2889,7 @@
         <w:ind w:left="2160" w:hanging="360"/>
       </w:pPr>
     </w:lvl>
-    <w:lvl w:ilvl="2" w:tentative="1">
+    <w:lvl w:ilvl="2" w:tplc="DDBE7F08" w:tentative="1">
       <w:start w:val="1"/>
       <w:numFmt w:val="lowerRoman"/>
       <w:lvlText w:val="%3."/>
@@ -2287,7 +2898,7 @@
         <w:ind w:left="2880" w:hanging="180"/>
       </w:pPr>
     </w:lvl>
-    <w:lvl w:ilvl="3" w:tentative="1">
+    <w:lvl w:ilvl="3" w:tplc="C520F99A" w:tentative="1">
       <w:start w:val="1"/>
       <w:numFmt w:val="decimal"/>
       <w:lvlText w:val="%4."/>
@@ -2296,7 +2907,7 @@
         <w:ind w:left="3600" w:hanging="360"/>
       </w:pPr>
     </w:lvl>
-    <w:lvl w:ilvl="4" w:tentative="1">
+    <w:lvl w:ilvl="4" w:tplc="35B6F002" w:tentative="1">
       <w:start w:val="1"/>
       <w:numFmt w:val="lowerLetter"/>
       <w:lvlText w:val="%5."/>
@@ -2305,7 +2916,7 @@
         <w:ind w:left="4320" w:hanging="360"/>
       </w:pPr>
     </w:lvl>
-    <w:lvl w:ilvl="5" w:tentative="1">
+    <w:lvl w:ilvl="5" w:tplc="058299E8" w:tentative="1">
       <w:start w:val="1"/>
       <w:numFmt w:val="lowerRoman"/>
       <w:lvlText w:val="%6."/>
@@ -2314,7 +2925,7 @@
         <w:ind w:left="5040" w:hanging="180"/>
       </w:pPr>
     </w:lvl>
-    <w:lvl w:ilvl="6" w:tentative="1">
+    <w:lvl w:ilvl="6" w:tplc="C8D65100" w:tentative="1">
       <w:start w:val="1"/>
       <w:numFmt w:val="decimal"/>
       <w:lvlText w:val="%7."/>
@@ -2323,7 +2934,7 @@
         <w:ind w:left="5760" w:hanging="360"/>
       </w:pPr>
     </w:lvl>
-    <w:lvl w:ilvl="7" w:tentative="1">
+    <w:lvl w:ilvl="7" w:tplc="FD0C5D82" w:tentative="1">
       <w:start w:val="1"/>
       <w:numFmt w:val="lowerLetter"/>
       <w:lvlText w:val="%8."/>
@@ -2332,7 +2943,7 @@
         <w:ind w:left="6480" w:hanging="360"/>
       </w:pPr>
     </w:lvl>
-    <w:lvl w:ilvl="8" w:tentative="1">
+    <w:lvl w:ilvl="8" w:tplc="D38EA362" w:tentative="1">
       <w:start w:val="1"/>
       <w:numFmt w:val="lowerRoman"/>
       <w:lvlText w:val="%9."/>
@@ -2342,11 +2953,11 @@
       </w:pPr>
     </w:lvl>
   </w:abstractNum>
-  <w:abstractNum w:abstractNumId="3">
+  <w:abstractNum w:abstractNumId="3" w15:restartNumberingAfterBreak="0">
     <w:nsid w:val="35443CA3"/>
     <w:multiLevelType w:val="hybridMultilevel"/>
     <w:tmpl w:val="0E4CB54E"/>
-    <w:lvl w:ilvl="0">
+    <w:lvl w:ilvl="0" w:tplc="BF162D7E">
       <w:start w:val="1"/>
       <w:numFmt w:val="bullet"/>
       <w:lvlText w:val=""/>
@@ -2358,7 +2969,7 @@
         <w:rFonts w:ascii="Wingdings" w:hAnsi="Wingdings" w:hint="default"/>
       </w:rPr>
     </w:lvl>
-    <w:lvl w:ilvl="1">
+    <w:lvl w:ilvl="1" w:tplc="911AF5C0">
       <w:start w:val="1"/>
       <w:numFmt w:val="bullet"/>
       <w:lvlText w:val="o"/>
@@ -2370,7 +2981,7 @@
         <w:rFonts w:ascii="Courier New" w:hAnsi="Courier New" w:cs="Courier New" w:hint="default"/>
       </w:rPr>
     </w:lvl>
-    <w:lvl w:ilvl="2" w:tentative="1">
+    <w:lvl w:ilvl="2" w:tplc="48D20032" w:tentative="1">
       <w:start w:val="1"/>
       <w:numFmt w:val="bullet"/>
       <w:lvlText w:val=""/>
@@ -2382,7 +2993,7 @@
         <w:rFonts w:ascii="Wingdings" w:hAnsi="Wingdings" w:hint="default"/>
       </w:rPr>
     </w:lvl>
-    <w:lvl w:ilvl="3" w:tentative="1">
+    <w:lvl w:ilvl="3" w:tplc="FE989AC2" w:tentative="1">
       <w:start w:val="1"/>
       <w:numFmt w:val="bullet"/>
       <w:lvlText w:val=""/>
@@ -2394,7 +3005,7 @@
         <w:rFonts w:ascii="Symbol" w:hAnsi="Symbol" w:hint="default"/>
       </w:rPr>
     </w:lvl>
-    <w:lvl w:ilvl="4" w:tentative="1">
+    <w:lvl w:ilvl="4" w:tplc="92E857FC" w:tentative="1">
       <w:start w:val="1"/>
       <w:numFmt w:val="bullet"/>
       <w:lvlText w:val="o"/>
@@ -2406,7 +3017,7 @@
         <w:rFonts w:ascii="Courier New" w:hAnsi="Courier New" w:cs="Courier New" w:hint="default"/>
       </w:rPr>
     </w:lvl>
-    <w:lvl w:ilvl="5" w:tentative="1">
+    <w:lvl w:ilvl="5" w:tplc="EB420BE2" w:tentative="1">
       <w:start w:val="1"/>
       <w:numFmt w:val="bullet"/>
       <w:lvlText w:val=""/>
@@ -2418,7 +3029,7 @@
         <w:rFonts w:ascii="Wingdings" w:hAnsi="Wingdings" w:hint="default"/>
       </w:rPr>
     </w:lvl>
-    <w:lvl w:ilvl="6" w:tentative="1">
+    <w:lvl w:ilvl="6" w:tplc="20BA02D2" w:tentative="1">
       <w:start w:val="1"/>
       <w:numFmt w:val="bullet"/>
       <w:lvlText w:val=""/>
@@ -2430,7 +3041,7 @@
         <w:rFonts w:ascii="Symbol" w:hAnsi="Symbol" w:hint="default"/>
       </w:rPr>
     </w:lvl>
-    <w:lvl w:ilvl="7" w:tentative="1">
+    <w:lvl w:ilvl="7" w:tplc="76284A34" w:tentative="1">
       <w:start w:val="1"/>
       <w:numFmt w:val="bullet"/>
       <w:lvlText w:val="o"/>
@@ -2442,7 +3053,7 @@
         <w:rFonts w:ascii="Courier New" w:hAnsi="Courier New" w:cs="Courier New" w:hint="default"/>
       </w:rPr>
     </w:lvl>
-    <w:lvl w:ilvl="8" w:tentative="1">
+    <w:lvl w:ilvl="8" w:tplc="28BAC0E6" w:tentative="1">
       <w:start w:val="1"/>
       <w:numFmt w:val="bullet"/>
       <w:lvlText w:val=""/>
@@ -2455,11 +3066,11 @@
       </w:rPr>
     </w:lvl>
   </w:abstractNum>
-  <w:abstractNum w:abstractNumId="4">
+  <w:abstractNum w:abstractNumId="4" w15:restartNumberingAfterBreak="0">
     <w:nsid w:val="36B447A4"/>
     <w:multiLevelType w:val="hybridMultilevel"/>
     <w:tmpl w:val="EF729272"/>
-    <w:lvl w:ilvl="0">
+    <w:lvl w:ilvl="0" w:tplc="8924B05E">
       <w:start w:val="1"/>
       <w:numFmt w:val="bullet"/>
       <w:lvlText w:val=""/>
@@ -2471,7 +3082,7 @@
         <w:rFonts w:ascii="Wingdings" w:hAnsi="Wingdings" w:hint="default"/>
       </w:rPr>
     </w:lvl>
-    <w:lvl w:ilvl="1" w:tentative="1">
+    <w:lvl w:ilvl="1" w:tplc="894E15F4" w:tentative="1">
       <w:start w:val="1"/>
       <w:numFmt w:val="bullet"/>
       <w:lvlText w:val="o"/>
@@ -2483,7 +3094,7 @@
         <w:rFonts w:ascii="Courier New" w:hAnsi="Courier New" w:cs="Courier New" w:hint="default"/>
       </w:rPr>
     </w:lvl>
-    <w:lvl w:ilvl="2" w:tentative="1">
+    <w:lvl w:ilvl="2" w:tplc="B2866E68" w:tentative="1">
       <w:start w:val="1"/>
       <w:numFmt w:val="bullet"/>
       <w:lvlText w:val=""/>
@@ -2495,7 +3106,7 @@
         <w:rFonts w:ascii="Wingdings" w:hAnsi="Wingdings" w:hint="default"/>
       </w:rPr>
     </w:lvl>
-    <w:lvl w:ilvl="3" w:tentative="1">
+    <w:lvl w:ilvl="3" w:tplc="F3B64EFA" w:tentative="1">
       <w:start w:val="1"/>
       <w:numFmt w:val="bullet"/>
       <w:lvlText w:val=""/>
@@ -2507,7 +3118,7 @@
         <w:rFonts w:ascii="Symbol" w:hAnsi="Symbol" w:hint="default"/>
       </w:rPr>
     </w:lvl>
-    <w:lvl w:ilvl="4" w:tentative="1">
+    <w:lvl w:ilvl="4" w:tplc="41E2106E" w:tentative="1">
       <w:start w:val="1"/>
       <w:numFmt w:val="bullet"/>
       <w:lvlText w:val="o"/>
@@ -2519,7 +3130,7 @@
         <w:rFonts w:ascii="Courier New" w:hAnsi="Courier New" w:cs="Courier New" w:hint="default"/>
       </w:rPr>
     </w:lvl>
-    <w:lvl w:ilvl="5" w:tentative="1">
+    <w:lvl w:ilvl="5" w:tplc="8F7053FC" w:tentative="1">
       <w:start w:val="1"/>
       <w:numFmt w:val="bullet"/>
       <w:lvlText w:val=""/>
@@ -2531,7 +3142,7 @@
         <w:rFonts w:ascii="Wingdings" w:hAnsi="Wingdings" w:hint="default"/>
       </w:rPr>
     </w:lvl>
-    <w:lvl w:ilvl="6" w:tentative="1">
+    <w:lvl w:ilvl="6" w:tplc="5A2CD8F8" w:tentative="1">
       <w:start w:val="1"/>
       <w:numFmt w:val="bullet"/>
       <w:lvlText w:val=""/>
@@ -2543,7 +3154,7 @@
         <w:rFonts w:ascii="Symbol" w:hAnsi="Symbol" w:hint="default"/>
       </w:rPr>
     </w:lvl>
-    <w:lvl w:ilvl="7" w:tentative="1">
+    <w:lvl w:ilvl="7" w:tplc="2D56A608" w:tentative="1">
       <w:start w:val="1"/>
       <w:numFmt w:val="bullet"/>
       <w:lvlText w:val="o"/>
@@ -2555,7 +3166,7 @@
         <w:rFonts w:ascii="Courier New" w:hAnsi="Courier New" w:cs="Courier New" w:hint="default"/>
       </w:rPr>
     </w:lvl>
-    <w:lvl w:ilvl="8" w:tentative="1">
+    <w:lvl w:ilvl="8" w:tplc="1B0025F8" w:tentative="1">
       <w:start w:val="1"/>
       <w:numFmt w:val="bullet"/>
       <w:lvlText w:val=""/>
@@ -2568,7 +3179,7 @@
       </w:rPr>
     </w:lvl>
   </w:abstractNum>
-  <w:abstractNum w:abstractNumId="5">
+  <w:abstractNum w:abstractNumId="5" w15:restartNumberingAfterBreak="0">
     <w:nsid w:val="3A411746"/>
     <w:multiLevelType w:val="multilevel"/>
     <w:tmpl w:val="2FEA755C"/>
@@ -2717,11 +3328,11 @@
       </w:rPr>
     </w:lvl>
   </w:abstractNum>
-  <w:abstractNum w:abstractNumId="6">
+  <w:abstractNum w:abstractNumId="6" w15:restartNumberingAfterBreak="0">
     <w:nsid w:val="3A480E30"/>
     <w:multiLevelType w:val="hybridMultilevel"/>
     <w:tmpl w:val="F430802A"/>
-    <w:lvl w:ilvl="0">
+    <w:lvl w:ilvl="0" w:tplc="B98EFFC4">
       <w:start w:val="1"/>
       <w:numFmt w:val="decimal"/>
       <w:lvlText w:val="%1."/>
@@ -2730,7 +3341,7 @@
         <w:ind w:left="720" w:hanging="360"/>
       </w:pPr>
     </w:lvl>
-    <w:lvl w:ilvl="1" w:tentative="1">
+    <w:lvl w:ilvl="1" w:tplc="98BE2C10" w:tentative="1">
       <w:start w:val="1"/>
       <w:numFmt w:val="lowerLetter"/>
       <w:lvlText w:val="%2."/>
@@ -2739,7 +3350,7 @@
         <w:ind w:left="1440" w:hanging="360"/>
       </w:pPr>
     </w:lvl>
-    <w:lvl w:ilvl="2" w:tentative="1">
+    <w:lvl w:ilvl="2" w:tplc="C7F21960" w:tentative="1">
       <w:start w:val="1"/>
       <w:numFmt w:val="lowerRoman"/>
       <w:lvlText w:val="%3."/>
@@ -2748,7 +3359,7 @@
         <w:ind w:left="2160" w:hanging="180"/>
       </w:pPr>
     </w:lvl>
-    <w:lvl w:ilvl="3" w:tentative="1">
+    <w:lvl w:ilvl="3" w:tplc="E1703AF6" w:tentative="1">
       <w:start w:val="1"/>
       <w:numFmt w:val="decimal"/>
       <w:lvlText w:val="%4."/>
@@ -2757,7 +3368,7 @@
         <w:ind w:left="2880" w:hanging="360"/>
       </w:pPr>
     </w:lvl>
-    <w:lvl w:ilvl="4" w:tentative="1">
+    <w:lvl w:ilvl="4" w:tplc="5EB0FB42" w:tentative="1">
       <w:start w:val="1"/>
       <w:numFmt w:val="lowerLetter"/>
       <w:lvlText w:val="%5."/>
@@ -2766,7 +3377,7 @@
         <w:ind w:left="3600" w:hanging="360"/>
       </w:pPr>
     </w:lvl>
-    <w:lvl w:ilvl="5" w:tentative="1">
+    <w:lvl w:ilvl="5" w:tplc="CF660F24" w:tentative="1">
       <w:start w:val="1"/>
       <w:numFmt w:val="lowerRoman"/>
       <w:lvlText w:val="%6."/>
@@ -2775,7 +3386,7 @@
         <w:ind w:left="4320" w:hanging="180"/>
       </w:pPr>
     </w:lvl>
-    <w:lvl w:ilvl="6" w:tentative="1">
+    <w:lvl w:ilvl="6" w:tplc="59A80DF4" w:tentative="1">
       <w:start w:val="1"/>
       <w:numFmt w:val="decimal"/>
       <w:lvlText w:val="%7."/>
@@ -2784,7 +3395,7 @@
         <w:ind w:left="5040" w:hanging="360"/>
       </w:pPr>
     </w:lvl>
-    <w:lvl w:ilvl="7" w:tentative="1">
+    <w:lvl w:ilvl="7" w:tplc="A386F4CC" w:tentative="1">
       <w:start w:val="1"/>
       <w:numFmt w:val="lowerLetter"/>
       <w:lvlText w:val="%8."/>
@@ -2793,7 +3404,7 @@
         <w:ind w:left="5760" w:hanging="360"/>
       </w:pPr>
     </w:lvl>
-    <w:lvl w:ilvl="8" w:tentative="1">
+    <w:lvl w:ilvl="8" w:tplc="D32610E0" w:tentative="1">
       <w:start w:val="1"/>
       <w:numFmt w:val="lowerRoman"/>
       <w:lvlText w:val="%9."/>
@@ -2803,11 +3414,11 @@
       </w:pPr>
     </w:lvl>
   </w:abstractNum>
-  <w:abstractNum w:abstractNumId="7">
+  <w:abstractNum w:abstractNumId="7" w15:restartNumberingAfterBreak="0">
     <w:nsid w:val="3DC149CB"/>
     <w:multiLevelType w:val="hybridMultilevel"/>
     <w:tmpl w:val="7688ACE2"/>
-    <w:lvl w:ilvl="0">
+    <w:lvl w:ilvl="0" w:tplc="AB0EE5C8">
       <w:start w:val="1"/>
       <w:numFmt w:val="bullet"/>
       <w:lvlText w:val=""/>
@@ -2819,7 +3430,7 @@
         <w:rFonts w:ascii="Symbol" w:hAnsi="Symbol" w:hint="default"/>
       </w:rPr>
     </w:lvl>
-    <w:lvl w:ilvl="1" w:tentative="1">
+    <w:lvl w:ilvl="1" w:tplc="A8125FDC" w:tentative="1">
       <w:start w:val="1"/>
       <w:numFmt w:val="bullet"/>
       <w:lvlText w:val="o"/>
@@ -2831,7 +3442,7 @@
         <w:rFonts w:ascii="Courier New" w:hAnsi="Courier New" w:cs="Courier New" w:hint="default"/>
       </w:rPr>
     </w:lvl>
-    <w:lvl w:ilvl="2" w:tentative="1">
+    <w:lvl w:ilvl="2" w:tplc="F7E47BC4" w:tentative="1">
       <w:start w:val="1"/>
       <w:numFmt w:val="bullet"/>
       <w:lvlText w:val=""/>
@@ -2843,7 +3454,7 @@
         <w:rFonts w:ascii="Wingdings" w:hAnsi="Wingdings" w:hint="default"/>
       </w:rPr>
     </w:lvl>
-    <w:lvl w:ilvl="3" w:tentative="1">
+    <w:lvl w:ilvl="3" w:tplc="9708A16A" w:tentative="1">
       <w:start w:val="1"/>
       <w:numFmt w:val="bullet"/>
       <w:lvlText w:val=""/>
@@ -2855,7 +3466,7 @@
         <w:rFonts w:ascii="Symbol" w:hAnsi="Symbol" w:hint="default"/>
       </w:rPr>
     </w:lvl>
-    <w:lvl w:ilvl="4" w:tentative="1">
+    <w:lvl w:ilvl="4" w:tplc="CB16CA02" w:tentative="1">
       <w:start w:val="1"/>
       <w:numFmt w:val="bullet"/>
       <w:lvlText w:val="o"/>
@@ -2867,7 +3478,7 @@
         <w:rFonts w:ascii="Courier New" w:hAnsi="Courier New" w:cs="Courier New" w:hint="default"/>
       </w:rPr>
     </w:lvl>
-    <w:lvl w:ilvl="5" w:tentative="1">
+    <w:lvl w:ilvl="5" w:tplc="5F2EE432" w:tentative="1">
       <w:start w:val="1"/>
       <w:numFmt w:val="bullet"/>
       <w:lvlText w:val=""/>
@@ -2879,7 +3490,7 @@
         <w:rFonts w:ascii="Wingdings" w:hAnsi="Wingdings" w:hint="default"/>
       </w:rPr>
     </w:lvl>
-    <w:lvl w:ilvl="6" w:tentative="1">
+    <w:lvl w:ilvl="6" w:tplc="F8CA03DA" w:tentative="1">
       <w:start w:val="1"/>
       <w:numFmt w:val="bullet"/>
       <w:lvlText w:val=""/>
@@ -2891,7 +3502,7 @@
         <w:rFonts w:ascii="Symbol" w:hAnsi="Symbol" w:hint="default"/>
       </w:rPr>
     </w:lvl>
-    <w:lvl w:ilvl="7" w:tentative="1">
+    <w:lvl w:ilvl="7" w:tplc="24649D28" w:tentative="1">
       <w:start w:val="1"/>
       <w:numFmt w:val="bullet"/>
       <w:lvlText w:val="o"/>
@@ -2903,7 +3514,7 @@
         <w:rFonts w:ascii="Courier New" w:hAnsi="Courier New" w:cs="Courier New" w:hint="default"/>
       </w:rPr>
     </w:lvl>
-    <w:lvl w:ilvl="8" w:tentative="1">
+    <w:lvl w:ilvl="8" w:tplc="956A8C62" w:tentative="1">
       <w:start w:val="1"/>
       <w:numFmt w:val="bullet"/>
       <w:lvlText w:val=""/>
@@ -2916,11 +3527,11 @@
       </w:rPr>
     </w:lvl>
   </w:abstractNum>
-  <w:abstractNum w:abstractNumId="8">
+  <w:abstractNum w:abstractNumId="8" w15:restartNumberingAfterBreak="0">
     <w:nsid w:val="3E854295"/>
     <w:multiLevelType w:val="hybridMultilevel"/>
     <w:tmpl w:val="2320C3F4"/>
-    <w:lvl w:ilvl="0">
+    <w:lvl w:ilvl="0" w:tplc="626E9516">
       <w:start w:val="1"/>
       <w:numFmt w:val="bullet"/>
       <w:lvlText w:val=""/>
@@ -2932,7 +3543,7 @@
         <w:rFonts w:ascii="Symbol" w:hAnsi="Symbol" w:hint="default"/>
       </w:rPr>
     </w:lvl>
-    <w:lvl w:ilvl="1" w:tentative="1">
+    <w:lvl w:ilvl="1" w:tplc="E3FE0264" w:tentative="1">
       <w:start w:val="1"/>
       <w:numFmt w:val="bullet"/>
       <w:lvlText w:val="o"/>
@@ -2944,7 +3555,7 @@
         <w:rFonts w:ascii="Courier New" w:hAnsi="Courier New" w:cs="Courier New" w:hint="default"/>
       </w:rPr>
     </w:lvl>
-    <w:lvl w:ilvl="2" w:tentative="1">
+    <w:lvl w:ilvl="2" w:tplc="36A01170" w:tentative="1">
       <w:start w:val="1"/>
       <w:numFmt w:val="bullet"/>
       <w:lvlText w:val=""/>
@@ -2956,7 +3567,7 @@
         <w:rFonts w:ascii="Wingdings" w:hAnsi="Wingdings" w:hint="default"/>
       </w:rPr>
     </w:lvl>
-    <w:lvl w:ilvl="3" w:tentative="1">
+    <w:lvl w:ilvl="3" w:tplc="6AF4789E" w:tentative="1">
       <w:start w:val="1"/>
       <w:numFmt w:val="bullet"/>
       <w:lvlText w:val=""/>
@@ -2968,7 +3579,7 @@
         <w:rFonts w:ascii="Symbol" w:hAnsi="Symbol" w:hint="default"/>
       </w:rPr>
     </w:lvl>
-    <w:lvl w:ilvl="4" w:tentative="1">
+    <w:lvl w:ilvl="4" w:tplc="E8E89DA6" w:tentative="1">
       <w:start w:val="1"/>
       <w:numFmt w:val="bullet"/>
       <w:lvlText w:val="o"/>
@@ -2980,7 +3591,7 @@
         <w:rFonts w:ascii="Courier New" w:hAnsi="Courier New" w:cs="Courier New" w:hint="default"/>
       </w:rPr>
     </w:lvl>
-    <w:lvl w:ilvl="5" w:tentative="1">
+    <w:lvl w:ilvl="5" w:tplc="7382D014" w:tentative="1">
       <w:start w:val="1"/>
       <w:numFmt w:val="bullet"/>
       <w:lvlText w:val=""/>
@@ -2992,7 +3603,7 @@
         <w:rFonts w:ascii="Wingdings" w:hAnsi="Wingdings" w:hint="default"/>
       </w:rPr>
     </w:lvl>
-    <w:lvl w:ilvl="6" w:tentative="1">
+    <w:lvl w:ilvl="6" w:tplc="290ACA02" w:tentative="1">
       <w:start w:val="1"/>
       <w:numFmt w:val="bullet"/>
       <w:lvlText w:val=""/>
@@ -3004,7 +3615,7 @@
         <w:rFonts w:ascii="Symbol" w:hAnsi="Symbol" w:hint="default"/>
       </w:rPr>
     </w:lvl>
-    <w:lvl w:ilvl="7" w:tentative="1">
+    <w:lvl w:ilvl="7" w:tplc="35768034" w:tentative="1">
       <w:start w:val="1"/>
       <w:numFmt w:val="bullet"/>
       <w:lvlText w:val="o"/>
@@ -3016,7 +3627,7 @@
         <w:rFonts w:ascii="Courier New" w:hAnsi="Courier New" w:cs="Courier New" w:hint="default"/>
       </w:rPr>
     </w:lvl>
-    <w:lvl w:ilvl="8" w:tentative="1">
+    <w:lvl w:ilvl="8" w:tplc="D43E00D6" w:tentative="1">
       <w:start w:val="1"/>
       <w:numFmt w:val="bullet"/>
       <w:lvlText w:val=""/>
@@ -3029,11 +3640,11 @@
       </w:rPr>
     </w:lvl>
   </w:abstractNum>
-  <w:abstractNum w:abstractNumId="9">
+  <w:abstractNum w:abstractNumId="9" w15:restartNumberingAfterBreak="0">
     <w:nsid w:val="3F321B40"/>
     <w:multiLevelType w:val="hybridMultilevel"/>
     <w:tmpl w:val="5F967F68"/>
-    <w:lvl w:ilvl="0">
+    <w:lvl w:ilvl="0" w:tplc="126E712A">
       <w:start w:val="1"/>
       <w:numFmt w:val="bullet"/>
       <w:lvlText w:val=""/>
@@ -3045,7 +3656,7 @@
         <w:rFonts w:ascii="Wingdings" w:hAnsi="Wingdings" w:hint="default"/>
       </w:rPr>
     </w:lvl>
-    <w:lvl w:ilvl="1" w:tentative="1">
+    <w:lvl w:ilvl="1" w:tplc="D6E46348" w:tentative="1">
       <w:start w:val="1"/>
       <w:numFmt w:val="bullet"/>
       <w:lvlText w:val="o"/>
@@ -3057,7 +3668,7 @@
         <w:rFonts w:ascii="Courier New" w:hAnsi="Courier New" w:cs="Courier New" w:hint="default"/>
       </w:rPr>
     </w:lvl>
-    <w:lvl w:ilvl="2" w:tentative="1">
+    <w:lvl w:ilvl="2" w:tplc="488EBCCC" w:tentative="1">
       <w:start w:val="1"/>
       <w:numFmt w:val="bullet"/>
       <w:lvlText w:val=""/>
@@ -3069,7 +3680,7 @@
         <w:rFonts w:ascii="Wingdings" w:hAnsi="Wingdings" w:hint="default"/>
       </w:rPr>
     </w:lvl>
-    <w:lvl w:ilvl="3" w:tentative="1">
+    <w:lvl w:ilvl="3" w:tplc="6B56214A" w:tentative="1">
       <w:start w:val="1"/>
       <w:numFmt w:val="bullet"/>
       <w:lvlText w:val=""/>
@@ -3081,7 +3692,7 @@
         <w:rFonts w:ascii="Symbol" w:hAnsi="Symbol" w:hint="default"/>
       </w:rPr>
     </w:lvl>
-    <w:lvl w:ilvl="4" w:tentative="1">
+    <w:lvl w:ilvl="4" w:tplc="8E68C252" w:tentative="1">
       <w:start w:val="1"/>
       <w:numFmt w:val="bullet"/>
       <w:lvlText w:val="o"/>
@@ -3093,7 +3704,7 @@
         <w:rFonts w:ascii="Courier New" w:hAnsi="Courier New" w:cs="Courier New" w:hint="default"/>
       </w:rPr>
     </w:lvl>
-    <w:lvl w:ilvl="5" w:tentative="1">
+    <w:lvl w:ilvl="5" w:tplc="675004F8" w:tentative="1">
       <w:start w:val="1"/>
       <w:numFmt w:val="bullet"/>
       <w:lvlText w:val=""/>
@@ -3105,7 +3716,7 @@
         <w:rFonts w:ascii="Wingdings" w:hAnsi="Wingdings" w:hint="default"/>
       </w:rPr>
     </w:lvl>
-    <w:lvl w:ilvl="6" w:tentative="1">
+    <w:lvl w:ilvl="6" w:tplc="21A8B646" w:tentative="1">
       <w:start w:val="1"/>
       <w:numFmt w:val="bullet"/>
       <w:lvlText w:val=""/>
@@ -3117,7 +3728,7 @@
         <w:rFonts w:ascii="Symbol" w:hAnsi="Symbol" w:hint="default"/>
       </w:rPr>
     </w:lvl>
-    <w:lvl w:ilvl="7" w:tentative="1">
+    <w:lvl w:ilvl="7" w:tplc="2C2CDA86" w:tentative="1">
       <w:start w:val="1"/>
       <w:numFmt w:val="bullet"/>
       <w:lvlText w:val="o"/>
@@ -3129,7 +3740,7 @@
         <w:rFonts w:ascii="Courier New" w:hAnsi="Courier New" w:cs="Courier New" w:hint="default"/>
       </w:rPr>
     </w:lvl>
-    <w:lvl w:ilvl="8" w:tentative="1">
+    <w:lvl w:ilvl="8" w:tplc="E5E87864" w:tentative="1">
       <w:start w:val="1"/>
       <w:numFmt w:val="bullet"/>
       <w:lvlText w:val=""/>
@@ -3142,11 +3753,11 @@
       </w:rPr>
     </w:lvl>
   </w:abstractNum>
-  <w:abstractNum w:abstractNumId="10">
+  <w:abstractNum w:abstractNumId="10" w15:restartNumberingAfterBreak="0">
     <w:nsid w:val="50965F01"/>
     <w:multiLevelType w:val="hybridMultilevel"/>
     <w:tmpl w:val="E6A84FF4"/>
-    <w:lvl w:ilvl="0">
+    <w:lvl w:ilvl="0" w:tplc="37BA3FF4">
       <w:start w:val="1"/>
       <w:numFmt w:val="decimal"/>
       <w:lvlText w:val="%1."/>
@@ -3155,7 +3766,7 @@
         <w:ind w:left="720" w:hanging="360"/>
       </w:pPr>
     </w:lvl>
-    <w:lvl w:ilvl="1" w:tentative="1">
+    <w:lvl w:ilvl="1" w:tplc="C30C51E4" w:tentative="1">
       <w:start w:val="1"/>
       <w:numFmt w:val="lowerLetter"/>
       <w:lvlText w:val="%2."/>
@@ -3164,7 +3775,7 @@
         <w:ind w:left="1440" w:hanging="360"/>
       </w:pPr>
     </w:lvl>
-    <w:lvl w:ilvl="2" w:tentative="1">
+    <w:lvl w:ilvl="2" w:tplc="301C334A" w:tentative="1">
       <w:start w:val="1"/>
       <w:numFmt w:val="lowerRoman"/>
       <w:lvlText w:val="%3."/>
@@ -3173,7 +3784,7 @@
         <w:ind w:left="2160" w:hanging="180"/>
       </w:pPr>
     </w:lvl>
-    <w:lvl w:ilvl="3" w:tentative="1">
+    <w:lvl w:ilvl="3" w:tplc="0292F526" w:tentative="1">
       <w:start w:val="1"/>
       <w:numFmt w:val="decimal"/>
       <w:lvlText w:val="%4."/>
@@ -3182,7 +3793,7 @@
         <w:ind w:left="2880" w:hanging="360"/>
       </w:pPr>
     </w:lvl>
-    <w:lvl w:ilvl="4" w:tentative="1">
+    <w:lvl w:ilvl="4" w:tplc="3AD0CC7C" w:tentative="1">
       <w:start w:val="1"/>
       <w:numFmt w:val="lowerLetter"/>
       <w:lvlText w:val="%5."/>
@@ -3191,7 +3802,7 @@
         <w:ind w:left="3600" w:hanging="360"/>
       </w:pPr>
     </w:lvl>
-    <w:lvl w:ilvl="5" w:tentative="1">
+    <w:lvl w:ilvl="5" w:tplc="56603866" w:tentative="1">
       <w:start w:val="1"/>
       <w:numFmt w:val="lowerRoman"/>
       <w:lvlText w:val="%6."/>
@@ -3200,7 +3811,7 @@
         <w:ind w:left="4320" w:hanging="180"/>
       </w:pPr>
     </w:lvl>
-    <w:lvl w:ilvl="6" w:tentative="1">
+    <w:lvl w:ilvl="6" w:tplc="27C8777C" w:tentative="1">
       <w:start w:val="1"/>
       <w:numFmt w:val="decimal"/>
       <w:lvlText w:val="%7."/>
@@ -3209,7 +3820,7 @@
         <w:ind w:left="5040" w:hanging="360"/>
       </w:pPr>
     </w:lvl>
-    <w:lvl w:ilvl="7" w:tentative="1">
+    <w:lvl w:ilvl="7" w:tplc="5680E71C" w:tentative="1">
       <w:start w:val="1"/>
       <w:numFmt w:val="lowerLetter"/>
       <w:lvlText w:val="%8."/>
@@ -3218,7 +3829,7 @@
         <w:ind w:left="5760" w:hanging="360"/>
       </w:pPr>
     </w:lvl>
-    <w:lvl w:ilvl="8" w:tentative="1">
+    <w:lvl w:ilvl="8" w:tplc="B9AC95CE" w:tentative="1">
       <w:start w:val="1"/>
       <w:numFmt w:val="lowerRoman"/>
       <w:lvlText w:val="%9."/>
@@ -3228,11 +3839,11 @@
       </w:pPr>
     </w:lvl>
   </w:abstractNum>
-  <w:abstractNum w:abstractNumId="11">
+  <w:abstractNum w:abstractNumId="11" w15:restartNumberingAfterBreak="0">
     <w:nsid w:val="59E32BD7"/>
     <w:multiLevelType w:val="hybridMultilevel"/>
     <w:tmpl w:val="19D8DA6E"/>
-    <w:lvl w:ilvl="0">
+    <w:lvl w:ilvl="0" w:tplc="85A24110">
       <w:start w:val="1"/>
       <w:numFmt w:val="bullet"/>
       <w:lvlText w:val=""/>
@@ -3244,7 +3855,7 @@
         <w:rFonts w:ascii="Symbol" w:hAnsi="Symbol" w:hint="default"/>
       </w:rPr>
     </w:lvl>
-    <w:lvl w:ilvl="1">
+    <w:lvl w:ilvl="1" w:tplc="943E90D4">
       <w:start w:val="1"/>
       <w:numFmt w:val="bullet"/>
       <w:lvlText w:val="o"/>
@@ -3256,7 +3867,7 @@
         <w:rFonts w:ascii="Courier New" w:hAnsi="Courier New" w:cs="Courier New" w:hint="default"/>
       </w:rPr>
     </w:lvl>
-    <w:lvl w:ilvl="2" w:tentative="1">
+    <w:lvl w:ilvl="2" w:tplc="8F449126" w:tentative="1">
       <w:start w:val="1"/>
       <w:numFmt w:val="bullet"/>
       <w:lvlText w:val=""/>
@@ -3268,7 +3879,7 @@
         <w:rFonts w:ascii="Wingdings" w:hAnsi="Wingdings" w:hint="default"/>
       </w:rPr>
     </w:lvl>
-    <w:lvl w:ilvl="3" w:tentative="1">
+    <w:lvl w:ilvl="3" w:tplc="EC0647B0" w:tentative="1">
       <w:start w:val="1"/>
       <w:numFmt w:val="bullet"/>
       <w:lvlText w:val=""/>
@@ -3280,7 +3891,7 @@
         <w:rFonts w:ascii="Symbol" w:hAnsi="Symbol" w:hint="default"/>
       </w:rPr>
     </w:lvl>
-    <w:lvl w:ilvl="4" w:tentative="1">
+    <w:lvl w:ilvl="4" w:tplc="A6B0257C" w:tentative="1">
       <w:start w:val="1"/>
       <w:numFmt w:val="bullet"/>
       <w:lvlText w:val="o"/>
@@ -3292,7 +3903,7 @@
         <w:rFonts w:ascii="Courier New" w:hAnsi="Courier New" w:cs="Courier New" w:hint="default"/>
       </w:rPr>
     </w:lvl>
-    <w:lvl w:ilvl="5" w:tentative="1">
+    <w:lvl w:ilvl="5" w:tplc="809A1976" w:tentative="1">
       <w:start w:val="1"/>
       <w:numFmt w:val="bullet"/>
       <w:lvlText w:val=""/>
@@ -3304,7 +3915,7 @@
         <w:rFonts w:ascii="Wingdings" w:hAnsi="Wingdings" w:hint="default"/>
       </w:rPr>
     </w:lvl>
-    <w:lvl w:ilvl="6" w:tentative="1">
+    <w:lvl w:ilvl="6" w:tplc="19122782" w:tentative="1">
       <w:start w:val="1"/>
       <w:numFmt w:val="bullet"/>
       <w:lvlText w:val=""/>
@@ -3316,7 +3927,7 @@
         <w:rFonts w:ascii="Symbol" w:hAnsi="Symbol" w:hint="default"/>
       </w:rPr>
     </w:lvl>
-    <w:lvl w:ilvl="7" w:tentative="1">
+    <w:lvl w:ilvl="7" w:tplc="27CAC792" w:tentative="1">
       <w:start w:val="1"/>
       <w:numFmt w:val="bullet"/>
       <w:lvlText w:val="o"/>
@@ -3328,7 +3939,7 @@
         <w:rFonts w:ascii="Courier New" w:hAnsi="Courier New" w:cs="Courier New" w:hint="default"/>
       </w:rPr>
     </w:lvl>
-    <w:lvl w:ilvl="8" w:tentative="1">
+    <w:lvl w:ilvl="8" w:tplc="E6D61BDA" w:tentative="1">
       <w:start w:val="1"/>
       <w:numFmt w:val="bullet"/>
       <w:lvlText w:val=""/>
@@ -3341,11 +3952,11 @@
       </w:rPr>
     </w:lvl>
   </w:abstractNum>
-  <w:abstractNum w:abstractNumId="12">
+  <w:abstractNum w:abstractNumId="12" w15:restartNumberingAfterBreak="0">
     <w:nsid w:val="5CE1627F"/>
     <w:multiLevelType w:val="hybridMultilevel"/>
     <w:tmpl w:val="E8EA196C"/>
-    <w:lvl w:ilvl="0">
+    <w:lvl w:ilvl="0" w:tplc="B3D8092E">
       <w:start w:val="1"/>
       <w:numFmt w:val="bullet"/>
       <w:lvlText w:val=""/>
@@ -3357,7 +3968,7 @@
         <w:rFonts w:ascii="Wingdings" w:hAnsi="Wingdings" w:hint="default"/>
       </w:rPr>
     </w:lvl>
-    <w:lvl w:ilvl="1" w:tentative="1">
+    <w:lvl w:ilvl="1" w:tplc="7D7CA5C2" w:tentative="1">
       <w:start w:val="1"/>
       <w:numFmt w:val="bullet"/>
       <w:lvlText w:val="o"/>
@@ -3369,7 +3980,7 @@
         <w:rFonts w:ascii="Courier New" w:hAnsi="Courier New" w:cs="Courier New" w:hint="default"/>
       </w:rPr>
     </w:lvl>
-    <w:lvl w:ilvl="2" w:tentative="1">
+    <w:lvl w:ilvl="2" w:tplc="B476B640" w:tentative="1">
       <w:start w:val="1"/>
       <w:numFmt w:val="bullet"/>
       <w:lvlText w:val=""/>
@@ -3381,7 +3992,7 @@
         <w:rFonts w:ascii="Wingdings" w:hAnsi="Wingdings" w:hint="default"/>
       </w:rPr>
     </w:lvl>
-    <w:lvl w:ilvl="3" w:tentative="1">
+    <w:lvl w:ilvl="3" w:tplc="66069434" w:tentative="1">
       <w:start w:val="1"/>
       <w:numFmt w:val="bullet"/>
       <w:lvlText w:val=""/>
@@ -3393,7 +4004,7 @@
         <w:rFonts w:ascii="Symbol" w:hAnsi="Symbol" w:hint="default"/>
       </w:rPr>
     </w:lvl>
-    <w:lvl w:ilvl="4" w:tentative="1">
+    <w:lvl w:ilvl="4" w:tplc="13C0F99A" w:tentative="1">
       <w:start w:val="1"/>
       <w:numFmt w:val="bullet"/>
       <w:lvlText w:val="o"/>
@@ -3405,7 +4016,7 @@
         <w:rFonts w:ascii="Courier New" w:hAnsi="Courier New" w:cs="Courier New" w:hint="default"/>
       </w:rPr>
     </w:lvl>
-    <w:lvl w:ilvl="5" w:tentative="1">
+    <w:lvl w:ilvl="5" w:tplc="2F9CBB98" w:tentative="1">
       <w:start w:val="1"/>
       <w:numFmt w:val="bullet"/>
       <w:lvlText w:val=""/>
@@ -3417,7 +4028,7 @@
         <w:rFonts w:ascii="Wingdings" w:hAnsi="Wingdings" w:hint="default"/>
       </w:rPr>
     </w:lvl>
-    <w:lvl w:ilvl="6" w:tentative="1">
+    <w:lvl w:ilvl="6" w:tplc="34ECC358" w:tentative="1">
       <w:start w:val="1"/>
       <w:numFmt w:val="bullet"/>
       <w:lvlText w:val=""/>
@@ -3429,7 +4040,7 @@
         <w:rFonts w:ascii="Symbol" w:hAnsi="Symbol" w:hint="default"/>
       </w:rPr>
     </w:lvl>
-    <w:lvl w:ilvl="7" w:tentative="1">
+    <w:lvl w:ilvl="7" w:tplc="7F684540" w:tentative="1">
       <w:start w:val="1"/>
       <w:numFmt w:val="bullet"/>
       <w:lvlText w:val="o"/>
@@ -3441,7 +4052,7 @@
         <w:rFonts w:ascii="Courier New" w:hAnsi="Courier New" w:cs="Courier New" w:hint="default"/>
       </w:rPr>
     </w:lvl>
-    <w:lvl w:ilvl="8" w:tentative="1">
+    <w:lvl w:ilvl="8" w:tplc="0DD2742E" w:tentative="1">
       <w:start w:val="1"/>
       <w:numFmt w:val="bullet"/>
       <w:lvlText w:val=""/>
@@ -3454,11 +4065,11 @@
       </w:rPr>
     </w:lvl>
   </w:abstractNum>
-  <w:abstractNum w:abstractNumId="13">
+  <w:abstractNum w:abstractNumId="13" w15:restartNumberingAfterBreak="0">
     <w:nsid w:val="5F84115D"/>
     <w:multiLevelType w:val="hybridMultilevel"/>
     <w:tmpl w:val="BE82F408"/>
-    <w:lvl w:ilvl="0">
+    <w:lvl w:ilvl="0" w:tplc="B3E017BC">
       <w:start w:val="1"/>
       <w:numFmt w:val="bullet"/>
       <w:lvlText w:val=""/>
@@ -3470,7 +4081,7 @@
         <w:rFonts w:ascii="Wingdings" w:hAnsi="Wingdings" w:hint="default"/>
       </w:rPr>
     </w:lvl>
-    <w:lvl w:ilvl="1">
+    <w:lvl w:ilvl="1" w:tplc="09C65F8A">
       <w:start w:val="1"/>
       <w:numFmt w:val="bullet"/>
       <w:lvlText w:val="o"/>
@@ -3482,7 +4093,7 @@
         <w:rFonts w:ascii="Courier New" w:hAnsi="Courier New" w:cs="Courier New" w:hint="default"/>
       </w:rPr>
     </w:lvl>
-    <w:lvl w:ilvl="2" w:tentative="1">
+    <w:lvl w:ilvl="2" w:tplc="BE6A5A42" w:tentative="1">
       <w:start w:val="1"/>
       <w:numFmt w:val="bullet"/>
       <w:lvlText w:val=""/>
@@ -3494,7 +4105,7 @@
         <w:rFonts w:ascii="Wingdings" w:hAnsi="Wingdings" w:hint="default"/>
       </w:rPr>
     </w:lvl>
-    <w:lvl w:ilvl="3" w:tentative="1">
+    <w:lvl w:ilvl="3" w:tplc="06B6C2BC" w:tentative="1">
       <w:start w:val="1"/>
       <w:numFmt w:val="bullet"/>
       <w:lvlText w:val=""/>
@@ -3506,7 +4117,7 @@
         <w:rFonts w:ascii="Symbol" w:hAnsi="Symbol" w:hint="default"/>
       </w:rPr>
     </w:lvl>
-    <w:lvl w:ilvl="4" w:tentative="1">
+    <w:lvl w:ilvl="4" w:tplc="3022D5EA" w:tentative="1">
       <w:start w:val="1"/>
       <w:numFmt w:val="bullet"/>
       <w:lvlText w:val="o"/>
@@ -3518,7 +4129,7 @@
         <w:rFonts w:ascii="Courier New" w:hAnsi="Courier New" w:cs="Courier New" w:hint="default"/>
       </w:rPr>
     </w:lvl>
-    <w:lvl w:ilvl="5" w:tentative="1">
+    <w:lvl w:ilvl="5" w:tplc="076894A6" w:tentative="1">
       <w:start w:val="1"/>
       <w:numFmt w:val="bullet"/>
       <w:lvlText w:val=""/>
@@ -3530,7 +4141,7 @@
         <w:rFonts w:ascii="Wingdings" w:hAnsi="Wingdings" w:hint="default"/>
       </w:rPr>
     </w:lvl>
-    <w:lvl w:ilvl="6" w:tentative="1">
+    <w:lvl w:ilvl="6" w:tplc="0CE4F716" w:tentative="1">
       <w:start w:val="1"/>
       <w:numFmt w:val="bullet"/>
       <w:lvlText w:val=""/>
@@ -3542,7 +4153,7 @@
         <w:rFonts w:ascii="Symbol" w:hAnsi="Symbol" w:hint="default"/>
       </w:rPr>
     </w:lvl>
-    <w:lvl w:ilvl="7" w:tentative="1">
+    <w:lvl w:ilvl="7" w:tplc="B3D46C30" w:tentative="1">
       <w:start w:val="1"/>
       <w:numFmt w:val="bullet"/>
       <w:lvlText w:val="o"/>
@@ -3554,7 +4165,7 @@
         <w:rFonts w:ascii="Courier New" w:hAnsi="Courier New" w:cs="Courier New" w:hint="default"/>
       </w:rPr>
     </w:lvl>
-    <w:lvl w:ilvl="8" w:tentative="1">
+    <w:lvl w:ilvl="8" w:tplc="EA7C4DE8" w:tentative="1">
       <w:start w:val="1"/>
       <w:numFmt w:val="bullet"/>
       <w:lvlText w:val=""/>
@@ -3567,11 +4178,11 @@
       </w:rPr>
     </w:lvl>
   </w:abstractNum>
-  <w:abstractNum w:abstractNumId="14">
+  <w:abstractNum w:abstractNumId="14" w15:restartNumberingAfterBreak="0">
     <w:nsid w:val="6F8210FE"/>
     <w:multiLevelType w:val="hybridMultilevel"/>
     <w:tmpl w:val="2EE0A606"/>
-    <w:lvl w:ilvl="0">
+    <w:lvl w:ilvl="0" w:tplc="FE84B0B0">
       <w:start w:val="1"/>
       <w:numFmt w:val="bullet"/>
       <w:lvlText w:val=""/>
@@ -3583,7 +4194,7 @@
         <w:rFonts w:ascii="Symbol" w:hAnsi="Symbol" w:hint="default"/>
       </w:rPr>
     </w:lvl>
-    <w:lvl w:ilvl="1">
+    <w:lvl w:ilvl="1" w:tplc="E230F0C6">
       <w:start w:val="1"/>
       <w:numFmt w:val="bullet"/>
       <w:lvlText w:val="o"/>
@@ -3595,7 +4206,7 @@
         <w:rFonts w:ascii="Courier New" w:hAnsi="Courier New" w:cs="Courier New" w:hint="default"/>
       </w:rPr>
     </w:lvl>
-    <w:lvl w:ilvl="2" w:tentative="1">
+    <w:lvl w:ilvl="2" w:tplc="5E6CC89A" w:tentative="1">
       <w:start w:val="1"/>
       <w:numFmt w:val="bullet"/>
       <w:lvlText w:val=""/>
@@ -3607,7 +4218,7 @@
         <w:rFonts w:ascii="Wingdings" w:hAnsi="Wingdings" w:hint="default"/>
       </w:rPr>
     </w:lvl>
-    <w:lvl w:ilvl="3" w:tentative="1">
+    <w:lvl w:ilvl="3" w:tplc="3B22F42E" w:tentative="1">
       <w:start w:val="1"/>
       <w:numFmt w:val="bullet"/>
       <w:lvlText w:val=""/>
@@ -3619,7 +4230,7 @@
         <w:rFonts w:ascii="Symbol" w:hAnsi="Symbol" w:hint="default"/>
       </w:rPr>
     </w:lvl>
-    <w:lvl w:ilvl="4" w:tentative="1">
+    <w:lvl w:ilvl="4" w:tplc="241EEE56" w:tentative="1">
       <w:start w:val="1"/>
       <w:numFmt w:val="bullet"/>
       <w:lvlText w:val="o"/>
@@ -3631,7 +4242,7 @@
         <w:rFonts w:ascii="Courier New" w:hAnsi="Courier New" w:cs="Courier New" w:hint="default"/>
       </w:rPr>
     </w:lvl>
-    <w:lvl w:ilvl="5" w:tentative="1">
+    <w:lvl w:ilvl="5" w:tplc="E8D60822" w:tentative="1">
       <w:start w:val="1"/>
       <w:numFmt w:val="bullet"/>
       <w:lvlText w:val=""/>
@@ -3643,7 +4254,7 @@
         <w:rFonts w:ascii="Wingdings" w:hAnsi="Wingdings" w:hint="default"/>
       </w:rPr>
     </w:lvl>
-    <w:lvl w:ilvl="6" w:tentative="1">
+    <w:lvl w:ilvl="6" w:tplc="7074A11C" w:tentative="1">
       <w:start w:val="1"/>
       <w:numFmt w:val="bullet"/>
       <w:lvlText w:val=""/>
@@ -3655,7 +4266,7 @@
         <w:rFonts w:ascii="Symbol" w:hAnsi="Symbol" w:hint="default"/>
       </w:rPr>
     </w:lvl>
-    <w:lvl w:ilvl="7" w:tentative="1">
+    <w:lvl w:ilvl="7" w:tplc="4AE009CC" w:tentative="1">
       <w:start w:val="1"/>
       <w:numFmt w:val="bullet"/>
       <w:lvlText w:val="o"/>
@@ -3667,7 +4278,7 @@
         <w:rFonts w:ascii="Courier New" w:hAnsi="Courier New" w:cs="Courier New" w:hint="default"/>
       </w:rPr>
     </w:lvl>
-    <w:lvl w:ilvl="8" w:tentative="1">
+    <w:lvl w:ilvl="8" w:tplc="16F4E8FA" w:tentative="1">
       <w:start w:val="1"/>
       <w:numFmt w:val="bullet"/>
       <w:lvlText w:val=""/>
@@ -3680,11 +4291,11 @@
       </w:rPr>
     </w:lvl>
   </w:abstractNum>
-  <w:abstractNum w:abstractNumId="15">
+  <w:abstractNum w:abstractNumId="15" w15:restartNumberingAfterBreak="0">
     <w:nsid w:val="7164493E"/>
     <w:multiLevelType w:val="hybridMultilevel"/>
     <w:tmpl w:val="2C54E04E"/>
-    <w:lvl w:ilvl="0">
+    <w:lvl w:ilvl="0" w:tplc="E34682EC">
       <w:start w:val="1"/>
       <w:numFmt w:val="bullet"/>
       <w:lvlText w:val=""/>
@@ -3696,7 +4307,7 @@
         <w:rFonts w:ascii="Wingdings" w:hAnsi="Wingdings" w:hint="default"/>
       </w:rPr>
     </w:lvl>
-    <w:lvl w:ilvl="1" w:tentative="1">
+    <w:lvl w:ilvl="1" w:tplc="2AFEA3B8" w:tentative="1">
       <w:start w:val="1"/>
       <w:numFmt w:val="bullet"/>
       <w:lvlText w:val="o"/>
@@ -3708,7 +4319,7 @@
         <w:rFonts w:ascii="Courier New" w:hAnsi="Courier New" w:cs="Courier New" w:hint="default"/>
       </w:rPr>
     </w:lvl>
-    <w:lvl w:ilvl="2" w:tentative="1">
+    <w:lvl w:ilvl="2" w:tplc="7172A178" w:tentative="1">
       <w:start w:val="1"/>
       <w:numFmt w:val="bullet"/>
       <w:lvlText w:val=""/>
@@ -3720,7 +4331,7 @@
         <w:rFonts w:ascii="Wingdings" w:hAnsi="Wingdings" w:hint="default"/>
       </w:rPr>
     </w:lvl>
-    <w:lvl w:ilvl="3" w:tentative="1">
+    <w:lvl w:ilvl="3" w:tplc="E54AFDBE" w:tentative="1">
       <w:start w:val="1"/>
       <w:numFmt w:val="bullet"/>
       <w:lvlText w:val=""/>
@@ -3732,7 +4343,7 @@
         <w:rFonts w:ascii="Symbol" w:hAnsi="Symbol" w:hint="default"/>
       </w:rPr>
     </w:lvl>
-    <w:lvl w:ilvl="4" w:tentative="1">
+    <w:lvl w:ilvl="4" w:tplc="F6C0D906" w:tentative="1">
       <w:start w:val="1"/>
       <w:numFmt w:val="bullet"/>
       <w:lvlText w:val="o"/>
@@ -3744,7 +4355,7 @@
         <w:rFonts w:ascii="Courier New" w:hAnsi="Courier New" w:cs="Courier New" w:hint="default"/>
       </w:rPr>
     </w:lvl>
-    <w:lvl w:ilvl="5" w:tentative="1">
+    <w:lvl w:ilvl="5" w:tplc="3DC415D2" w:tentative="1">
       <w:start w:val="1"/>
       <w:numFmt w:val="bullet"/>
       <w:lvlText w:val=""/>
@@ -3756,7 +4367,7 @@
         <w:rFonts w:ascii="Wingdings" w:hAnsi="Wingdings" w:hint="default"/>
       </w:rPr>
     </w:lvl>
-    <w:lvl w:ilvl="6" w:tentative="1">
+    <w:lvl w:ilvl="6" w:tplc="8146D4E4" w:tentative="1">
       <w:start w:val="1"/>
       <w:numFmt w:val="bullet"/>
       <w:lvlText w:val=""/>
@@ -3768,7 +4379,7 @@
         <w:rFonts w:ascii="Symbol" w:hAnsi="Symbol" w:hint="default"/>
       </w:rPr>
     </w:lvl>
-    <w:lvl w:ilvl="7" w:tentative="1">
+    <w:lvl w:ilvl="7" w:tplc="C284B550" w:tentative="1">
       <w:start w:val="1"/>
       <w:numFmt w:val="bullet"/>
       <w:lvlText w:val="o"/>
@@ -3780,7 +4391,7 @@
         <w:rFonts w:ascii="Courier New" w:hAnsi="Courier New" w:cs="Courier New" w:hint="default"/>
       </w:rPr>
     </w:lvl>
-    <w:lvl w:ilvl="8" w:tentative="1">
+    <w:lvl w:ilvl="8" w:tplc="3A1E147A" w:tentative="1">
       <w:start w:val="1"/>
       <w:numFmt w:val="bullet"/>
       <w:lvlText w:val=""/>
@@ -3793,11 +4404,11 @@
       </w:rPr>
     </w:lvl>
   </w:abstractNum>
-  <w:abstractNum w:abstractNumId="16">
+  <w:abstractNum w:abstractNumId="16" w15:restartNumberingAfterBreak="0">
     <w:nsid w:val="722C4684"/>
     <w:multiLevelType w:val="hybridMultilevel"/>
     <w:tmpl w:val="E5F6D392"/>
-    <w:lvl w:ilvl="0">
+    <w:lvl w:ilvl="0" w:tplc="3492398A">
       <w:start w:val="1"/>
       <w:numFmt w:val="bullet"/>
       <w:lvlText w:val=""/>
@@ -3809,7 +4420,7 @@
         <w:rFonts w:ascii="Wingdings" w:hAnsi="Wingdings" w:hint="default"/>
       </w:rPr>
     </w:lvl>
-    <w:lvl w:ilvl="1" w:tentative="1">
+    <w:lvl w:ilvl="1" w:tplc="CB0C3BA4" w:tentative="1">
       <w:start w:val="1"/>
       <w:numFmt w:val="bullet"/>
       <w:lvlText w:val="o"/>
@@ -3821,7 +4432,7 @@
         <w:rFonts w:ascii="Courier New" w:hAnsi="Courier New" w:cs="Courier New" w:hint="default"/>
       </w:rPr>
     </w:lvl>
-    <w:lvl w:ilvl="2" w:tentative="1">
+    <w:lvl w:ilvl="2" w:tplc="6BF0588A" w:tentative="1">
       <w:start w:val="1"/>
       <w:numFmt w:val="bullet"/>
       <w:lvlText w:val=""/>
@@ -3833,7 +4444,7 @@
         <w:rFonts w:ascii="Wingdings" w:hAnsi="Wingdings" w:hint="default"/>
       </w:rPr>
     </w:lvl>
-    <w:lvl w:ilvl="3" w:tentative="1">
+    <w:lvl w:ilvl="3" w:tplc="33DC05C2" w:tentative="1">
       <w:start w:val="1"/>
       <w:numFmt w:val="bullet"/>
       <w:lvlText w:val=""/>
@@ -3845,7 +4456,7 @@
         <w:rFonts w:ascii="Symbol" w:hAnsi="Symbol" w:hint="default"/>
       </w:rPr>
     </w:lvl>
-    <w:lvl w:ilvl="4" w:tentative="1">
+    <w:lvl w:ilvl="4" w:tplc="2F4E24AA" w:tentative="1">
       <w:start w:val="1"/>
       <w:numFmt w:val="bullet"/>
       <w:lvlText w:val="o"/>
@@ -3857,7 +4468,7 @@
         <w:rFonts w:ascii="Courier New" w:hAnsi="Courier New" w:cs="Courier New" w:hint="default"/>
       </w:rPr>
     </w:lvl>
-    <w:lvl w:ilvl="5" w:tentative="1">
+    <w:lvl w:ilvl="5" w:tplc="F586ADD8" w:tentative="1">
       <w:start w:val="1"/>
       <w:numFmt w:val="bullet"/>
       <w:lvlText w:val=""/>
@@ -3869,7 +4480,7 @@
         <w:rFonts w:ascii="Wingdings" w:hAnsi="Wingdings" w:hint="default"/>
       </w:rPr>
     </w:lvl>
-    <w:lvl w:ilvl="6" w:tentative="1">
+    <w:lvl w:ilvl="6" w:tplc="EA94E134" w:tentative="1">
       <w:start w:val="1"/>
       <w:numFmt w:val="bullet"/>
       <w:lvlText w:val=""/>
@@ -3881,7 +4492,7 @@
         <w:rFonts w:ascii="Symbol" w:hAnsi="Symbol" w:hint="default"/>
       </w:rPr>
     </w:lvl>
-    <w:lvl w:ilvl="7" w:tentative="1">
+    <w:lvl w:ilvl="7" w:tplc="191242CC" w:tentative="1">
       <w:start w:val="1"/>
       <w:numFmt w:val="bullet"/>
       <w:lvlText w:val="o"/>
@@ -3893,7 +4504,7 @@
         <w:rFonts w:ascii="Courier New" w:hAnsi="Courier New" w:cs="Courier New" w:hint="default"/>
       </w:rPr>
     </w:lvl>
-    <w:lvl w:ilvl="8" w:tentative="1">
+    <w:lvl w:ilvl="8" w:tplc="07907F02" w:tentative="1">
       <w:start w:val="1"/>
       <w:numFmt w:val="bullet"/>
       <w:lvlText w:val=""/>
@@ -3906,11 +4517,11 @@
       </w:rPr>
     </w:lvl>
   </w:abstractNum>
-  <w:abstractNum w:abstractNumId="17">
+  <w:abstractNum w:abstractNumId="17" w15:restartNumberingAfterBreak="0">
     <w:nsid w:val="75645013"/>
     <w:multiLevelType w:val="hybridMultilevel"/>
     <w:tmpl w:val="65F281CA"/>
-    <w:lvl w:ilvl="0">
+    <w:lvl w:ilvl="0" w:tplc="60089F02">
       <w:start w:val="1"/>
       <w:numFmt w:val="bullet"/>
       <w:lvlText w:val=""/>
@@ -3922,7 +4533,7 @@
         <w:rFonts w:ascii="Symbol" w:hAnsi="Symbol" w:hint="default"/>
       </w:rPr>
     </w:lvl>
-    <w:lvl w:ilvl="1" w:tentative="1">
+    <w:lvl w:ilvl="1" w:tplc="AB7C329C" w:tentative="1">
       <w:start w:val="1"/>
       <w:numFmt w:val="bullet"/>
       <w:lvlText w:val="o"/>
@@ -3934,7 +4545,7 @@
         <w:rFonts w:ascii="Courier New" w:hAnsi="Courier New" w:cs="Courier New" w:hint="default"/>
       </w:rPr>
     </w:lvl>
-    <w:lvl w:ilvl="2" w:tentative="1">
+    <w:lvl w:ilvl="2" w:tplc="00949940" w:tentative="1">
       <w:start w:val="1"/>
       <w:numFmt w:val="bullet"/>
       <w:lvlText w:val=""/>
@@ -3946,7 +4557,7 @@
         <w:rFonts w:ascii="Wingdings" w:hAnsi="Wingdings" w:hint="default"/>
       </w:rPr>
     </w:lvl>
-    <w:lvl w:ilvl="3" w:tentative="1">
+    <w:lvl w:ilvl="3" w:tplc="D236F742" w:tentative="1">
       <w:start w:val="1"/>
       <w:numFmt w:val="bullet"/>
       <w:lvlText w:val=""/>
@@ -3958,7 +4569,7 @@
         <w:rFonts w:ascii="Symbol" w:hAnsi="Symbol" w:hint="default"/>
       </w:rPr>
     </w:lvl>
-    <w:lvl w:ilvl="4" w:tentative="1">
+    <w:lvl w:ilvl="4" w:tplc="58F077BE" w:tentative="1">
       <w:start w:val="1"/>
       <w:numFmt w:val="bullet"/>
       <w:lvlText w:val="o"/>
@@ -3970,7 +4581,7 @@
         <w:rFonts w:ascii="Courier New" w:hAnsi="Courier New" w:cs="Courier New" w:hint="default"/>
       </w:rPr>
     </w:lvl>
-    <w:lvl w:ilvl="5" w:tentative="1">
+    <w:lvl w:ilvl="5" w:tplc="43102932" w:tentative="1">
       <w:start w:val="1"/>
       <w:numFmt w:val="bullet"/>
       <w:lvlText w:val=""/>
@@ -3982,7 +4593,7 @@
         <w:rFonts w:ascii="Wingdings" w:hAnsi="Wingdings" w:hint="default"/>
       </w:rPr>
     </w:lvl>
-    <w:lvl w:ilvl="6" w:tentative="1">
+    <w:lvl w:ilvl="6" w:tplc="C262D0A6" w:tentative="1">
       <w:start w:val="1"/>
       <w:numFmt w:val="bullet"/>
       <w:lvlText w:val=""/>
@@ -3994,7 +4605,7 @@
         <w:rFonts w:ascii="Symbol" w:hAnsi="Symbol" w:hint="default"/>
       </w:rPr>
     </w:lvl>
-    <w:lvl w:ilvl="7" w:tentative="1">
+    <w:lvl w:ilvl="7" w:tplc="2F3EBF60" w:tentative="1">
       <w:start w:val="1"/>
       <w:numFmt w:val="bullet"/>
       <w:lvlText w:val="o"/>
@@ -4006,7 +4617,7 @@
         <w:rFonts w:ascii="Courier New" w:hAnsi="Courier New" w:cs="Courier New" w:hint="default"/>
       </w:rPr>
     </w:lvl>
-    <w:lvl w:ilvl="8" w:tentative="1">
+    <w:lvl w:ilvl="8" w:tplc="57B4EEFA" w:tentative="1">
       <w:start w:val="1"/>
       <w:numFmt w:val="bullet"/>
       <w:lvlText w:val=""/>
@@ -4019,11 +4630,11 @@
       </w:rPr>
     </w:lvl>
   </w:abstractNum>
-  <w:abstractNum w:abstractNumId="18">
+  <w:abstractNum w:abstractNumId="18" w15:restartNumberingAfterBreak="0">
     <w:nsid w:val="7D7F484D"/>
     <w:multiLevelType w:val="hybridMultilevel"/>
     <w:tmpl w:val="DCB6C026"/>
-    <w:lvl w:ilvl="0">
+    <w:lvl w:ilvl="0" w:tplc="805EF322">
       <w:start w:val="1"/>
       <w:numFmt w:val="bullet"/>
       <w:lvlText w:val=""/>
@@ -4035,7 +4646,7 @@
         <w:rFonts w:ascii="Wingdings" w:hAnsi="Wingdings" w:hint="default"/>
       </w:rPr>
     </w:lvl>
-    <w:lvl w:ilvl="1" w:tentative="1">
+    <w:lvl w:ilvl="1" w:tplc="E8209E10" w:tentative="1">
       <w:start w:val="1"/>
       <w:numFmt w:val="bullet"/>
       <w:lvlText w:val="o"/>
@@ -4047,7 +4658,7 @@
         <w:rFonts w:ascii="Courier New" w:hAnsi="Courier New" w:cs="Courier New" w:hint="default"/>
       </w:rPr>
     </w:lvl>
-    <w:lvl w:ilvl="2" w:tentative="1">
+    <w:lvl w:ilvl="2" w:tplc="4D5C48CE" w:tentative="1">
       <w:start w:val="1"/>
       <w:numFmt w:val="bullet"/>
       <w:lvlText w:val=""/>
@@ -4059,7 +4670,7 @@
         <w:rFonts w:ascii="Wingdings" w:hAnsi="Wingdings" w:hint="default"/>
       </w:rPr>
     </w:lvl>
-    <w:lvl w:ilvl="3" w:tentative="1">
+    <w:lvl w:ilvl="3" w:tplc="6C821A94" w:tentative="1">
       <w:start w:val="1"/>
       <w:numFmt w:val="bullet"/>
       <w:lvlText w:val=""/>
@@ -4071,7 +4682,7 @@
         <w:rFonts w:ascii="Symbol" w:hAnsi="Symbol" w:hint="default"/>
       </w:rPr>
     </w:lvl>
-    <w:lvl w:ilvl="4" w:tentative="1">
+    <w:lvl w:ilvl="4" w:tplc="FCF04A96" w:tentative="1">
       <w:start w:val="1"/>
       <w:numFmt w:val="bullet"/>
       <w:lvlText w:val="o"/>
@@ -4083,7 +4694,7 @@
         <w:rFonts w:ascii="Courier New" w:hAnsi="Courier New" w:cs="Courier New" w:hint="default"/>
       </w:rPr>
     </w:lvl>
-    <w:lvl w:ilvl="5" w:tentative="1">
+    <w:lvl w:ilvl="5" w:tplc="D700953A" w:tentative="1">
       <w:start w:val="1"/>
       <w:numFmt w:val="bullet"/>
       <w:lvlText w:val=""/>
@@ -4095,7 +4706,7 @@
         <w:rFonts w:ascii="Wingdings" w:hAnsi="Wingdings" w:hint="default"/>
       </w:rPr>
     </w:lvl>
-    <w:lvl w:ilvl="6" w:tentative="1">
+    <w:lvl w:ilvl="6" w:tplc="693CC270" w:tentative="1">
       <w:start w:val="1"/>
       <w:numFmt w:val="bullet"/>
       <w:lvlText w:val=""/>
@@ -4107,7 +4718,7 @@
         <w:rFonts w:ascii="Symbol" w:hAnsi="Symbol" w:hint="default"/>
       </w:rPr>
     </w:lvl>
-    <w:lvl w:ilvl="7" w:tentative="1">
+    <w:lvl w:ilvl="7" w:tplc="C36A6976" w:tentative="1">
       <w:start w:val="1"/>
       <w:numFmt w:val="bullet"/>
       <w:lvlText w:val="o"/>
@@ -4119,7 +4730,7 @@
         <w:rFonts w:ascii="Courier New" w:hAnsi="Courier New" w:cs="Courier New" w:hint="default"/>
       </w:rPr>
     </w:lvl>
-    <w:lvl w:ilvl="8" w:tentative="1">
+    <w:lvl w:ilvl="8" w:tplc="29C49ACC" w:tentative="1">
       <w:start w:val="1"/>
       <w:numFmt w:val="bullet"/>
       <w:lvlText w:val=""/>
@@ -4132,68 +4743,76 @@
       </w:rPr>
     </w:lvl>
   </w:abstractNum>
-  <w:num w:numId="1">
+  <w:num w:numId="1" w16cid:durableId="1154754936">
     <w:abstractNumId w:val="10"/>
   </w:num>
-  <w:num w:numId="2">
+  <w:num w:numId="2" w16cid:durableId="1372613577">
     <w:abstractNumId w:val="7"/>
   </w:num>
-  <w:num w:numId="3">
+  <w:num w:numId="3" w16cid:durableId="764809018">
     <w:abstractNumId w:val="17"/>
   </w:num>
-  <w:num w:numId="4">
+  <w:num w:numId="4" w16cid:durableId="541140598">
     <w:abstractNumId w:val="2"/>
   </w:num>
-  <w:num w:numId="5">
+  <w:num w:numId="5" w16cid:durableId="2103800107">
     <w:abstractNumId w:val="15"/>
   </w:num>
-  <w:num w:numId="6">
+  <w:num w:numId="6" w16cid:durableId="505438151">
     <w:abstractNumId w:val="0"/>
   </w:num>
-  <w:num w:numId="7">
+  <w:num w:numId="7" w16cid:durableId="1914124820">
     <w:abstractNumId w:val="5"/>
   </w:num>
-  <w:num w:numId="8">
+  <w:num w:numId="8" w16cid:durableId="243759819">
     <w:abstractNumId w:val="14"/>
   </w:num>
-  <w:num w:numId="9">
+  <w:num w:numId="9" w16cid:durableId="969431729">
     <w:abstractNumId w:val="11"/>
   </w:num>
-  <w:num w:numId="10">
+  <w:num w:numId="10" w16cid:durableId="86076753">
     <w:abstractNumId w:val="13"/>
   </w:num>
-  <w:num w:numId="11">
+  <w:num w:numId="11" w16cid:durableId="763301895">
     <w:abstractNumId w:val="3"/>
   </w:num>
-  <w:num w:numId="12">
+  <w:num w:numId="12" w16cid:durableId="1151869119">
     <w:abstractNumId w:val="16"/>
   </w:num>
-  <w:num w:numId="13">
+  <w:num w:numId="13" w16cid:durableId="435247487">
     <w:abstractNumId w:val="8"/>
   </w:num>
-  <w:num w:numId="14">
+  <w:num w:numId="14" w16cid:durableId="1259482297">
     <w:abstractNumId w:val="1"/>
   </w:num>
-  <w:num w:numId="15">
+  <w:num w:numId="15" w16cid:durableId="1624798959">
     <w:abstractNumId w:val="6"/>
   </w:num>
-  <w:num w:numId="16">
+  <w:num w:numId="16" w16cid:durableId="249435566">
     <w:abstractNumId w:val="12"/>
   </w:num>
-  <w:num w:numId="17">
+  <w:num w:numId="17" w16cid:durableId="1109661114">
     <w:abstractNumId w:val="9"/>
   </w:num>
-  <w:num w:numId="18">
+  <w:num w:numId="18" w16cid:durableId="2044943065">
     <w:abstractNumId w:val="18"/>
   </w:num>
-  <w:num w:numId="19">
+  <w:num w:numId="19" w16cid:durableId="178783803">
     <w:abstractNumId w:val="4"/>
   </w:num>
 </w:numbering>
 </file>
 
+<file path=word/people.xml><?xml version="1.0" encoding="utf-8"?>
+<w15:people xmlns:wpc="http://schemas.microsoft.com/office/word/2010/wordprocessingCanvas" xmlns:cx="http://schemas.microsoft.com/office/drawing/2014/chartex" xmlns:cx1="http://schemas.microsoft.com/office/drawing/2015/9/8/chartex" xmlns:cx2="http://schemas.microsoft.com/office/drawing/2015/10/21/chartex" xmlns:cx3="http://schemas.microsoft.com/office/drawing/2016/5/9/chartex" xmlns:cx4="http://schemas.microsoft.com/office/drawing/2016/5/10/chartex" xmlns:cx5="http://schemas.microsoft.com/office/drawing/2016/5/11/chartex" xmlns:cx6="http://schemas.microsoft.com/office/drawing/2016/5/12/chartex" xmlns:cx7="http://schemas.microsoft.com/office/drawing/2016/5/13/chartex" xmlns:cx8="http://schemas.microsoft.com/office/drawing/2016/5/14/chartex" xmlns:mc="http://schemas.openxmlformats.org/markup-compatibility/2006" xmlns:aink="http://schemas.microsoft.com/office/drawing/2016/ink" xmlns:am3d="http://schemas.microsoft.com/office/drawing/2017/model3d" xmlns:o="urn:schemas-microsoft-com:office:office" xmlns:oel="http://schemas.microsoft.com/office/2019/extlst" xmlns:r="http://schemas.openxmlformats.org/officeDocument/2006/relationships" xmlns:m="http://schemas.openxmlformats.org/officeDocument/2006/math" xmlns:v="urn:schemas-microsoft-com:vml" xmlns:wp14="http://schemas.microsoft.com/office/word/2010/wordprocessingDrawing" xmlns:wp="http://schemas.openxmlformats.org/drawingml/2006/wordprocessingDrawing" xmlns:w10="urn:schemas-microsoft-com:office:word" xmlns:w="http://schemas.openxmlformats.org/wordprocessingml/2006/main" xmlns:w14="http://schemas.microsoft.com/office/word/2010/wordml" xmlns:w15="http://schemas.microsoft.com/office/word/2012/wordml" xmlns:w16cex="http://schemas.microsoft.com/office/word/2018/wordml/cex" xmlns:w16cid="http://schemas.microsoft.com/office/word/2016/wordml/cid" xmlns:w16="http://schemas.microsoft.com/office/word/2018/wordml" xmlns:w16sdtdh="http://schemas.microsoft.com/office/word/2020/wordml/sdtdatahash" xmlns:w16se="http://schemas.microsoft.com/office/word/2015/wordml/symex" xmlns:wpg="http://schemas.microsoft.com/office/word/2010/wordprocessingGroup" xmlns:wpi="http://schemas.microsoft.com/office/word/2010/wordprocessingInk" xmlns:wne="http://schemas.microsoft.com/office/word/2006/wordml" xmlns:wps="http://schemas.microsoft.com/office/word/2010/wordprocessingShape" mc:Ignorable="w14 w15 w16se w16cid w16 w16cex w16sdtdh wp14">
+  <w15:person w15:author="Deniz Yaşar">
+    <w15:presenceInfo w15:providerId="Windows Live" w15:userId="309fee224181d6ea"/>
+  </w15:person>
+</w15:people>
+</file>
+
 <file path=word/styles.xml><?xml version="1.0" encoding="utf-8"?>
-<w:styles xmlns:mc="http://schemas.openxmlformats.org/markup-compatibility/2006" xmlns:r="http://schemas.openxmlformats.org/officeDocument/2006/relationships" xmlns:w="http://schemas.openxmlformats.org/wordprocessingml/2006/main" xmlns:w14="http://schemas.microsoft.com/office/word/2010/wordml" xmlns:w15="http://schemas.microsoft.com/office/word/2012/wordml" mc:Ignorable="w14 w15">
+<w:styles xmlns:mc="http://schemas.openxmlformats.org/markup-compatibility/2006" xmlns:r="http://schemas.openxmlformats.org/officeDocument/2006/relationships" xmlns:w="http://schemas.openxmlformats.org/wordprocessingml/2006/main" xmlns:w14="http://schemas.microsoft.com/office/word/2010/wordml" xmlns:w15="http://schemas.microsoft.com/office/word/2012/wordml" xmlns:w16cex="http://schemas.microsoft.com/office/word/2018/wordml/cex" xmlns:w16cid="http://schemas.microsoft.com/office/word/2016/wordml/cid" xmlns:w16="http://schemas.microsoft.com/office/word/2018/wordml" xmlns:w16sdtdh="http://schemas.microsoft.com/office/word/2020/wordml/sdtdatahash" xmlns:w16se="http://schemas.microsoft.com/office/word/2015/wordml/symex" mc:Ignorable="w14 w15 w16se w16cid w16 w16cex w16sdtdh">
   <w:docDefaults>
     <w:rPrDefault>
       <w:rPr>
@@ -4692,8 +5311,8 @@
       <w:szCs w:val="20"/>
     </w:rPr>
   </w:style>
-  <w:style w:type="character" w:customStyle="1" w:styleId="UnresolvedMention">
-    <w:name w:val="Unresolved Mention"/>
+  <w:style w:type="character" w:customStyle="1" w:styleId="UnresolvedMention1">
+    <w:name w:val="Unresolved Mention1"/>
     <w:basedOn w:val="DefaultParagraphFont"/>
     <w:uiPriority w:val="99"/>
     <w:semiHidden/>
@@ -4744,6 +5363,16 @@
       <w:color w:val="954F72" w:themeColor="followedHyperlink"/>
       <w:u w:val="single"/>
     </w:rPr>
+  </w:style>
+  <w:style w:type="paragraph" w:styleId="Revision">
+    <w:name w:val="Revision"/>
+    <w:hidden/>
+    <w:uiPriority w:val="99"/>
+    <w:semiHidden/>
+    <w:rsid w:val="002D4B7B"/>
+    <w:pPr>
+      <w:spacing w:after="0" w:line="240" w:lineRule="auto"/>
+    </w:pPr>
   </w:style>
 </w:styles>
 </file>

</xml_diff>